<commit_message>
Update Analisi dei requisiti.docx
</commit_message>
<xml_diff>
--- a/Work product/Document/Analisi dei requisiti.docx
+++ b/Work product/Document/Analisi dei requisiti.docx
@@ -348,14 +348,14 @@
                         </a:ln>
                         <a:extLst>
                           <a:ext uri="{909E8E84-426E-40dd-AFC4-6F175D3DCCD1}">
-                            <a14:hiddenFill xmlns="" xmlns:mo="http://schemas.microsoft.com/office/mac/office/2008/main" xmlns:mv="urn:schemas-microsoft-com:mac:vml" xmlns:o="urn:schemas-microsoft-com:office:office" xmlns:v="urn:schemas-microsoft-com:vml" xmlns:w10="urn:schemas-microsoft-com:office:word" xmlns:w="http://schemas.openxmlformats.org/wordprocessingml/2006/main" xmlns:a14="http://schemas.microsoft.com/office/drawing/2010/main">
+                            <a14:hiddenFill xmlns:a14="http://schemas.microsoft.com/office/drawing/2010/main" xmlns:w="http://schemas.openxmlformats.org/wordprocessingml/2006/main" xmlns:w10="urn:schemas-microsoft-com:office:word" xmlns:v="urn:schemas-microsoft-com:vml" xmlns:o="urn:schemas-microsoft-com:office:office" xmlns:mv="urn:schemas-microsoft-com:mac:vml" xmlns:mo="http://schemas.microsoft.com/office/mac/office/2008/main" xmlns="">
                               <a:solidFill>
                                 <a:srgbClr val="FFFFFF"/>
                               </a:solidFill>
                             </a14:hiddenFill>
                           </a:ext>
                           <a:ext uri="{91240B29-F687-4f45-9708-019B960494DF}">
-                            <a14:hiddenLine xmlns="" xmlns:mo="http://schemas.microsoft.com/office/mac/office/2008/main" xmlns:mv="urn:schemas-microsoft-com:mac:vml" xmlns:o="urn:schemas-microsoft-com:office:office" xmlns:v="urn:schemas-microsoft-com:vml" xmlns:w10="urn:schemas-microsoft-com:office:word" xmlns:w="http://schemas.openxmlformats.org/wordprocessingml/2006/main" xmlns:a14="http://schemas.microsoft.com/office/drawing/2010/main" w="9525">
+                            <a14:hiddenLine xmlns:a14="http://schemas.microsoft.com/office/drawing/2010/main" xmlns:w="http://schemas.openxmlformats.org/wordprocessingml/2006/main" xmlns:w10="urn:schemas-microsoft-com:office:word" xmlns:v="urn:schemas-microsoft-com:vml" xmlns:o="urn:schemas-microsoft-com:office:office" xmlns:mv="urn:schemas-microsoft-com:mac:vml" xmlns:mo="http://schemas.microsoft.com/office/mac/office/2008/main" xmlns="" w="9525">
                               <a:solidFill>
                                 <a:srgbClr val="000000"/>
                               </a:solidFill>
@@ -462,6 +462,21 @@
                                 <w:szCs w:val="32"/>
                               </w:rPr>
                               <w:tab/>
+                            </w:r>
+                            <w:r>
+                              <w:rPr>
+                                <w:rFonts w:eastAsia="Times New Roman" w:cs="Calibri"/>
+                                <w:color w:val="000000" w:themeColor="text1"/>
+                                <w:sz w:val="32"/>
+                                <w:szCs w:val="32"/>
+                              </w:rPr>
+                              <w:t>05121</w:t>
+                            </w:r>
+                            <w:r>
+                              <w:rPr>
+                                <w:sz w:val="32"/>
+                                <w:szCs w:val="32"/>
+                              </w:rPr>
                               <w:t>05296</w:t>
                             </w:r>
                           </w:p>
@@ -498,6 +513,21 @@
                                 <w:szCs w:val="32"/>
                               </w:rPr>
                               <w:tab/>
+                            </w:r>
+                            <w:r>
+                              <w:rPr>
+                                <w:rFonts w:eastAsia="Times New Roman" w:cs="Calibri"/>
+                                <w:color w:val="000000" w:themeColor="text1"/>
+                                <w:sz w:val="32"/>
+                                <w:szCs w:val="32"/>
+                              </w:rPr>
+                              <w:t>05121</w:t>
+                            </w:r>
+                            <w:r>
+                              <w:rPr>
+                                <w:sz w:val="32"/>
+                                <w:szCs w:val="32"/>
+                              </w:rPr>
                               <w:t>05692</w:t>
                             </w:r>
                             <w:bookmarkEnd w:id="6"/>
@@ -512,21 +542,40 @@
                                 <w:szCs w:val="32"/>
                               </w:rPr>
                             </w:pPr>
-                            <w:proofErr w:type="spellStart"/>
                             <w:r>
                               <w:rPr>
                                 <w:sz w:val="32"/>
                                 <w:szCs w:val="32"/>
                               </w:rPr>
-                              <w:t>Tripoti</w:t>
+                              <w:t>Tripo</w:t>
                             </w:r>
-                            <w:proofErr w:type="spellEnd"/>
                             <w:r>
                               <w:rPr>
                                 <w:sz w:val="32"/>
                                 <w:szCs w:val="32"/>
                               </w:rPr>
-                              <w:t xml:space="preserve"> Rachele</w:t>
+                              <w:t>d</w:t>
+                            </w:r>
+                            <w:r>
+                              <w:rPr>
+                                <w:sz w:val="32"/>
+                                <w:szCs w:val="32"/>
+                              </w:rPr>
+                              <w:t xml:space="preserve">i </w:t>
+                            </w:r>
+                            <w:r>
+                              <w:rPr>
+                                <w:sz w:val="32"/>
+                                <w:szCs w:val="32"/>
+                              </w:rPr>
+                              <w:t xml:space="preserve">Maria </w:t>
+                            </w:r>
+                            <w:r>
+                              <w:rPr>
+                                <w:sz w:val="32"/>
+                                <w:szCs w:val="32"/>
+                              </w:rPr>
+                              <w:t>Rachele</w:t>
                             </w:r>
                             <w:r>
                               <w:rPr>
@@ -537,17 +586,20 @@
                             </w:r>
                             <w:r>
                               <w:rPr>
+                                <w:rFonts w:eastAsia="Times New Roman" w:cs="Calibri"/>
+                                <w:color w:val="000000" w:themeColor="text1"/>
                                 <w:sz w:val="32"/>
                                 <w:szCs w:val="32"/>
                               </w:rPr>
-                              <w:tab/>
+                              <w:t>05121</w:t>
                             </w:r>
+                            <w:bookmarkStart w:id="10" w:name="_GoBack"/>
+                            <w:bookmarkEnd w:id="10"/>
                             <w:r>
                               <w:rPr>
                                 <w:sz w:val="32"/>
                                 <w:szCs w:val="32"/>
                               </w:rPr>
-                              <w:tab/>
                               <w:t>05356</w:t>
                             </w:r>
                           </w:p>
@@ -588,11 +640,11 @@
                           <w:szCs w:val="48"/>
                         </w:rPr>
                       </w:pPr>
-                      <w:bookmarkStart w:id="10" w:name="_Toc5291710"/>
-                      <w:bookmarkStart w:id="11" w:name="_Toc22202928"/>
-                      <w:bookmarkStart w:id="12" w:name="_Toc23409082"/>
-                      <w:bookmarkStart w:id="13" w:name="_Toc23409301"/>
-                      <w:bookmarkStart w:id="14" w:name="_Toc23409312"/>
+                      <w:bookmarkStart w:id="11" w:name="_Toc5291710"/>
+                      <w:bookmarkStart w:id="12" w:name="_Toc22202928"/>
+                      <w:bookmarkStart w:id="13" w:name="_Toc23409082"/>
+                      <w:bookmarkStart w:id="14" w:name="_Toc23409301"/>
+                      <w:bookmarkStart w:id="15" w:name="_Toc23409312"/>
                       <w:r>
                         <w:rPr>
                           <w:rFonts w:ascii="Times New Roman" w:hAnsi="Times New Roman" w:cs="Times New Roman"/>
@@ -603,11 +655,11 @@
                         </w:rPr>
                         <w:t>Studenti:</w:t>
                       </w:r>
-                      <w:bookmarkEnd w:id="10"/>
                       <w:bookmarkEnd w:id="11"/>
                       <w:bookmarkEnd w:id="12"/>
                       <w:bookmarkEnd w:id="13"/>
                       <w:bookmarkEnd w:id="14"/>
+                      <w:bookmarkEnd w:id="15"/>
                     </w:p>
                     <w:p>
                       <w:pPr>
@@ -671,6 +723,21 @@
                           <w:szCs w:val="32"/>
                         </w:rPr>
                         <w:tab/>
+                      </w:r>
+                      <w:r>
+                        <w:rPr>
+                          <w:rFonts w:eastAsia="Times New Roman" w:cs="Calibri"/>
+                          <w:color w:val="000000" w:themeColor="text1"/>
+                          <w:sz w:val="32"/>
+                          <w:szCs w:val="32"/>
+                        </w:rPr>
+                        <w:t>05121</w:t>
+                      </w:r>
+                      <w:r>
+                        <w:rPr>
+                          <w:sz w:val="32"/>
+                          <w:szCs w:val="32"/>
+                        </w:rPr>
                         <w:t>05296</w:t>
                       </w:r>
                     </w:p>
@@ -683,10 +750,10 @@
                           <w:szCs w:val="32"/>
                         </w:rPr>
                       </w:pPr>
-                      <w:bookmarkStart w:id="15" w:name="_Toc22202929"/>
-                      <w:bookmarkStart w:id="16" w:name="_Toc23409083"/>
-                      <w:bookmarkStart w:id="17" w:name="_Toc23409302"/>
-                      <w:bookmarkStart w:id="18" w:name="_Toc23409313"/>
+                      <w:bookmarkStart w:id="16" w:name="_Toc22202929"/>
+                      <w:bookmarkStart w:id="17" w:name="_Toc23409083"/>
+                      <w:bookmarkStart w:id="18" w:name="_Toc23409302"/>
+                      <w:bookmarkStart w:id="19" w:name="_Toc23409313"/>
                       <w:r>
                         <w:rPr>
                           <w:sz w:val="32"/>
@@ -707,12 +774,27 @@
                           <w:szCs w:val="32"/>
                         </w:rPr>
                         <w:tab/>
+                      </w:r>
+                      <w:r>
+                        <w:rPr>
+                          <w:rFonts w:eastAsia="Times New Roman" w:cs="Calibri"/>
+                          <w:color w:val="000000" w:themeColor="text1"/>
+                          <w:sz w:val="32"/>
+                          <w:szCs w:val="32"/>
+                        </w:rPr>
+                        <w:t>05121</w:t>
+                      </w:r>
+                      <w:r>
+                        <w:rPr>
+                          <w:sz w:val="32"/>
+                          <w:szCs w:val="32"/>
+                        </w:rPr>
                         <w:t>05692</w:t>
                       </w:r>
-                      <w:bookmarkEnd w:id="15"/>
                       <w:bookmarkEnd w:id="16"/>
                       <w:bookmarkEnd w:id="17"/>
                       <w:bookmarkEnd w:id="18"/>
+                      <w:bookmarkEnd w:id="19"/>
                     </w:p>
                     <w:p>
                       <w:pPr>
@@ -721,21 +803,40 @@
                           <w:szCs w:val="32"/>
                         </w:rPr>
                       </w:pPr>
-                      <w:proofErr w:type="spellStart"/>
                       <w:r>
                         <w:rPr>
                           <w:sz w:val="32"/>
                           <w:szCs w:val="32"/>
                         </w:rPr>
-                        <w:t>Tripoti</w:t>
+                        <w:t>Tripo</w:t>
                       </w:r>
-                      <w:proofErr w:type="spellEnd"/>
                       <w:r>
                         <w:rPr>
                           <w:sz w:val="32"/>
                           <w:szCs w:val="32"/>
                         </w:rPr>
-                        <w:t xml:space="preserve"> Rachele</w:t>
+                        <w:t>d</w:t>
+                      </w:r>
+                      <w:r>
+                        <w:rPr>
+                          <w:sz w:val="32"/>
+                          <w:szCs w:val="32"/>
+                        </w:rPr>
+                        <w:t xml:space="preserve">i </w:t>
+                      </w:r>
+                      <w:r>
+                        <w:rPr>
+                          <w:sz w:val="32"/>
+                          <w:szCs w:val="32"/>
+                        </w:rPr>
+                        <w:t xml:space="preserve">Maria </w:t>
+                      </w:r>
+                      <w:r>
+                        <w:rPr>
+                          <w:sz w:val="32"/>
+                          <w:szCs w:val="32"/>
+                        </w:rPr>
+                        <w:t>Rachele</w:t>
                       </w:r>
                       <w:r>
                         <w:rPr>
@@ -746,17 +847,20 @@
                       </w:r>
                       <w:r>
                         <w:rPr>
+                          <w:rFonts w:eastAsia="Times New Roman" w:cs="Calibri"/>
+                          <w:color w:val="000000" w:themeColor="text1"/>
                           <w:sz w:val="32"/>
                           <w:szCs w:val="32"/>
                         </w:rPr>
-                        <w:tab/>
+                        <w:t>05121</w:t>
                       </w:r>
+                      <w:bookmarkStart w:id="20" w:name="_GoBack"/>
+                      <w:bookmarkEnd w:id="20"/>
                       <w:r>
                         <w:rPr>
                           <w:sz w:val="32"/>
                           <w:szCs w:val="32"/>
                         </w:rPr>
-                        <w:tab/>
                         <w:t>05356</w:t>
                       </w:r>
                     </w:p>
@@ -813,14 +917,14 @@
                         </a:ln>
                         <a:extLst>
                           <a:ext uri="{909E8E84-426E-40dd-AFC4-6F175D3DCCD1}">
-                            <a14:hiddenFill xmlns="" xmlns:mo="http://schemas.microsoft.com/office/mac/office/2008/main" xmlns:mv="urn:schemas-microsoft-com:mac:vml" xmlns:o="urn:schemas-microsoft-com:office:office" xmlns:v="urn:schemas-microsoft-com:vml" xmlns:w10="urn:schemas-microsoft-com:office:word" xmlns:w="http://schemas.openxmlformats.org/wordprocessingml/2006/main" xmlns:a14="http://schemas.microsoft.com/office/drawing/2010/main">
+                            <a14:hiddenFill xmlns:a14="http://schemas.microsoft.com/office/drawing/2010/main" xmlns:w="http://schemas.openxmlformats.org/wordprocessingml/2006/main" xmlns:w10="urn:schemas-microsoft-com:office:word" xmlns:v="urn:schemas-microsoft-com:vml" xmlns:o="urn:schemas-microsoft-com:office:office" xmlns:mv="urn:schemas-microsoft-com:mac:vml" xmlns:mo="http://schemas.microsoft.com/office/mac/office/2008/main" xmlns="">
                               <a:solidFill>
                                 <a:srgbClr val="FFFFFF"/>
                               </a:solidFill>
                             </a14:hiddenFill>
                           </a:ext>
                           <a:ext uri="{91240B29-F687-4f45-9708-019B960494DF}">
-                            <a14:hiddenLine xmlns="" xmlns:mo="http://schemas.microsoft.com/office/mac/office/2008/main" xmlns:mv="urn:schemas-microsoft-com:mac:vml" xmlns:o="urn:schemas-microsoft-com:office:office" xmlns:v="urn:schemas-microsoft-com:vml" xmlns:w10="urn:schemas-microsoft-com:office:word" xmlns:w="http://schemas.openxmlformats.org/wordprocessingml/2006/main" xmlns:a14="http://schemas.microsoft.com/office/drawing/2010/main" w="9525">
+                            <a14:hiddenLine xmlns:a14="http://schemas.microsoft.com/office/drawing/2010/main" xmlns:w="http://schemas.openxmlformats.org/wordprocessingml/2006/main" xmlns:w10="urn:schemas-microsoft-com:office:word" xmlns:v="urn:schemas-microsoft-com:vml" xmlns:o="urn:schemas-microsoft-com:office:office" xmlns:mv="urn:schemas-microsoft-com:mac:vml" xmlns:mo="http://schemas.microsoft.com/office/mac/office/2008/main" xmlns="" w="9525">
                               <a:solidFill>
                                 <a:srgbClr val="000000"/>
                               </a:solidFill>
@@ -1141,8 +1245,6 @@
             </w:rPr>
             <w:t>Sommario</w:t>
           </w:r>
-          <w:bookmarkStart w:id="19" w:name="_GoBack"/>
-          <w:bookmarkEnd w:id="19"/>
         </w:p>
         <w:p>
           <w:pPr>
@@ -4186,37 +4288,17 @@
           <w:szCs w:val="28"/>
         </w:rPr>
       </w:pPr>
-      <w:bookmarkStart w:id="20" w:name="_Toc24018098"/>
-      <w:proofErr w:type="spellStart"/>
+      <w:bookmarkStart w:id="21" w:name="_Toc24018098"/>
       <w:r>
         <w:rPr>
           <w:rFonts w:ascii="Leelawadee UI" w:hAnsi="Leelawadee UI" w:cs="Leelawadee UI"/>
           <w:sz w:val="28"/>
           <w:szCs w:val="28"/>
         </w:rPr>
-        <w:t>Functional</w:t>
-      </w:r>
-      <w:proofErr w:type="spellEnd"/>
-      <w:r>
-        <w:rPr>
-          <w:rFonts w:ascii="Leelawadee UI" w:hAnsi="Leelawadee UI" w:cs="Leelawadee UI"/>
-          <w:sz w:val="28"/>
-          <w:szCs w:val="28"/>
-        </w:rPr>
-        <w:t xml:space="preserve"> </w:t>
-      </w:r>
-      <w:proofErr w:type="spellStart"/>
-      <w:r>
-        <w:rPr>
-          <w:rFonts w:ascii="Leelawadee UI" w:hAnsi="Leelawadee UI" w:cs="Leelawadee UI"/>
-          <w:sz w:val="28"/>
-          <w:szCs w:val="28"/>
-        </w:rPr>
-        <w:t>Requirements</w:t>
+        <w:t>Functional Requirements</w:t>
       </w:r>
       <w:bookmarkEnd w:id="0"/>
-      <w:bookmarkEnd w:id="20"/>
-      <w:proofErr w:type="spellEnd"/>
+      <w:bookmarkEnd w:id="21"/>
     </w:p>
     <w:p>
       <w:pPr>
@@ -4226,23 +4308,13 @@
           <w:szCs w:val="24"/>
         </w:rPr>
       </w:pPr>
-      <w:proofErr w:type="spellStart"/>
       <w:r>
         <w:rPr>
           <w:rFonts w:ascii="Leelawadee UI" w:hAnsi="Leelawadee UI" w:cs="Leelawadee UI"/>
           <w:sz w:val="24"/>
           <w:szCs w:val="24"/>
         </w:rPr>
-        <w:t>StudyMe</w:t>
-      </w:r>
-      <w:proofErr w:type="spellEnd"/>
-      <w:r>
-        <w:rPr>
-          <w:rFonts w:ascii="Leelawadee UI" w:hAnsi="Leelawadee UI" w:cs="Leelawadee UI"/>
-          <w:sz w:val="24"/>
-          <w:szCs w:val="24"/>
-        </w:rPr>
-        <w:t xml:space="preserve"> supporta </w:t>
+        <w:t xml:space="preserve">StudyMe supporta </w:t>
       </w:r>
       <w:r>
         <w:rPr>
@@ -4278,7 +4350,7 @@
           <w:szCs w:val="24"/>
         </w:rPr>
       </w:pPr>
-      <w:bookmarkStart w:id="21" w:name="_Toc24018099"/>
+      <w:bookmarkStart w:id="22" w:name="_Toc24018099"/>
       <w:r>
         <w:rPr>
           <w:rStyle w:val="Titolo2Carattere"/>
@@ -4289,7 +4361,7 @@
         </w:rPr>
         <w:t>RF1 – Acquirente</w:t>
       </w:r>
-      <w:bookmarkEnd w:id="21"/>
+      <w:bookmarkEnd w:id="22"/>
       <w:r>
         <w:rPr>
           <w:rFonts w:ascii="Leelawadee UI" w:hAnsi="Leelawadee UI" w:cs="Leelawadee UI"/>
@@ -4468,25 +4540,7 @@
           <w:sz w:val="24"/>
           <w:szCs w:val="24"/>
         </w:rPr>
-        <w:t xml:space="preserve">effettuare il login e il </w:t>
-      </w:r>
-      <w:proofErr w:type="spellStart"/>
-      <w:r>
-        <w:rPr>
-          <w:rFonts w:ascii="Leelawadee UI" w:hAnsi="Leelawadee UI" w:cs="Leelawadee UI"/>
-          <w:sz w:val="24"/>
-          <w:szCs w:val="24"/>
-        </w:rPr>
-        <w:t>logout</w:t>
-      </w:r>
-      <w:proofErr w:type="spellEnd"/>
-      <w:r>
-        <w:rPr>
-          <w:rFonts w:ascii="Leelawadee UI" w:hAnsi="Leelawadee UI" w:cs="Leelawadee UI"/>
-          <w:sz w:val="24"/>
-          <w:szCs w:val="24"/>
-        </w:rPr>
-        <w:t>;</w:t>
+        <w:t>effettuare il login e il logout;</w:t>
       </w:r>
     </w:p>
     <w:p>
@@ -4587,7 +4641,7 @@
           <w:szCs w:val="24"/>
         </w:rPr>
       </w:pPr>
-      <w:bookmarkStart w:id="22" w:name="_Toc24018100"/>
+      <w:bookmarkStart w:id="23" w:name="_Toc24018100"/>
       <w:r>
         <w:rPr>
           <w:rStyle w:val="Titolo2Carattere"/>
@@ -4618,7 +4672,7 @@
         </w:rPr>
         <w:t>– Insegnante</w:t>
       </w:r>
-      <w:bookmarkEnd w:id="22"/>
+      <w:bookmarkEnd w:id="23"/>
       <w:r>
         <w:rPr>
           <w:rFonts w:ascii="Leelawadee UI" w:hAnsi="Leelawadee UI" w:cs="Leelawadee UI"/>
@@ -4726,7 +4780,7 @@
           <w:szCs w:val="24"/>
         </w:rPr>
       </w:pPr>
-      <w:bookmarkStart w:id="23" w:name="_Toc24018101"/>
+      <w:bookmarkStart w:id="24" w:name="_Toc24018101"/>
       <w:r>
         <w:rPr>
           <w:rStyle w:val="Titolo2Carattere"/>
@@ -4757,7 +4811,7 @@
         </w:rPr>
         <w:t xml:space="preserve"> - Gestore del catalogo</w:t>
       </w:r>
-      <w:bookmarkEnd w:id="23"/>
+      <w:bookmarkEnd w:id="24"/>
       <w:r>
         <w:rPr>
           <w:rFonts w:ascii="Leelawadee UI" w:hAnsi="Leelawadee UI" w:cs="Leelawadee UI"/>
@@ -4930,8 +4984,8 @@
           <w:szCs w:val="28"/>
         </w:rPr>
       </w:pPr>
-      <w:bookmarkStart w:id="24" w:name="_Toc21727852"/>
-      <w:bookmarkStart w:id="25" w:name="_Toc24018102"/>
+      <w:bookmarkStart w:id="25" w:name="_Toc21727852"/>
+      <w:bookmarkStart w:id="26" w:name="_Toc24018102"/>
       <w:r>
         <w:rPr>
           <w:rFonts w:ascii="Leelawadee UI" w:hAnsi="Leelawadee UI" w:cs="Leelawadee UI"/>
@@ -4939,38 +4993,10 @@
           <w:szCs w:val="28"/>
         </w:rPr>
         <w:lastRenderedPageBreak/>
-        <w:t>Non-</w:t>
+        <w:t>Non-functional requirements</w:t>
       </w:r>
-      <w:proofErr w:type="spellStart"/>
-      <w:r>
-        <w:rPr>
-          <w:rFonts w:ascii="Leelawadee UI" w:hAnsi="Leelawadee UI" w:cs="Leelawadee UI"/>
-          <w:sz w:val="28"/>
-          <w:szCs w:val="28"/>
-        </w:rPr>
-        <w:t>functional</w:t>
-      </w:r>
-      <w:proofErr w:type="spellEnd"/>
-      <w:r>
-        <w:rPr>
-          <w:rFonts w:ascii="Leelawadee UI" w:hAnsi="Leelawadee UI" w:cs="Leelawadee UI"/>
-          <w:sz w:val="28"/>
-          <w:szCs w:val="28"/>
-        </w:rPr>
-        <w:t xml:space="preserve"> </w:t>
-      </w:r>
-      <w:proofErr w:type="spellStart"/>
-      <w:r>
-        <w:rPr>
-          <w:rFonts w:ascii="Leelawadee UI" w:hAnsi="Leelawadee UI" w:cs="Leelawadee UI"/>
-          <w:sz w:val="28"/>
-          <w:szCs w:val="28"/>
-        </w:rPr>
-        <w:t>requirements</w:t>
-      </w:r>
-      <w:bookmarkEnd w:id="24"/>
       <w:bookmarkEnd w:id="25"/>
-      <w:proofErr w:type="spellEnd"/>
+      <w:bookmarkEnd w:id="26"/>
     </w:p>
     <w:p>
       <w:pPr>
@@ -4991,7 +5017,7 @@
           <w:szCs w:val="24"/>
         </w:rPr>
       </w:pPr>
-      <w:bookmarkStart w:id="26" w:name="_Toc24018103"/>
+      <w:bookmarkStart w:id="27" w:name="_Toc24018103"/>
       <w:r>
         <w:rPr>
           <w:rStyle w:val="Titolo2Carattere"/>
@@ -5000,21 +5026,9 @@
           <w:sz w:val="24"/>
           <w:szCs w:val="24"/>
         </w:rPr>
-        <w:t xml:space="preserve">RNF1 - </w:t>
+        <w:t>RNF1 - Supportabilità</w:t>
       </w:r>
-      <w:proofErr w:type="spellStart"/>
-      <w:r>
-        <w:rPr>
-          <w:rStyle w:val="Titolo2Carattere"/>
-          <w:rFonts w:ascii="Leelawadee UI" w:hAnsi="Leelawadee UI" w:cs="Leelawadee UI"/>
-          <w:color w:val="auto"/>
-          <w:sz w:val="24"/>
-          <w:szCs w:val="24"/>
-        </w:rPr>
-        <w:t>Supportabilità</w:t>
-      </w:r>
-      <w:bookmarkEnd w:id="26"/>
-      <w:proofErr w:type="spellEnd"/>
+      <w:bookmarkEnd w:id="27"/>
       <w:r>
         <w:rPr>
           <w:rFonts w:ascii="Leelawadee UI" w:hAnsi="Leelawadee UI" w:cs="Leelawadee UI"/>
@@ -5072,7 +5086,7 @@
           <w:szCs w:val="24"/>
         </w:rPr>
       </w:pPr>
-      <w:bookmarkStart w:id="27" w:name="_Toc24018104"/>
+      <w:bookmarkStart w:id="28" w:name="_Toc24018104"/>
       <w:r>
         <w:rPr>
           <w:rStyle w:val="Titolo2Carattere"/>
@@ -5083,7 +5097,7 @@
         </w:rPr>
         <w:t>RNF2 - Usabilità</w:t>
       </w:r>
-      <w:bookmarkEnd w:id="27"/>
+      <w:bookmarkEnd w:id="28"/>
       <w:r>
         <w:rPr>
           <w:rFonts w:ascii="Leelawadee UI" w:hAnsi="Leelawadee UI" w:cs="Leelawadee UI"/>
@@ -5119,25 +5133,7 @@
           <w:sz w:val="24"/>
           <w:szCs w:val="24"/>
         </w:rPr>
-        <w:t xml:space="preserve">L’interfaccia utente deve contenere al suo interno un menu principale con eventuali </w:t>
-      </w:r>
-      <w:proofErr w:type="gramStart"/>
-      <w:r>
-        <w:rPr>
-          <w:rFonts w:ascii="Leelawadee UI" w:hAnsi="Leelawadee UI" w:cs="Leelawadee UI"/>
-          <w:sz w:val="24"/>
-          <w:szCs w:val="24"/>
-        </w:rPr>
-        <w:t>sotto-categorie</w:t>
-      </w:r>
-      <w:proofErr w:type="gramEnd"/>
-      <w:r>
-        <w:rPr>
-          <w:rFonts w:ascii="Leelawadee UI" w:hAnsi="Leelawadee UI" w:cs="Leelawadee UI"/>
-          <w:sz w:val="24"/>
-          <w:szCs w:val="24"/>
-        </w:rPr>
-        <w:t xml:space="preserve"> che permettono all’utente di raggiungere le varie pagine del sito e un menu categorie che permette di raggiungere le relative pagine contenti i pacchetti inerenti;</w:t>
+        <w:t>L’interfaccia utente deve contenere al suo interno un menu principale con eventuali sotto-categorie che permettono all’utente di raggiungere le varie pagine del sito e un menu categorie che permette di raggiungere le relative pagine contenti i pacchetti inerenti;</w:t>
       </w:r>
     </w:p>
     <w:p>
@@ -5159,7 +5155,7 @@
           <w:szCs w:val="24"/>
         </w:rPr>
       </w:pPr>
-      <w:bookmarkStart w:id="28" w:name="_Toc24018105"/>
+      <w:bookmarkStart w:id="29" w:name="_Toc24018105"/>
       <w:r>
         <w:rPr>
           <w:rStyle w:val="Titolo2Carattere"/>
@@ -5170,7 +5166,7 @@
         </w:rPr>
         <w:t>RNF3 - Affidabilità</w:t>
       </w:r>
-      <w:bookmarkEnd w:id="28"/>
+      <w:bookmarkEnd w:id="29"/>
       <w:r>
         <w:rPr>
           <w:rFonts w:ascii="Leelawadee UI" w:hAnsi="Leelawadee UI" w:cs="Leelawadee UI"/>
@@ -5275,7 +5271,7 @@
           <w:szCs w:val="24"/>
         </w:rPr>
       </w:pPr>
-      <w:bookmarkStart w:id="29" w:name="_Toc24018106"/>
+      <w:bookmarkStart w:id="30" w:name="_Toc24018106"/>
       <w:r>
         <w:rPr>
           <w:rStyle w:val="Titolo2Carattere"/>
@@ -5286,7 +5282,7 @@
         </w:rPr>
         <w:t>RNF4 - Performance</w:t>
       </w:r>
-      <w:bookmarkEnd w:id="29"/>
+      <w:bookmarkEnd w:id="30"/>
       <w:r>
         <w:rPr>
           <w:rFonts w:ascii="Leelawadee UI" w:hAnsi="Leelawadee UI" w:cs="Leelawadee UI"/>
@@ -5344,7 +5340,7 @@
           <w:szCs w:val="24"/>
         </w:rPr>
       </w:pPr>
-      <w:bookmarkStart w:id="30" w:name="_Toc24018107"/>
+      <w:bookmarkStart w:id="31" w:name="_Toc24018107"/>
       <w:r>
         <w:rPr>
           <w:rStyle w:val="Titolo2Carattere"/>
@@ -5355,7 +5351,7 @@
         </w:rPr>
         <w:t>RNF5 – Implementazione</w:t>
       </w:r>
-      <w:bookmarkEnd w:id="30"/>
+      <w:bookmarkEnd w:id="31"/>
       <w:r>
         <w:rPr>
           <w:rFonts w:ascii="Leelawadee UI" w:hAnsi="Leelawadee UI" w:cs="Leelawadee UI"/>
@@ -5391,43 +5387,7 @@
           <w:sz w:val="24"/>
           <w:szCs w:val="24"/>
         </w:rPr>
-        <w:t xml:space="preserve">Il sistema verrà implementato utilizzando il linguaggio di programmazione Java. Le pagine web verranno implementata attraverso l’utilizzo delle JSP. La </w:t>
-      </w:r>
-      <w:proofErr w:type="gramStart"/>
-      <w:r>
-        <w:rPr>
-          <w:rFonts w:ascii="Leelawadee UI" w:hAnsi="Leelawadee UI" w:cs="Leelawadee UI"/>
-          <w:sz w:val="24"/>
-          <w:szCs w:val="24"/>
-        </w:rPr>
-        <w:t>comunicazione  tra</w:t>
-      </w:r>
-      <w:proofErr w:type="gramEnd"/>
-      <w:r>
-        <w:rPr>
-          <w:rFonts w:ascii="Leelawadee UI" w:hAnsi="Leelawadee UI" w:cs="Leelawadee UI"/>
-          <w:sz w:val="24"/>
-          <w:szCs w:val="24"/>
-        </w:rPr>
-        <w:t xml:space="preserve"> server e client verrà gestita mediante l’utilizzo di </w:t>
-      </w:r>
-      <w:proofErr w:type="spellStart"/>
-      <w:r>
-        <w:rPr>
-          <w:rFonts w:ascii="Leelawadee UI" w:hAnsi="Leelawadee UI" w:cs="Leelawadee UI"/>
-          <w:sz w:val="24"/>
-          <w:szCs w:val="24"/>
-        </w:rPr>
-        <w:t>Servlet</w:t>
-      </w:r>
-      <w:proofErr w:type="spellEnd"/>
-      <w:r>
-        <w:rPr>
-          <w:rFonts w:ascii="Leelawadee UI" w:hAnsi="Leelawadee UI" w:cs="Leelawadee UI"/>
-          <w:sz w:val="24"/>
-          <w:szCs w:val="24"/>
-        </w:rPr>
-        <w:t>.</w:t>
+        <w:t>Il sistema verrà implementato utilizzando il linguaggio di programmazione Java. Le pagine web verranno implementata attraverso l’utilizzo delle JSP. La comunicazione  tra server e client verrà gestita mediante l’utilizzo di Servlet.</w:t>
       </w:r>
     </w:p>
     <w:p>
@@ -5584,7 +5544,7 @@
           <w:szCs w:val="24"/>
         </w:rPr>
       </w:pPr>
-      <w:bookmarkStart w:id="31" w:name="_Toc24018108"/>
+      <w:bookmarkStart w:id="32" w:name="_Toc24018108"/>
       <w:r>
         <w:rPr>
           <w:rStyle w:val="Titolo2Carattere"/>
@@ -5595,7 +5555,7 @@
         </w:rPr>
         <w:t>RNF6 – Sicurezza</w:t>
       </w:r>
-      <w:bookmarkEnd w:id="31"/>
+      <w:bookmarkEnd w:id="32"/>
       <w:r>
         <w:rPr>
           <w:rFonts w:ascii="Leelawadee UI" w:hAnsi="Leelawadee UI" w:cs="Leelawadee UI"/>
@@ -5631,43 +5591,7 @@
           <w:sz w:val="24"/>
           <w:szCs w:val="24"/>
         </w:rPr>
-        <w:t xml:space="preserve">Le password degli utenti saranno protette da chiavi crittografiche </w:t>
-      </w:r>
-      <w:proofErr w:type="spellStart"/>
-      <w:r>
-        <w:rPr>
-          <w:rFonts w:ascii="Leelawadee UI" w:hAnsi="Leelawadee UI" w:cs="Leelawadee UI"/>
-          <w:sz w:val="24"/>
-          <w:szCs w:val="24"/>
-        </w:rPr>
-        <w:t>affichè</w:t>
-      </w:r>
-      <w:proofErr w:type="spellEnd"/>
-      <w:r>
-        <w:rPr>
-          <w:rFonts w:ascii="Leelawadee UI" w:hAnsi="Leelawadee UI" w:cs="Leelawadee UI"/>
-          <w:sz w:val="24"/>
-          <w:szCs w:val="24"/>
-        </w:rPr>
-        <w:t xml:space="preserve"> nessun malintenzionato possa scoprire le password </w:t>
-      </w:r>
-      <w:proofErr w:type="gramStart"/>
-      <w:r>
-        <w:rPr>
-          <w:rFonts w:ascii="Leelawadee UI" w:hAnsi="Leelawadee UI" w:cs="Leelawadee UI"/>
-          <w:sz w:val="24"/>
-          <w:szCs w:val="24"/>
-        </w:rPr>
-        <w:t>degli amministratore</w:t>
-      </w:r>
-      <w:proofErr w:type="gramEnd"/>
-      <w:r>
-        <w:rPr>
-          <w:rFonts w:ascii="Leelawadee UI" w:hAnsi="Leelawadee UI" w:cs="Leelawadee UI"/>
-          <w:sz w:val="24"/>
-          <w:szCs w:val="24"/>
-        </w:rPr>
-        <w:t xml:space="preserve"> e/o degli acquirenti.</w:t>
+        <w:t>Le password degli utenti saranno protette da chiavi crittografiche affichè nessun malintenzionato possa scoprire le password degli amministratore e/o degli acquirenti.</w:t>
       </w:r>
     </w:p>
     <w:p>
@@ -5697,8 +5621,8 @@
           <w:shd w:val="clear" w:color="auto" w:fill="FFFFFF"/>
         </w:rPr>
       </w:pPr>
-      <w:bookmarkStart w:id="32" w:name="_Toc21727853"/>
-      <w:bookmarkStart w:id="33" w:name="_Toc24018109"/>
+      <w:bookmarkStart w:id="33" w:name="_Toc21727853"/>
+      <w:bookmarkStart w:id="34" w:name="_Toc24018109"/>
       <w:r>
         <w:rPr>
           <w:rFonts w:ascii="Leelawadee UI" w:hAnsi="Leelawadee UI" w:cs="Leelawadee UI"/>
@@ -5707,30 +5631,10 @@
           <w:shd w:val="clear" w:color="auto" w:fill="FFFFFF"/>
         </w:rPr>
         <w:lastRenderedPageBreak/>
-        <w:t xml:space="preserve">Target </w:t>
+        <w:t>Target environment:</w:t>
       </w:r>
-      <w:proofErr w:type="spellStart"/>
-      <w:r>
-        <w:rPr>
-          <w:rFonts w:ascii="Leelawadee UI" w:hAnsi="Leelawadee UI" w:cs="Leelawadee UI"/>
-          <w:sz w:val="28"/>
-          <w:szCs w:val="28"/>
-          <w:shd w:val="clear" w:color="auto" w:fill="FFFFFF"/>
-        </w:rPr>
-        <w:t>environment</w:t>
-      </w:r>
-      <w:proofErr w:type="spellEnd"/>
-      <w:r>
-        <w:rPr>
-          <w:rFonts w:ascii="Leelawadee UI" w:hAnsi="Leelawadee UI" w:cs="Leelawadee UI"/>
-          <w:sz w:val="28"/>
-          <w:szCs w:val="28"/>
-          <w:shd w:val="clear" w:color="auto" w:fill="FFFFFF"/>
-        </w:rPr>
-        <w:t>:</w:t>
-      </w:r>
-      <w:bookmarkEnd w:id="32"/>
       <w:bookmarkEnd w:id="33"/>
+      <w:bookmarkEnd w:id="34"/>
     </w:p>
     <w:p>
       <w:pPr>
@@ -5781,23 +5685,13 @@
           <w:szCs w:val="24"/>
         </w:rPr>
       </w:pPr>
-      <w:proofErr w:type="spellStart"/>
       <w:r>
         <w:rPr>
           <w:rFonts w:ascii="Leelawadee UI" w:hAnsi="Leelawadee UI" w:cs="Leelawadee UI"/>
           <w:sz w:val="24"/>
           <w:szCs w:val="24"/>
         </w:rPr>
-        <w:t>StudyMe</w:t>
-      </w:r>
-      <w:proofErr w:type="spellEnd"/>
-      <w:r>
-        <w:rPr>
-          <w:rFonts w:ascii="Leelawadee UI" w:hAnsi="Leelawadee UI" w:cs="Leelawadee UI"/>
-          <w:sz w:val="24"/>
-          <w:szCs w:val="24"/>
-        </w:rPr>
-        <w:t xml:space="preserve"> dovrebbe funzionare su qualsiasi sistema operativo.</w:t>
+        <w:t>StudyMe dovrebbe funzionare su qualsiasi sistema operativo.</w:t>
       </w:r>
     </w:p>
     <w:p>
@@ -5850,7 +5744,7 @@
           <w:szCs w:val="28"/>
         </w:rPr>
       </w:pPr>
-      <w:bookmarkStart w:id="34" w:name="_Toc24018110"/>
+      <w:bookmarkStart w:id="35" w:name="_Toc24018110"/>
       <w:r>
         <w:rPr>
           <w:rFonts w:ascii="Leelawadee UI" w:hAnsi="Leelawadee UI" w:cs="Leelawadee UI"/>
@@ -5860,7 +5754,7 @@
         <w:lastRenderedPageBreak/>
         <w:t>Casi d’uso</w:t>
       </w:r>
-      <w:bookmarkEnd w:id="34"/>
+      <w:bookmarkEnd w:id="35"/>
     </w:p>
     <w:p>
       <w:pPr>
@@ -5961,7 +5855,7 @@
           <w:iCs/>
         </w:rPr>
       </w:pPr>
-      <w:bookmarkStart w:id="35" w:name="_Toc24018111"/>
+      <w:bookmarkStart w:id="36" w:name="_Toc24018111"/>
       <w:r>
         <w:rPr>
           <w:rStyle w:val="Titolo2Carattere"/>
@@ -6023,7 +5917,7 @@
         </w:rPr>
         <w:t>pagina pacchetto</w:t>
       </w:r>
-      <w:bookmarkEnd w:id="35"/>
+      <w:bookmarkEnd w:id="36"/>
       <w:r>
         <w:rPr>
           <w:rFonts w:ascii="Leelawadee UI" w:hAnsi="Leelawadee UI" w:cs="Leelawadee UI"/>
@@ -6450,7 +6344,7 @@
           <w:szCs w:val="24"/>
         </w:rPr>
       </w:pPr>
-      <w:bookmarkStart w:id="36" w:name="_Toc24018112"/>
+      <w:bookmarkStart w:id="37" w:name="_Toc24018112"/>
       <w:r>
         <w:rPr>
           <w:rFonts w:ascii="Leelawadee UI" w:hAnsi="Leelawadee UI" w:cs="Leelawadee UI"/>
@@ -6494,479 +6388,6 @@
           <w:szCs w:val="24"/>
         </w:rPr>
         <w:t>Aggiungi pacchetto al carrello</w:t>
-      </w:r>
-      <w:bookmarkEnd w:id="36"/>
-    </w:p>
-    <w:p/>
-    <w:tbl>
-      <w:tblPr>
-        <w:tblStyle w:val="Grigliatabella"/>
-        <w:tblW w:w="10774" w:type="dxa"/>
-        <w:jc w:val="center"/>
-        <w:tblInd w:w="0" w:type="dxa"/>
-        <w:tblLook w:val="04A0" w:firstRow="1" w:lastRow="0" w:firstColumn="1" w:lastColumn="0" w:noHBand="0" w:noVBand="1"/>
-      </w:tblPr>
-      <w:tblGrid>
-        <w:gridCol w:w="2937"/>
-        <w:gridCol w:w="3918"/>
-        <w:gridCol w:w="3919"/>
-      </w:tblGrid>
-      <w:tr>
-        <w:trPr>
-          <w:trHeight w:val="276"/>
-          <w:jc w:val="center"/>
-        </w:trPr>
-        <w:tc>
-          <w:tcPr>
-            <w:tcW w:w="2937" w:type="dxa"/>
-            <w:tcBorders>
-              <w:right w:val="nil"/>
-            </w:tcBorders>
-          </w:tcPr>
-          <w:p>
-            <w:pPr>
-              <w:rPr>
-                <w:rFonts w:ascii="Leelawadee UI" w:hAnsi="Leelawadee UI" w:cs="Leelawadee UI"/>
-                <w:b/>
-                <w:bCs/>
-              </w:rPr>
-            </w:pPr>
-          </w:p>
-        </w:tc>
-        <w:tc>
-          <w:tcPr>
-            <w:tcW w:w="7837" w:type="dxa"/>
-            <w:gridSpan w:val="2"/>
-            <w:tcBorders>
-              <w:left w:val="nil"/>
-            </w:tcBorders>
-          </w:tcPr>
-          <w:p>
-            <w:pPr>
-              <w:rPr>
-                <w:rFonts w:ascii="Leelawadee UI" w:hAnsi="Leelawadee UI" w:cs="Leelawadee UI"/>
-                <w:b/>
-                <w:bCs/>
-                <w:i/>
-                <w:iCs/>
-              </w:rPr>
-            </w:pPr>
-            <w:r>
-              <w:rPr>
-                <w:rFonts w:ascii="Leelawadee UI" w:hAnsi="Leelawadee UI" w:cs="Leelawadee UI"/>
-                <w:b/>
-                <w:bCs/>
-              </w:rPr>
-              <w:t xml:space="preserve">                      </w:t>
-            </w:r>
-            <w:r>
-              <w:rPr>
-                <w:rFonts w:ascii="Leelawadee UI" w:hAnsi="Leelawadee UI" w:cs="Leelawadee UI"/>
-                <w:b/>
-                <w:bCs/>
-              </w:rPr>
-              <w:t xml:space="preserve">Aggiungi </w:t>
-            </w:r>
-            <w:r>
-              <w:rPr>
-                <w:rFonts w:ascii="Leelawadee UI" w:hAnsi="Leelawadee UI" w:cs="Leelawadee UI"/>
-                <w:b/>
-                <w:bCs/>
-              </w:rPr>
-              <w:t>pacchetto</w:t>
-            </w:r>
-            <w:r>
-              <w:rPr>
-                <w:rFonts w:ascii="Leelawadee UI" w:hAnsi="Leelawadee UI" w:cs="Leelawadee UI"/>
-                <w:b/>
-                <w:bCs/>
-              </w:rPr>
-              <w:t xml:space="preserve"> al carrello</w:t>
-            </w:r>
-          </w:p>
-        </w:tc>
-      </w:tr>
-      <w:tr>
-        <w:trPr>
-          <w:trHeight w:val="261"/>
-          <w:jc w:val="center"/>
-        </w:trPr>
-        <w:tc>
-          <w:tcPr>
-            <w:tcW w:w="2937" w:type="dxa"/>
-          </w:tcPr>
-          <w:p>
-            <w:pPr>
-              <w:rPr>
-                <w:rFonts w:ascii="Leelawadee UI" w:hAnsi="Leelawadee UI" w:cs="Leelawadee UI"/>
-                <w:b/>
-                <w:bCs/>
-              </w:rPr>
-            </w:pPr>
-            <w:r>
-              <w:rPr>
-                <w:rFonts w:ascii="Leelawadee UI" w:hAnsi="Leelawadee UI" w:cs="Leelawadee UI"/>
-                <w:b/>
-                <w:bCs/>
-              </w:rPr>
-              <w:t>ID</w:t>
-            </w:r>
-          </w:p>
-        </w:tc>
-        <w:tc>
-          <w:tcPr>
-            <w:tcW w:w="7837" w:type="dxa"/>
-            <w:gridSpan w:val="2"/>
-          </w:tcPr>
-          <w:p>
-            <w:pPr>
-              <w:rPr>
-                <w:rFonts w:ascii="Leelawadee UI" w:hAnsi="Leelawadee UI" w:cs="Leelawadee UI"/>
-              </w:rPr>
-            </w:pPr>
-            <w:r>
-              <w:rPr>
-                <w:rFonts w:ascii="Leelawadee UI" w:hAnsi="Leelawadee UI" w:cs="Leelawadee UI"/>
-              </w:rPr>
-              <w:t>U</w:t>
-            </w:r>
-            <w:r>
-              <w:rPr>
-                <w:rFonts w:ascii="Leelawadee UI" w:hAnsi="Leelawadee UI" w:cs="Leelawadee UI"/>
-              </w:rPr>
-              <w:t>C2</w:t>
-            </w:r>
-          </w:p>
-        </w:tc>
-      </w:tr>
-      <w:tr>
-        <w:trPr>
-          <w:trHeight w:val="276"/>
-          <w:jc w:val="center"/>
-        </w:trPr>
-        <w:tc>
-          <w:tcPr>
-            <w:tcW w:w="2937" w:type="dxa"/>
-          </w:tcPr>
-          <w:p>
-            <w:pPr>
-              <w:rPr>
-                <w:rFonts w:ascii="Leelawadee UI" w:hAnsi="Leelawadee UI" w:cs="Leelawadee UI"/>
-                <w:b/>
-                <w:bCs/>
-              </w:rPr>
-            </w:pPr>
-            <w:r>
-              <w:rPr>
-                <w:rFonts w:ascii="Leelawadee UI" w:hAnsi="Leelawadee UI" w:cs="Leelawadee UI"/>
-                <w:b/>
-                <w:bCs/>
-              </w:rPr>
-              <w:t>Attori</w:t>
-            </w:r>
-          </w:p>
-        </w:tc>
-        <w:tc>
-          <w:tcPr>
-            <w:tcW w:w="7837" w:type="dxa"/>
-            <w:gridSpan w:val="2"/>
-          </w:tcPr>
-          <w:p>
-            <w:pPr>
-              <w:rPr>
-                <w:rFonts w:ascii="Leelawadee UI" w:hAnsi="Leelawadee UI" w:cs="Leelawadee UI"/>
-              </w:rPr>
-            </w:pPr>
-            <w:r>
-              <w:rPr>
-                <w:rFonts w:ascii="Leelawadee UI" w:hAnsi="Leelawadee UI" w:cs="Leelawadee UI"/>
-              </w:rPr>
-              <w:t>Utente</w:t>
-            </w:r>
-          </w:p>
-        </w:tc>
-      </w:tr>
-      <w:tr>
-        <w:trPr>
-          <w:trHeight w:val="261"/>
-          <w:jc w:val="center"/>
-        </w:trPr>
-        <w:tc>
-          <w:tcPr>
-            <w:tcW w:w="2937" w:type="dxa"/>
-          </w:tcPr>
-          <w:p>
-            <w:pPr>
-              <w:rPr>
-                <w:rFonts w:ascii="Leelawadee UI" w:hAnsi="Leelawadee UI" w:cs="Leelawadee UI"/>
-                <w:b/>
-                <w:bCs/>
-              </w:rPr>
-            </w:pPr>
-            <w:r>
-              <w:rPr>
-                <w:rFonts w:ascii="Leelawadee UI" w:hAnsi="Leelawadee UI" w:cs="Leelawadee UI"/>
-                <w:b/>
-                <w:bCs/>
-              </w:rPr>
-              <w:t>Precondizione</w:t>
-            </w:r>
-          </w:p>
-        </w:tc>
-        <w:tc>
-          <w:tcPr>
-            <w:tcW w:w="7837" w:type="dxa"/>
-            <w:gridSpan w:val="2"/>
-          </w:tcPr>
-          <w:p>
-            <w:pPr>
-              <w:rPr>
-                <w:rFonts w:ascii="Leelawadee UI" w:hAnsi="Leelawadee UI" w:cs="Leelawadee UI"/>
-              </w:rPr>
-            </w:pPr>
-            <w:r>
-              <w:rPr>
-                <w:rFonts w:ascii="Leelawadee UI" w:hAnsi="Leelawadee UI" w:cs="Leelawadee UI"/>
-              </w:rPr>
-              <w:t>L’utente ha visualizzato la pagina del pacchetto</w:t>
-            </w:r>
-          </w:p>
-        </w:tc>
-      </w:tr>
-      <w:tr>
-        <w:trPr>
-          <w:trHeight w:val="276"/>
-          <w:jc w:val="center"/>
-        </w:trPr>
-        <w:tc>
-          <w:tcPr>
-            <w:tcW w:w="2937" w:type="dxa"/>
-          </w:tcPr>
-          <w:p>
-            <w:pPr>
-              <w:rPr>
-                <w:rFonts w:ascii="Leelawadee UI" w:hAnsi="Leelawadee UI" w:cs="Leelawadee UI"/>
-                <w:b/>
-                <w:bCs/>
-              </w:rPr>
-            </w:pPr>
-            <w:r>
-              <w:rPr>
-                <w:rFonts w:ascii="Leelawadee UI" w:hAnsi="Leelawadee UI" w:cs="Leelawadee UI"/>
-                <w:b/>
-                <w:bCs/>
-              </w:rPr>
-              <w:t>Flusso di eventi</w:t>
-            </w:r>
-          </w:p>
-        </w:tc>
-        <w:tc>
-          <w:tcPr>
-            <w:tcW w:w="3918" w:type="dxa"/>
-          </w:tcPr>
-          <w:p>
-            <w:pPr>
-              <w:rPr>
-                <w:rFonts w:ascii="Leelawadee UI" w:hAnsi="Leelawadee UI" w:cs="Leelawadee UI"/>
-              </w:rPr>
-            </w:pPr>
-            <w:r>
-              <w:rPr>
-                <w:rFonts w:ascii="Leelawadee UI" w:hAnsi="Leelawadee UI" w:cs="Leelawadee UI"/>
-              </w:rPr>
-              <w:t>1.</w:t>
-            </w:r>
-            <w:r>
-              <w:rPr>
-                <w:rFonts w:ascii="Leelawadee UI" w:hAnsi="Leelawadee UI" w:cs="Leelawadee UI"/>
-              </w:rPr>
-              <w:t>L’</w:t>
-            </w:r>
-            <w:r>
-              <w:rPr>
-                <w:rFonts w:ascii="Leelawadee UI" w:hAnsi="Leelawadee UI" w:cs="Leelawadee UI"/>
-              </w:rPr>
-              <w:t>utente</w:t>
-            </w:r>
-            <w:r>
-              <w:rPr>
-                <w:rFonts w:ascii="Leelawadee UI" w:hAnsi="Leelawadee UI" w:cs="Leelawadee UI"/>
-              </w:rPr>
-              <w:t xml:space="preserve"> preme su “Acquista Pacchetto”;</w:t>
-            </w:r>
-            <w:r>
-              <w:rPr>
-                <w:rFonts w:ascii="Leelawadee UI" w:hAnsi="Leelawadee UI" w:cs="Leelawadee UI"/>
-              </w:rPr>
-              <w:br/>
-            </w:r>
-          </w:p>
-          <w:p>
-            <w:pPr>
-              <w:rPr>
-                <w:rFonts w:ascii="Leelawadee UI" w:hAnsi="Leelawadee UI" w:cs="Leelawadee UI"/>
-              </w:rPr>
-            </w:pPr>
-          </w:p>
-          <w:p>
-            <w:pPr>
-              <w:rPr>
-                <w:rFonts w:ascii="Leelawadee UI" w:hAnsi="Leelawadee UI" w:cs="Leelawadee UI"/>
-              </w:rPr>
-            </w:pPr>
-          </w:p>
-        </w:tc>
-        <w:tc>
-          <w:tcPr>
-            <w:tcW w:w="3919" w:type="dxa"/>
-          </w:tcPr>
-          <w:p>
-            <w:pPr>
-              <w:rPr>
-                <w:rFonts w:ascii="Leelawadee UI" w:hAnsi="Leelawadee UI" w:cs="Leelawadee UI"/>
-              </w:rPr>
-            </w:pPr>
-          </w:p>
-          <w:p>
-            <w:pPr>
-              <w:rPr>
-                <w:rFonts w:ascii="Leelawadee UI" w:hAnsi="Leelawadee UI" w:cs="Leelawadee UI"/>
-              </w:rPr>
-            </w:pPr>
-          </w:p>
-          <w:p>
-            <w:pPr>
-              <w:rPr>
-                <w:rFonts w:ascii="Leelawadee UI" w:hAnsi="Leelawadee UI" w:cs="Leelawadee UI"/>
-              </w:rPr>
-            </w:pPr>
-            <w:r>
-              <w:rPr>
-                <w:rFonts w:ascii="Leelawadee UI" w:hAnsi="Leelawadee UI" w:cs="Leelawadee UI"/>
-              </w:rPr>
-              <w:t>2.</w:t>
-            </w:r>
-            <w:r>
-              <w:rPr>
-                <w:rFonts w:ascii="Leelawadee UI" w:hAnsi="Leelawadee UI" w:cs="Leelawadee UI"/>
-              </w:rPr>
-              <w:t xml:space="preserve">Il sistema </w:t>
-            </w:r>
-            <w:r>
-              <w:rPr>
-                <w:rFonts w:ascii="Leelawadee UI" w:hAnsi="Leelawadee UI" w:cs="Leelawadee UI"/>
-              </w:rPr>
-              <w:t xml:space="preserve">aggiunge il pacchetto al carrello, </w:t>
-            </w:r>
-          </w:p>
-        </w:tc>
-      </w:tr>
-      <w:tr>
-        <w:trPr>
-          <w:trHeight w:val="261"/>
-          <w:jc w:val="center"/>
-        </w:trPr>
-        <w:tc>
-          <w:tcPr>
-            <w:tcW w:w="2937" w:type="dxa"/>
-          </w:tcPr>
-          <w:p>
-            <w:pPr>
-              <w:rPr>
-                <w:rFonts w:ascii="Leelawadee UI" w:hAnsi="Leelawadee UI" w:cs="Leelawadee UI"/>
-                <w:b/>
-                <w:bCs/>
-              </w:rPr>
-            </w:pPr>
-            <w:r>
-              <w:rPr>
-                <w:rFonts w:ascii="Leelawadee UI" w:hAnsi="Leelawadee UI" w:cs="Leelawadee UI"/>
-                <w:b/>
-                <w:bCs/>
-              </w:rPr>
-              <w:t>Post condizione</w:t>
-            </w:r>
-          </w:p>
-        </w:tc>
-        <w:tc>
-          <w:tcPr>
-            <w:tcW w:w="7837" w:type="dxa"/>
-            <w:gridSpan w:val="2"/>
-          </w:tcPr>
-          <w:p>
-            <w:pPr>
-              <w:rPr>
-                <w:rFonts w:ascii="Leelawadee UI" w:hAnsi="Leelawadee UI" w:cs="Leelawadee UI"/>
-              </w:rPr>
-            </w:pPr>
-            <w:r>
-              <w:rPr>
-                <w:rFonts w:ascii="Leelawadee UI" w:hAnsi="Leelawadee UI" w:cs="Leelawadee UI"/>
-              </w:rPr>
-              <w:t xml:space="preserve">Pacchetto </w:t>
-            </w:r>
-            <w:r>
-              <w:rPr>
-                <w:rFonts w:ascii="Leelawadee UI" w:hAnsi="Leelawadee UI" w:cs="Leelawadee UI"/>
-              </w:rPr>
-              <w:t>aggiunto al carrello</w:t>
-            </w:r>
-          </w:p>
-        </w:tc>
-      </w:tr>
-    </w:tbl>
-    <w:p>
-      <w:pPr>
-        <w:rPr>
-          <w:rFonts w:ascii="Leelawadee UI" w:hAnsi="Leelawadee UI" w:cs="Leelawadee UI"/>
-        </w:rPr>
-      </w:pPr>
-    </w:p>
-    <w:p>
-      <w:pPr>
-        <w:pStyle w:val="Titolo2"/>
-        <w:rPr>
-          <w:rFonts w:ascii="Leelawadee UI" w:hAnsi="Leelawadee UI" w:cs="Leelawadee UI"/>
-          <w:i/>
-          <w:iCs/>
-          <w:color w:val="auto"/>
-          <w:sz w:val="24"/>
-          <w:szCs w:val="24"/>
-        </w:rPr>
-      </w:pPr>
-      <w:bookmarkStart w:id="37" w:name="_Toc24018113"/>
-      <w:r>
-        <w:rPr>
-          <w:rFonts w:ascii="Leelawadee UI" w:hAnsi="Leelawadee UI" w:cs="Leelawadee UI"/>
-          <w:i/>
-          <w:iCs/>
-          <w:color w:val="auto"/>
-          <w:sz w:val="24"/>
-          <w:szCs w:val="24"/>
-        </w:rPr>
-        <w:t>UC</w:t>
-      </w:r>
-      <w:r>
-        <w:rPr>
-          <w:rFonts w:ascii="Leelawadee UI" w:hAnsi="Leelawadee UI" w:cs="Leelawadee UI"/>
-          <w:i/>
-          <w:iCs/>
-          <w:color w:val="auto"/>
-          <w:sz w:val="24"/>
-          <w:szCs w:val="24"/>
-        </w:rPr>
-        <w:t>3</w:t>
-      </w:r>
-      <w:r>
-        <w:rPr>
-          <w:rFonts w:ascii="Leelawadee UI" w:hAnsi="Leelawadee UI" w:cs="Leelawadee UI"/>
-          <w:i/>
-          <w:iCs/>
-          <w:color w:val="auto"/>
-          <w:sz w:val="24"/>
-          <w:szCs w:val="24"/>
-        </w:rPr>
-        <w:t xml:space="preserve"> – Visualizza carrello</w:t>
       </w:r>
       <w:bookmarkEnd w:id="37"/>
     </w:p>
@@ -7030,25 +6451,31 @@
                 <w:b/>
                 <w:bCs/>
               </w:rPr>
-              <w:t xml:space="preserve">                     Visualizza</w:t>
-            </w:r>
-            <w:r>
-              <w:rPr>
-                <w:rFonts w:ascii="Leelawadee UI" w:hAnsi="Leelawadee UI" w:cs="Leelawadee UI"/>
-                <w:b/>
-                <w:bCs/>
-                <w:i/>
-                <w:iCs/>
-              </w:rPr>
-              <w:t xml:space="preserve"> </w:t>
-            </w:r>
-            <w:r>
-              <w:rPr>
-                <w:rFonts w:ascii="Leelawadee UI" w:hAnsi="Leelawadee UI" w:cs="Leelawadee UI"/>
-                <w:b/>
-                <w:bCs/>
-              </w:rPr>
-              <w:t>carrello</w:t>
+              <w:t xml:space="preserve">                      </w:t>
+            </w:r>
+            <w:r>
+              <w:rPr>
+                <w:rFonts w:ascii="Leelawadee UI" w:hAnsi="Leelawadee UI" w:cs="Leelawadee UI"/>
+                <w:b/>
+                <w:bCs/>
+              </w:rPr>
+              <w:t xml:space="preserve">Aggiungi </w:t>
+            </w:r>
+            <w:r>
+              <w:rPr>
+                <w:rFonts w:ascii="Leelawadee UI" w:hAnsi="Leelawadee UI" w:cs="Leelawadee UI"/>
+                <w:b/>
+                <w:bCs/>
+              </w:rPr>
+              <w:t>pacchetto</w:t>
+            </w:r>
+            <w:r>
+              <w:rPr>
+                <w:rFonts w:ascii="Leelawadee UI" w:hAnsi="Leelawadee UI" w:cs="Leelawadee UI"/>
+                <w:b/>
+                <w:bCs/>
+              </w:rPr>
+              <w:t xml:space="preserve"> al carrello</w:t>
             </w:r>
           </w:p>
         </w:tc>
@@ -7095,13 +6522,13 @@
               <w:rPr>
                 <w:rFonts w:ascii="Leelawadee UI" w:hAnsi="Leelawadee UI" w:cs="Leelawadee UI"/>
               </w:rPr>
-              <w:t>UC</w:t>
-            </w:r>
-            <w:r>
-              <w:rPr>
-                <w:rFonts w:ascii="Leelawadee UI" w:hAnsi="Leelawadee UI" w:cs="Leelawadee UI"/>
-              </w:rPr>
-              <w:t>3</w:t>
+              <w:t>U</w:t>
+            </w:r>
+            <w:r>
+              <w:rPr>
+                <w:rFonts w:ascii="Leelawadee UI" w:hAnsi="Leelawadee UI" w:cs="Leelawadee UI"/>
+              </w:rPr>
+              <w:t>C2</w:t>
             </w:r>
           </w:p>
         </w:tc>
@@ -7191,6 +6618,473 @@
                 <w:rFonts w:ascii="Leelawadee UI" w:hAnsi="Leelawadee UI" w:cs="Leelawadee UI"/>
               </w:rPr>
             </w:pPr>
+            <w:r>
+              <w:rPr>
+                <w:rFonts w:ascii="Leelawadee UI" w:hAnsi="Leelawadee UI" w:cs="Leelawadee UI"/>
+              </w:rPr>
+              <w:t>L’utente ha visualizzato la pagina del pacchetto</w:t>
+            </w:r>
+          </w:p>
+        </w:tc>
+      </w:tr>
+      <w:tr>
+        <w:trPr>
+          <w:trHeight w:val="276"/>
+          <w:jc w:val="center"/>
+        </w:trPr>
+        <w:tc>
+          <w:tcPr>
+            <w:tcW w:w="2937" w:type="dxa"/>
+          </w:tcPr>
+          <w:p>
+            <w:pPr>
+              <w:rPr>
+                <w:rFonts w:ascii="Leelawadee UI" w:hAnsi="Leelawadee UI" w:cs="Leelawadee UI"/>
+                <w:b/>
+                <w:bCs/>
+              </w:rPr>
+            </w:pPr>
+            <w:r>
+              <w:rPr>
+                <w:rFonts w:ascii="Leelawadee UI" w:hAnsi="Leelawadee UI" w:cs="Leelawadee UI"/>
+                <w:b/>
+                <w:bCs/>
+              </w:rPr>
+              <w:t>Flusso di eventi</w:t>
+            </w:r>
+          </w:p>
+        </w:tc>
+        <w:tc>
+          <w:tcPr>
+            <w:tcW w:w="3918" w:type="dxa"/>
+          </w:tcPr>
+          <w:p>
+            <w:pPr>
+              <w:rPr>
+                <w:rFonts w:ascii="Leelawadee UI" w:hAnsi="Leelawadee UI" w:cs="Leelawadee UI"/>
+              </w:rPr>
+            </w:pPr>
+            <w:r>
+              <w:rPr>
+                <w:rFonts w:ascii="Leelawadee UI" w:hAnsi="Leelawadee UI" w:cs="Leelawadee UI"/>
+              </w:rPr>
+              <w:t>1.</w:t>
+            </w:r>
+            <w:r>
+              <w:rPr>
+                <w:rFonts w:ascii="Leelawadee UI" w:hAnsi="Leelawadee UI" w:cs="Leelawadee UI"/>
+              </w:rPr>
+              <w:t>L’</w:t>
+            </w:r>
+            <w:r>
+              <w:rPr>
+                <w:rFonts w:ascii="Leelawadee UI" w:hAnsi="Leelawadee UI" w:cs="Leelawadee UI"/>
+              </w:rPr>
+              <w:t>utente</w:t>
+            </w:r>
+            <w:r>
+              <w:rPr>
+                <w:rFonts w:ascii="Leelawadee UI" w:hAnsi="Leelawadee UI" w:cs="Leelawadee UI"/>
+              </w:rPr>
+              <w:t xml:space="preserve"> preme su “Acquista Pacchetto”;</w:t>
+            </w:r>
+            <w:r>
+              <w:rPr>
+                <w:rFonts w:ascii="Leelawadee UI" w:hAnsi="Leelawadee UI" w:cs="Leelawadee UI"/>
+              </w:rPr>
+              <w:br/>
+            </w:r>
+          </w:p>
+          <w:p>
+            <w:pPr>
+              <w:rPr>
+                <w:rFonts w:ascii="Leelawadee UI" w:hAnsi="Leelawadee UI" w:cs="Leelawadee UI"/>
+              </w:rPr>
+            </w:pPr>
+          </w:p>
+          <w:p>
+            <w:pPr>
+              <w:rPr>
+                <w:rFonts w:ascii="Leelawadee UI" w:hAnsi="Leelawadee UI" w:cs="Leelawadee UI"/>
+              </w:rPr>
+            </w:pPr>
+          </w:p>
+        </w:tc>
+        <w:tc>
+          <w:tcPr>
+            <w:tcW w:w="3919" w:type="dxa"/>
+          </w:tcPr>
+          <w:p>
+            <w:pPr>
+              <w:rPr>
+                <w:rFonts w:ascii="Leelawadee UI" w:hAnsi="Leelawadee UI" w:cs="Leelawadee UI"/>
+              </w:rPr>
+            </w:pPr>
+          </w:p>
+          <w:p>
+            <w:pPr>
+              <w:rPr>
+                <w:rFonts w:ascii="Leelawadee UI" w:hAnsi="Leelawadee UI" w:cs="Leelawadee UI"/>
+              </w:rPr>
+            </w:pPr>
+          </w:p>
+          <w:p>
+            <w:pPr>
+              <w:rPr>
+                <w:rFonts w:ascii="Leelawadee UI" w:hAnsi="Leelawadee UI" w:cs="Leelawadee UI"/>
+              </w:rPr>
+            </w:pPr>
+            <w:r>
+              <w:rPr>
+                <w:rFonts w:ascii="Leelawadee UI" w:hAnsi="Leelawadee UI" w:cs="Leelawadee UI"/>
+              </w:rPr>
+              <w:t>2.</w:t>
+            </w:r>
+            <w:r>
+              <w:rPr>
+                <w:rFonts w:ascii="Leelawadee UI" w:hAnsi="Leelawadee UI" w:cs="Leelawadee UI"/>
+              </w:rPr>
+              <w:t xml:space="preserve">Il sistema </w:t>
+            </w:r>
+            <w:r>
+              <w:rPr>
+                <w:rFonts w:ascii="Leelawadee UI" w:hAnsi="Leelawadee UI" w:cs="Leelawadee UI"/>
+              </w:rPr>
+              <w:t xml:space="preserve">aggiunge il pacchetto al carrello, </w:t>
+            </w:r>
+          </w:p>
+        </w:tc>
+      </w:tr>
+      <w:tr>
+        <w:trPr>
+          <w:trHeight w:val="261"/>
+          <w:jc w:val="center"/>
+        </w:trPr>
+        <w:tc>
+          <w:tcPr>
+            <w:tcW w:w="2937" w:type="dxa"/>
+          </w:tcPr>
+          <w:p>
+            <w:pPr>
+              <w:rPr>
+                <w:rFonts w:ascii="Leelawadee UI" w:hAnsi="Leelawadee UI" w:cs="Leelawadee UI"/>
+                <w:b/>
+                <w:bCs/>
+              </w:rPr>
+            </w:pPr>
+            <w:r>
+              <w:rPr>
+                <w:rFonts w:ascii="Leelawadee UI" w:hAnsi="Leelawadee UI" w:cs="Leelawadee UI"/>
+                <w:b/>
+                <w:bCs/>
+              </w:rPr>
+              <w:t>Post condizione</w:t>
+            </w:r>
+          </w:p>
+        </w:tc>
+        <w:tc>
+          <w:tcPr>
+            <w:tcW w:w="7837" w:type="dxa"/>
+            <w:gridSpan w:val="2"/>
+          </w:tcPr>
+          <w:p>
+            <w:pPr>
+              <w:rPr>
+                <w:rFonts w:ascii="Leelawadee UI" w:hAnsi="Leelawadee UI" w:cs="Leelawadee UI"/>
+              </w:rPr>
+            </w:pPr>
+            <w:r>
+              <w:rPr>
+                <w:rFonts w:ascii="Leelawadee UI" w:hAnsi="Leelawadee UI" w:cs="Leelawadee UI"/>
+              </w:rPr>
+              <w:t xml:space="preserve">Pacchetto </w:t>
+            </w:r>
+            <w:r>
+              <w:rPr>
+                <w:rFonts w:ascii="Leelawadee UI" w:hAnsi="Leelawadee UI" w:cs="Leelawadee UI"/>
+              </w:rPr>
+              <w:t>aggiunto al carrello</w:t>
+            </w:r>
+          </w:p>
+        </w:tc>
+      </w:tr>
+    </w:tbl>
+    <w:p>
+      <w:pPr>
+        <w:rPr>
+          <w:rFonts w:ascii="Leelawadee UI" w:hAnsi="Leelawadee UI" w:cs="Leelawadee UI"/>
+        </w:rPr>
+      </w:pPr>
+    </w:p>
+    <w:p>
+      <w:pPr>
+        <w:pStyle w:val="Titolo2"/>
+        <w:rPr>
+          <w:rFonts w:ascii="Leelawadee UI" w:hAnsi="Leelawadee UI" w:cs="Leelawadee UI"/>
+          <w:i/>
+          <w:iCs/>
+          <w:color w:val="auto"/>
+          <w:sz w:val="24"/>
+          <w:szCs w:val="24"/>
+        </w:rPr>
+      </w:pPr>
+      <w:bookmarkStart w:id="38" w:name="_Toc24018113"/>
+      <w:r>
+        <w:rPr>
+          <w:rFonts w:ascii="Leelawadee UI" w:hAnsi="Leelawadee UI" w:cs="Leelawadee UI"/>
+          <w:i/>
+          <w:iCs/>
+          <w:color w:val="auto"/>
+          <w:sz w:val="24"/>
+          <w:szCs w:val="24"/>
+        </w:rPr>
+        <w:t>UC</w:t>
+      </w:r>
+      <w:r>
+        <w:rPr>
+          <w:rFonts w:ascii="Leelawadee UI" w:hAnsi="Leelawadee UI" w:cs="Leelawadee UI"/>
+          <w:i/>
+          <w:iCs/>
+          <w:color w:val="auto"/>
+          <w:sz w:val="24"/>
+          <w:szCs w:val="24"/>
+        </w:rPr>
+        <w:t>3</w:t>
+      </w:r>
+      <w:r>
+        <w:rPr>
+          <w:rFonts w:ascii="Leelawadee UI" w:hAnsi="Leelawadee UI" w:cs="Leelawadee UI"/>
+          <w:i/>
+          <w:iCs/>
+          <w:color w:val="auto"/>
+          <w:sz w:val="24"/>
+          <w:szCs w:val="24"/>
+        </w:rPr>
+        <w:t xml:space="preserve"> – Visualizza carrello</w:t>
+      </w:r>
+      <w:bookmarkEnd w:id="38"/>
+    </w:p>
+    <w:p/>
+    <w:tbl>
+      <w:tblPr>
+        <w:tblStyle w:val="Grigliatabella"/>
+        <w:tblW w:w="10774" w:type="dxa"/>
+        <w:jc w:val="center"/>
+        <w:tblInd w:w="0" w:type="dxa"/>
+        <w:tblLook w:val="04A0" w:firstRow="1" w:lastRow="0" w:firstColumn="1" w:lastColumn="0" w:noHBand="0" w:noVBand="1"/>
+      </w:tblPr>
+      <w:tblGrid>
+        <w:gridCol w:w="2937"/>
+        <w:gridCol w:w="3918"/>
+        <w:gridCol w:w="3919"/>
+      </w:tblGrid>
+      <w:tr>
+        <w:trPr>
+          <w:trHeight w:val="276"/>
+          <w:jc w:val="center"/>
+        </w:trPr>
+        <w:tc>
+          <w:tcPr>
+            <w:tcW w:w="2937" w:type="dxa"/>
+            <w:tcBorders>
+              <w:right w:val="nil"/>
+            </w:tcBorders>
+          </w:tcPr>
+          <w:p>
+            <w:pPr>
+              <w:rPr>
+                <w:rFonts w:ascii="Leelawadee UI" w:hAnsi="Leelawadee UI" w:cs="Leelawadee UI"/>
+                <w:b/>
+                <w:bCs/>
+              </w:rPr>
+            </w:pPr>
+          </w:p>
+        </w:tc>
+        <w:tc>
+          <w:tcPr>
+            <w:tcW w:w="7837" w:type="dxa"/>
+            <w:gridSpan w:val="2"/>
+            <w:tcBorders>
+              <w:left w:val="nil"/>
+            </w:tcBorders>
+          </w:tcPr>
+          <w:p>
+            <w:pPr>
+              <w:rPr>
+                <w:rFonts w:ascii="Leelawadee UI" w:hAnsi="Leelawadee UI" w:cs="Leelawadee UI"/>
+                <w:b/>
+                <w:bCs/>
+                <w:i/>
+                <w:iCs/>
+              </w:rPr>
+            </w:pPr>
+            <w:r>
+              <w:rPr>
+                <w:rFonts w:ascii="Leelawadee UI" w:hAnsi="Leelawadee UI" w:cs="Leelawadee UI"/>
+                <w:b/>
+                <w:bCs/>
+              </w:rPr>
+              <w:t xml:space="preserve">                     Visualizza</w:t>
+            </w:r>
+            <w:r>
+              <w:rPr>
+                <w:rFonts w:ascii="Leelawadee UI" w:hAnsi="Leelawadee UI" w:cs="Leelawadee UI"/>
+                <w:b/>
+                <w:bCs/>
+                <w:i/>
+                <w:iCs/>
+              </w:rPr>
+              <w:t xml:space="preserve"> </w:t>
+            </w:r>
+            <w:r>
+              <w:rPr>
+                <w:rFonts w:ascii="Leelawadee UI" w:hAnsi="Leelawadee UI" w:cs="Leelawadee UI"/>
+                <w:b/>
+                <w:bCs/>
+              </w:rPr>
+              <w:t>carrello</w:t>
+            </w:r>
+          </w:p>
+        </w:tc>
+      </w:tr>
+      <w:tr>
+        <w:trPr>
+          <w:trHeight w:val="261"/>
+          <w:jc w:val="center"/>
+        </w:trPr>
+        <w:tc>
+          <w:tcPr>
+            <w:tcW w:w="2937" w:type="dxa"/>
+          </w:tcPr>
+          <w:p>
+            <w:pPr>
+              <w:rPr>
+                <w:rFonts w:ascii="Leelawadee UI" w:hAnsi="Leelawadee UI" w:cs="Leelawadee UI"/>
+                <w:b/>
+                <w:bCs/>
+              </w:rPr>
+            </w:pPr>
+            <w:r>
+              <w:rPr>
+                <w:rFonts w:ascii="Leelawadee UI" w:hAnsi="Leelawadee UI" w:cs="Leelawadee UI"/>
+                <w:b/>
+                <w:bCs/>
+              </w:rPr>
+              <w:t>ID</w:t>
+            </w:r>
+          </w:p>
+        </w:tc>
+        <w:tc>
+          <w:tcPr>
+            <w:tcW w:w="7837" w:type="dxa"/>
+            <w:gridSpan w:val="2"/>
+          </w:tcPr>
+          <w:p>
+            <w:pPr>
+              <w:rPr>
+                <w:rFonts w:ascii="Leelawadee UI" w:hAnsi="Leelawadee UI" w:cs="Leelawadee UI"/>
+              </w:rPr>
+            </w:pPr>
+            <w:r>
+              <w:rPr>
+                <w:rFonts w:ascii="Leelawadee UI" w:hAnsi="Leelawadee UI" w:cs="Leelawadee UI"/>
+              </w:rPr>
+              <w:t>UC</w:t>
+            </w:r>
+            <w:r>
+              <w:rPr>
+                <w:rFonts w:ascii="Leelawadee UI" w:hAnsi="Leelawadee UI" w:cs="Leelawadee UI"/>
+              </w:rPr>
+              <w:t>3</w:t>
+            </w:r>
+          </w:p>
+        </w:tc>
+      </w:tr>
+      <w:tr>
+        <w:trPr>
+          <w:trHeight w:val="276"/>
+          <w:jc w:val="center"/>
+        </w:trPr>
+        <w:tc>
+          <w:tcPr>
+            <w:tcW w:w="2937" w:type="dxa"/>
+          </w:tcPr>
+          <w:p>
+            <w:pPr>
+              <w:rPr>
+                <w:rFonts w:ascii="Leelawadee UI" w:hAnsi="Leelawadee UI" w:cs="Leelawadee UI"/>
+                <w:b/>
+                <w:bCs/>
+              </w:rPr>
+            </w:pPr>
+            <w:r>
+              <w:rPr>
+                <w:rFonts w:ascii="Leelawadee UI" w:hAnsi="Leelawadee UI" w:cs="Leelawadee UI"/>
+                <w:b/>
+                <w:bCs/>
+              </w:rPr>
+              <w:t>Attori</w:t>
+            </w:r>
+          </w:p>
+        </w:tc>
+        <w:tc>
+          <w:tcPr>
+            <w:tcW w:w="7837" w:type="dxa"/>
+            <w:gridSpan w:val="2"/>
+          </w:tcPr>
+          <w:p>
+            <w:pPr>
+              <w:rPr>
+                <w:rFonts w:ascii="Leelawadee UI" w:hAnsi="Leelawadee UI" w:cs="Leelawadee UI"/>
+              </w:rPr>
+            </w:pPr>
+            <w:r>
+              <w:rPr>
+                <w:rFonts w:ascii="Leelawadee UI" w:hAnsi="Leelawadee UI" w:cs="Leelawadee UI"/>
+              </w:rPr>
+              <w:t>Utente</w:t>
+            </w:r>
+          </w:p>
+        </w:tc>
+      </w:tr>
+      <w:tr>
+        <w:trPr>
+          <w:trHeight w:val="261"/>
+          <w:jc w:val="center"/>
+        </w:trPr>
+        <w:tc>
+          <w:tcPr>
+            <w:tcW w:w="2937" w:type="dxa"/>
+          </w:tcPr>
+          <w:p>
+            <w:pPr>
+              <w:rPr>
+                <w:rFonts w:ascii="Leelawadee UI" w:hAnsi="Leelawadee UI" w:cs="Leelawadee UI"/>
+                <w:b/>
+                <w:bCs/>
+              </w:rPr>
+            </w:pPr>
+            <w:r>
+              <w:rPr>
+                <w:rFonts w:ascii="Leelawadee UI" w:hAnsi="Leelawadee UI" w:cs="Leelawadee UI"/>
+                <w:b/>
+                <w:bCs/>
+              </w:rPr>
+              <w:t>Precondizione</w:t>
+            </w:r>
+          </w:p>
+        </w:tc>
+        <w:tc>
+          <w:tcPr>
+            <w:tcW w:w="7837" w:type="dxa"/>
+            <w:gridSpan w:val="2"/>
+          </w:tcPr>
+          <w:p>
+            <w:pPr>
+              <w:rPr>
+                <w:rFonts w:ascii="Leelawadee UI" w:hAnsi="Leelawadee UI" w:cs="Leelawadee UI"/>
+              </w:rPr>
+            </w:pPr>
           </w:p>
         </w:tc>
       </w:tr>
@@ -7409,7 +7303,7 @@
           <w:szCs w:val="24"/>
         </w:rPr>
       </w:pPr>
-      <w:bookmarkStart w:id="38" w:name="_Toc24018114"/>
+      <w:bookmarkStart w:id="39" w:name="_Toc24018114"/>
       <w:r>
         <w:rPr>
           <w:rStyle w:val="Titolo2Carattere"/>
@@ -7447,7 +7341,7 @@
         </w:rPr>
         <w:t>– Aggiungi pacchetto al carrello</w:t>
       </w:r>
-      <w:bookmarkEnd w:id="38"/>
+      <w:bookmarkEnd w:id="39"/>
     </w:p>
     <w:p>
       <w:pPr>
@@ -7773,35 +7667,7 @@
               <w:rPr>
                 <w:rFonts w:ascii="Leelawadee UI" w:hAnsi="Leelawadee UI" w:cs="Leelawadee UI"/>
               </w:rPr>
-              <w:t xml:space="preserve">.L’acquirente inserisce </w:t>
-            </w:r>
-            <w:proofErr w:type="gramStart"/>
-            <w:r>
-              <w:rPr>
-                <w:rFonts w:ascii="Leelawadee UI" w:hAnsi="Leelawadee UI" w:cs="Leelawadee UI"/>
-              </w:rPr>
-              <w:t>email</w:t>
-            </w:r>
-            <w:proofErr w:type="gramEnd"/>
-            <w:r>
-              <w:rPr>
-                <w:rFonts w:ascii="Leelawadee UI" w:hAnsi="Leelawadee UI" w:cs="Leelawadee UI"/>
-              </w:rPr>
-              <w:t xml:space="preserve"> e password dell’account </w:t>
-            </w:r>
-            <w:proofErr w:type="spellStart"/>
-            <w:r>
-              <w:rPr>
-                <w:rFonts w:ascii="Leelawadee UI" w:hAnsi="Leelawadee UI" w:cs="Leelawadee UI"/>
-              </w:rPr>
-              <w:t>paypal</w:t>
-            </w:r>
-            <w:proofErr w:type="spellEnd"/>
-            <w:r>
-              <w:rPr>
-                <w:rFonts w:ascii="Leelawadee UI" w:hAnsi="Leelawadee UI" w:cs="Leelawadee UI"/>
-              </w:rPr>
-              <w:t xml:space="preserve">, e preme il tasto “accedi” </w:t>
+              <w:t xml:space="preserve">.L’acquirente inserisce email e password dell’account paypal, e preme il tasto “accedi” </w:t>
             </w:r>
           </w:p>
           <w:p>
@@ -8050,16 +7916,8 @@
               <w:rPr>
                 <w:rFonts w:ascii="Leelawadee UI" w:hAnsi="Leelawadee UI" w:cs="Leelawadee UI"/>
               </w:rPr>
-              <w:t xml:space="preserve">3.Il sistema di pagamento esterno mostra una </w:t>
-            </w:r>
-            <w:proofErr w:type="spellStart"/>
-            <w:r>
-              <w:rPr>
-                <w:rFonts w:ascii="Leelawadee UI" w:hAnsi="Leelawadee UI" w:cs="Leelawadee UI"/>
-              </w:rPr>
-              <w:t>form</w:t>
-            </w:r>
-            <w:proofErr w:type="spellEnd"/>
+              <w:t>3.Il sistema di pagamento esterno mostra una form</w:t>
+            </w:r>
           </w:p>
           <w:p>
             <w:pPr>
@@ -8304,7 +8162,7 @@
           <w:szCs w:val="24"/>
         </w:rPr>
       </w:pPr>
-      <w:bookmarkStart w:id="39" w:name="_Toc24018115"/>
+      <w:bookmarkStart w:id="40" w:name="_Toc24018115"/>
       <w:r>
         <w:rPr>
           <w:rFonts w:ascii="Leelawadee UI" w:hAnsi="Leelawadee UI" w:cs="Leelawadee UI"/>
@@ -8339,7 +8197,7 @@
         </w:rPr>
         <w:t xml:space="preserve"> – Rimozione prodotto dal carrello</w:t>
       </w:r>
-      <w:bookmarkEnd w:id="39"/>
+      <w:bookmarkEnd w:id="40"/>
     </w:p>
     <w:p/>
     <w:tbl>
@@ -9237,7 +9095,7 @@
           <w:szCs w:val="24"/>
         </w:rPr>
       </w:pPr>
-      <w:bookmarkStart w:id="40" w:name="_Toc24018116"/>
+      <w:bookmarkStart w:id="41" w:name="_Toc24018116"/>
       <w:r>
         <w:rPr>
           <w:rFonts w:ascii="Leelawadee UI" w:hAnsi="Leelawadee UI" w:cs="Leelawadee UI"/>
@@ -9271,7 +9129,7 @@
         </w:rPr>
         <w:t xml:space="preserve"> – Visualizzazione lezione del pacchetto acquistato</w:t>
       </w:r>
-      <w:bookmarkEnd w:id="40"/>
+      <w:bookmarkEnd w:id="41"/>
     </w:p>
     <w:p>
       <w:pPr>
@@ -9739,21 +9597,7 @@
               <w:rPr>
                 <w:rFonts w:ascii="Leelawadee UI" w:hAnsi="Leelawadee UI" w:cs="Leelawadee UI"/>
               </w:rPr>
-              <w:t xml:space="preserve">Il sistema fa comparire una </w:t>
-            </w:r>
-            <w:proofErr w:type="spellStart"/>
-            <w:r>
-              <w:rPr>
-                <w:rFonts w:ascii="Leelawadee UI" w:hAnsi="Leelawadee UI" w:cs="Leelawadee UI"/>
-              </w:rPr>
-              <w:t>form</w:t>
-            </w:r>
-            <w:proofErr w:type="spellEnd"/>
-            <w:r>
-              <w:rPr>
-                <w:rFonts w:ascii="Leelawadee UI" w:hAnsi="Leelawadee UI" w:cs="Leelawadee UI"/>
-              </w:rPr>
-              <w:t xml:space="preserve"> con i campi “Titolo recensione” e “Testo recensione”;</w:t>
+              <w:t>Il sistema fa comparire una form con i campi “Titolo recensione” e “Testo recensione”;</w:t>
             </w:r>
             <w:r>
               <w:rPr>
@@ -9849,7 +9693,7 @@
           <w:szCs w:val="24"/>
         </w:rPr>
       </w:pPr>
-      <w:bookmarkStart w:id="41" w:name="_Toc24018117"/>
+      <w:bookmarkStart w:id="42" w:name="_Toc24018117"/>
       <w:r>
         <w:rPr>
           <w:rFonts w:ascii="Leelawadee UI" w:hAnsi="Leelawadee UI" w:cs="Leelawadee UI"/>
@@ -9894,7 +9738,7 @@
         </w:rPr>
         <w:t xml:space="preserve"> – Lasciare una recensione</w:t>
       </w:r>
-      <w:bookmarkEnd w:id="41"/>
+      <w:bookmarkEnd w:id="42"/>
     </w:p>
     <w:p>
       <w:pPr>
@@ -9917,7 +9761,7 @@
           <w:szCs w:val="24"/>
         </w:rPr>
       </w:pPr>
-      <w:bookmarkStart w:id="42" w:name="_Toc24018118"/>
+      <w:bookmarkStart w:id="43" w:name="_Toc24018118"/>
       <w:r>
         <w:rPr>
           <w:rFonts w:ascii="Leelawadee UI" w:hAnsi="Leelawadee UI" w:cs="Leelawadee UI"/>
@@ -9951,7 +9795,7 @@
         </w:rPr>
         <w:t xml:space="preserve"> – Accesso area personale</w:t>
       </w:r>
-      <w:bookmarkEnd w:id="42"/>
+      <w:bookmarkEnd w:id="43"/>
     </w:p>
     <w:p/>
     <w:tbl>
@@ -10401,7 +10245,7 @@
           <w:szCs w:val="24"/>
         </w:rPr>
       </w:pPr>
-      <w:bookmarkStart w:id="43" w:name="_Toc24018119"/>
+      <w:bookmarkStart w:id="44" w:name="_Toc24018119"/>
       <w:r>
         <w:rPr>
           <w:rFonts w:ascii="Leelawadee UI" w:hAnsi="Leelawadee UI" w:cs="Leelawadee UI"/>
@@ -10447,7 +10291,7 @@
         </w:rPr>
         <w:t>– Inserimento pacchetto</w:t>
       </w:r>
-      <w:bookmarkEnd w:id="43"/>
+      <w:bookmarkEnd w:id="44"/>
     </w:p>
     <w:p/>
     <w:tbl>
@@ -10809,21 +10653,7 @@
               <w:rPr>
                 <w:rFonts w:ascii="Leelawadee UI" w:hAnsi="Leelawadee UI" w:cs="Leelawadee UI"/>
               </w:rPr>
-              <w:t xml:space="preserve">Il sistema mostra la </w:t>
-            </w:r>
-            <w:proofErr w:type="spellStart"/>
-            <w:r>
-              <w:rPr>
-                <w:rFonts w:ascii="Leelawadee UI" w:hAnsi="Leelawadee UI" w:cs="Leelawadee UI"/>
-              </w:rPr>
-              <w:t>form</w:t>
-            </w:r>
-            <w:proofErr w:type="spellEnd"/>
-            <w:r>
-              <w:rPr>
-                <w:rFonts w:ascii="Leelawadee UI" w:hAnsi="Leelawadee UI" w:cs="Leelawadee UI"/>
-              </w:rPr>
-              <w:t xml:space="preserve"> per inserire i dati del nuovo pacchetto, tra cui il titolo, la descrizione, sottocategoria e immagine di copertina;</w:t>
+              <w:t>Il sistema mostra la form per inserire i dati del nuovo pacchetto, tra cui il titolo, la descrizione, sottocategoria e immagine di copertina;</w:t>
             </w:r>
           </w:p>
           <w:p>
@@ -11394,35 +11224,7 @@
               <w:rPr>
                 <w:rFonts w:ascii="Leelawadee UI" w:hAnsi="Leelawadee UI" w:cs="Leelawadee UI"/>
               </w:rPr>
-              <w:t xml:space="preserve">Il sistema mostra un </w:t>
-            </w:r>
-            <w:proofErr w:type="spellStart"/>
-            <w:r>
-              <w:rPr>
-                <w:rFonts w:ascii="Leelawadee UI" w:hAnsi="Leelawadee UI" w:cs="Leelawadee UI"/>
-              </w:rPr>
-              <w:t>form</w:t>
-            </w:r>
-            <w:proofErr w:type="spellEnd"/>
-            <w:r>
-              <w:rPr>
-                <w:rFonts w:ascii="Leelawadee UI" w:hAnsi="Leelawadee UI" w:cs="Leelawadee UI"/>
-              </w:rPr>
-              <w:t xml:space="preserve"> in cui si devono inserire i dati della lezione, ovvero </w:t>
-            </w:r>
-            <w:proofErr w:type="spellStart"/>
-            <w:r>
-              <w:rPr>
-                <w:rFonts w:ascii="Leelawadee UI" w:hAnsi="Leelawadee UI" w:cs="Leelawadee UI"/>
-              </w:rPr>
-              <w:t>url</w:t>
-            </w:r>
-            <w:proofErr w:type="spellEnd"/>
-            <w:r>
-              <w:rPr>
-                <w:rFonts w:ascii="Leelawadee UI" w:hAnsi="Leelawadee UI" w:cs="Leelawadee UI"/>
-              </w:rPr>
-              <w:t>, nome e durata;</w:t>
+              <w:t>Il sistema mostra un form in cui si devono inserire i dati della lezione, ovvero url, nome e durata;</w:t>
             </w:r>
           </w:p>
           <w:p>
@@ -11476,14 +11278,7 @@
               <w:rPr>
                 <w:rFonts w:ascii="Leelawadee UI" w:hAnsi="Leelawadee UI" w:cs="Leelawadee UI"/>
               </w:rPr>
-              <w:t xml:space="preserve">Il sistema invia </w:t>
-            </w:r>
-            <w:proofErr w:type="gramStart"/>
-            <w:r>
-              <w:rPr>
-                <w:rFonts w:ascii="Leelawadee UI" w:hAnsi="Leelawadee UI" w:cs="Leelawadee UI"/>
-              </w:rPr>
-              <w:t>un</w:t>
+              <w:t>Il sistema invia un</w:t>
             </w:r>
             <w:r>
               <w:rPr>
@@ -11495,14 +11290,7 @@
               <w:rPr>
                 <w:rFonts w:ascii="Leelawadee UI" w:hAnsi="Leelawadee UI" w:cs="Leelawadee UI"/>
               </w:rPr>
-              <w:t>e-mail</w:t>
-            </w:r>
-            <w:proofErr w:type="gramEnd"/>
-            <w:r>
-              <w:rPr>
-                <w:rFonts w:ascii="Leelawadee UI" w:hAnsi="Leelawadee UI" w:cs="Leelawadee UI"/>
-              </w:rPr>
-              <w:t xml:space="preserve"> al gestore del catalogo.</w:t>
+              <w:t>e-mail al gestore del catalogo.</w:t>
             </w:r>
           </w:p>
         </w:tc>
@@ -11564,21 +11352,7 @@
               <w:rPr>
                 <w:rFonts w:ascii="Leelawadee UI" w:hAnsi="Leelawadee UI" w:cs="Leelawadee UI"/>
               </w:rPr>
-              <w:t xml:space="preserve">Il gestore del catalogo riceve una </w:t>
-            </w:r>
-            <w:proofErr w:type="gramStart"/>
-            <w:r>
-              <w:rPr>
-                <w:rFonts w:ascii="Leelawadee UI" w:hAnsi="Leelawadee UI" w:cs="Leelawadee UI"/>
-              </w:rPr>
-              <w:t>email</w:t>
-            </w:r>
-            <w:proofErr w:type="gramEnd"/>
-            <w:r>
-              <w:rPr>
-                <w:rFonts w:ascii="Leelawadee UI" w:hAnsi="Leelawadee UI" w:cs="Leelawadee UI"/>
-              </w:rPr>
-              <w:t xml:space="preserve"> di richiesta inserimento lezione  </w:t>
+              <w:t xml:space="preserve">Il gestore del catalogo riceve una email di richiesta inserimento lezione  </w:t>
             </w:r>
           </w:p>
         </w:tc>
@@ -11596,7 +11370,7 @@
           <w:szCs w:val="24"/>
         </w:rPr>
       </w:pPr>
-      <w:bookmarkStart w:id="44" w:name="_Toc24018120"/>
+      <w:bookmarkStart w:id="45" w:name="_Toc24018120"/>
       <w:r>
         <w:rPr>
           <w:rFonts w:ascii="Leelawadee UI" w:hAnsi="Leelawadee UI" w:cs="Leelawadee UI"/>
@@ -11630,7 +11404,7 @@
         </w:rPr>
         <w:t>– Inserimento lezione</w:t>
       </w:r>
-      <w:bookmarkEnd w:id="44"/>
+      <w:bookmarkEnd w:id="45"/>
     </w:p>
     <w:p/>
     <w:p>
@@ -11667,7 +11441,7 @@
           <w:szCs w:val="24"/>
         </w:rPr>
       </w:pPr>
-      <w:bookmarkStart w:id="45" w:name="_Toc24018121"/>
+      <w:bookmarkStart w:id="46" w:name="_Toc24018121"/>
       <w:r>
         <w:rPr>
           <w:rFonts w:ascii="Leelawadee UI" w:hAnsi="Leelawadee UI" w:cs="Leelawadee UI"/>
@@ -11713,7 +11487,7 @@
         </w:rPr>
         <w:t>– Approvazione lezione</w:t>
       </w:r>
-      <w:bookmarkEnd w:id="45"/>
+      <w:bookmarkEnd w:id="46"/>
     </w:p>
     <w:p/>
     <w:tbl>
@@ -12417,7 +12191,7 @@
           <w:szCs w:val="24"/>
         </w:rPr>
       </w:pPr>
-      <w:bookmarkStart w:id="46" w:name="_Toc24018122"/>
+      <w:bookmarkStart w:id="47" w:name="_Toc24018122"/>
       <w:r>
         <w:rPr>
           <w:rFonts w:ascii="Leelawadee UI" w:hAnsi="Leelawadee UI" w:cs="Leelawadee UI"/>
@@ -12485,7 +12259,7 @@
         </w:rPr>
         <w:t>e lezione</w:t>
       </w:r>
-      <w:bookmarkEnd w:id="46"/>
+      <w:bookmarkEnd w:id="47"/>
     </w:p>
     <w:tbl>
       <w:tblPr>
@@ -13098,7 +12872,7 @@
           <w:iCs/>
         </w:rPr>
       </w:pPr>
-      <w:bookmarkStart w:id="47" w:name="_Toc24018123"/>
+      <w:bookmarkStart w:id="48" w:name="_Toc24018123"/>
       <w:r>
         <w:rPr>
           <w:rStyle w:val="Titolo2Carattere"/>
@@ -13147,7 +12921,7 @@
         </w:rPr>
         <w:t>– Modifica pacchetto</w:t>
       </w:r>
-      <w:bookmarkEnd w:id="47"/>
+      <w:bookmarkEnd w:id="48"/>
     </w:p>
     <w:tbl>
       <w:tblPr>
@@ -13498,27 +13272,13 @@
               <w:rPr>
                 <w:rFonts w:ascii="Leelawadee UI" w:hAnsi="Leelawadee UI" w:cs="Leelawadee UI"/>
               </w:rPr>
-              <w:t xml:space="preserve">il titolo o la descrizione </w:t>
-            </w:r>
-            <w:proofErr w:type="gramStart"/>
-            <w:r>
-              <w:rPr>
-                <w:rFonts w:ascii="Leelawadee UI" w:hAnsi="Leelawadee UI" w:cs="Leelawadee UI"/>
-              </w:rPr>
-              <w:t xml:space="preserve">e </w:t>
-            </w:r>
-            <w:r>
-              <w:rPr>
-                <w:rFonts w:ascii="Leelawadee UI" w:hAnsi="Leelawadee UI" w:cs="Leelawadee UI"/>
-              </w:rPr>
-              <w:t xml:space="preserve"> preme</w:t>
-            </w:r>
-            <w:proofErr w:type="gramEnd"/>
-            <w:r>
-              <w:rPr>
-                <w:rFonts w:ascii="Leelawadee UI" w:hAnsi="Leelawadee UI" w:cs="Leelawadee UI"/>
-              </w:rPr>
-              <w:t xml:space="preserve"> sul pulsante al suo fianco.</w:t>
+              <w:t xml:space="preserve">il titolo o la descrizione e </w:t>
+            </w:r>
+            <w:r>
+              <w:rPr>
+                <w:rFonts w:ascii="Leelawadee UI" w:hAnsi="Leelawadee UI" w:cs="Leelawadee UI"/>
+              </w:rPr>
+              <w:t xml:space="preserve"> preme sul pulsante al suo fianco.</w:t>
             </w:r>
           </w:p>
         </w:tc>
@@ -13556,21 +13316,7 @@
               <w:rPr>
                 <w:rFonts w:ascii="Leelawadee UI" w:hAnsi="Leelawadee UI" w:cs="Leelawadee UI"/>
               </w:rPr>
-              <w:t xml:space="preserve">Il sistema mostrerà una </w:t>
-            </w:r>
-            <w:proofErr w:type="spellStart"/>
-            <w:r>
-              <w:rPr>
-                <w:rFonts w:ascii="Leelawadee UI" w:hAnsi="Leelawadee UI" w:cs="Leelawadee UI"/>
-              </w:rPr>
-              <w:t>form</w:t>
-            </w:r>
-            <w:proofErr w:type="spellEnd"/>
-            <w:r>
-              <w:rPr>
-                <w:rFonts w:ascii="Leelawadee UI" w:hAnsi="Leelawadee UI" w:cs="Leelawadee UI"/>
-              </w:rPr>
-              <w:t xml:space="preserve"> con campi che è possibile modificare, come il titolo e la descrizione;</w:t>
+              <w:t>Il sistema mostrerà una form con campi che è possibile modificare, come il titolo e la descrizione;</w:t>
             </w:r>
           </w:p>
           <w:p>
@@ -13685,7 +13431,7 @@
           <w:szCs w:val="24"/>
         </w:rPr>
       </w:pPr>
-      <w:bookmarkStart w:id="48" w:name="_Toc24018124"/>
+      <w:bookmarkStart w:id="49" w:name="_Toc24018124"/>
       <w:r>
         <w:rPr>
           <w:rFonts w:ascii="Leelawadee UI" w:hAnsi="Leelawadee UI" w:cs="Leelawadee UI"/>
@@ -13731,7 +13477,7 @@
         </w:rPr>
         <w:t>– Modifica lezione</w:t>
       </w:r>
-      <w:bookmarkEnd w:id="48"/>
+      <w:bookmarkEnd w:id="49"/>
     </w:p>
     <w:tbl>
       <w:tblPr>
@@ -14003,21 +13749,7 @@
               <w:rPr>
                 <w:rFonts w:ascii="Leelawadee UI" w:hAnsi="Leelawadee UI" w:cs="Leelawadee UI"/>
               </w:rPr>
-              <w:t xml:space="preserve">L’insegnante deve aver effettuato </w:t>
-            </w:r>
-            <w:proofErr w:type="gramStart"/>
-            <w:r>
-              <w:rPr>
-                <w:rFonts w:ascii="Leelawadee UI" w:hAnsi="Leelawadee UI" w:cs="Leelawadee UI"/>
-              </w:rPr>
-              <w:t>l’accesso  all’area</w:t>
-            </w:r>
-            <w:proofErr w:type="gramEnd"/>
-            <w:r>
-              <w:rPr>
-                <w:rFonts w:ascii="Leelawadee UI" w:hAnsi="Leelawadee UI" w:cs="Leelawadee UI"/>
-              </w:rPr>
-              <w:t xml:space="preserve"> del pacchetto </w:t>
+              <w:t xml:space="preserve">L’insegnante deve aver effettuato l’accesso  all’area del pacchetto </w:t>
             </w:r>
           </w:p>
         </w:tc>
@@ -14146,35 +13878,7 @@
               <w:rPr>
                 <w:rFonts w:ascii="Leelawadee UI" w:hAnsi="Leelawadee UI" w:cs="Leelawadee UI"/>
               </w:rPr>
-              <w:t xml:space="preserve">2.Il sistema le mostra un </w:t>
-            </w:r>
-            <w:proofErr w:type="spellStart"/>
-            <w:r>
-              <w:rPr>
-                <w:rFonts w:ascii="Leelawadee UI" w:hAnsi="Leelawadee UI" w:cs="Leelawadee UI"/>
-              </w:rPr>
-              <w:t>form</w:t>
-            </w:r>
-            <w:proofErr w:type="spellEnd"/>
-            <w:r>
-              <w:rPr>
-                <w:rFonts w:ascii="Leelawadee UI" w:hAnsi="Leelawadee UI" w:cs="Leelawadee UI"/>
-              </w:rPr>
-              <w:t xml:space="preserve"> con i campi che si possono modificare (nome lezione, </w:t>
-            </w:r>
-            <w:proofErr w:type="spellStart"/>
-            <w:r>
-              <w:rPr>
-                <w:rFonts w:ascii="Leelawadee UI" w:hAnsi="Leelawadee UI" w:cs="Leelawadee UI"/>
-              </w:rPr>
-              <w:t>url</w:t>
-            </w:r>
-            <w:proofErr w:type="spellEnd"/>
-            <w:r>
-              <w:rPr>
-                <w:rFonts w:ascii="Leelawadee UI" w:hAnsi="Leelawadee UI" w:cs="Leelawadee UI"/>
-              </w:rPr>
-              <w:t>, durata)</w:t>
+              <w:t>2.Il sistema le mostra un form con i campi che si possono modificare (nome lezione, url, durata)</w:t>
             </w:r>
           </w:p>
           <w:p>
@@ -14301,7 +14005,7 @@
           <w:szCs w:val="24"/>
         </w:rPr>
       </w:pPr>
-      <w:bookmarkStart w:id="49" w:name="_Toc24018125"/>
+      <w:bookmarkStart w:id="50" w:name="_Toc24018125"/>
       <w:r>
         <w:rPr>
           <w:rFonts w:ascii="Leelawadee UI" w:hAnsi="Leelawadee UI" w:cs="Leelawadee UI"/>
@@ -14346,7 +14050,7 @@
         </w:rPr>
         <w:t>– Rimozione lezione</w:t>
       </w:r>
-      <w:bookmarkEnd w:id="49"/>
+      <w:bookmarkEnd w:id="50"/>
     </w:p>
     <w:p>
       <w:pPr>
@@ -14642,21 +14346,7 @@
               <w:rPr>
                 <w:rFonts w:ascii="Leelawadee UI" w:hAnsi="Leelawadee UI" w:cs="Leelawadee UI"/>
               </w:rPr>
-              <w:t xml:space="preserve">L’insegnante deve aver effettuato </w:t>
-            </w:r>
-            <w:proofErr w:type="gramStart"/>
-            <w:r>
-              <w:rPr>
-                <w:rFonts w:ascii="Leelawadee UI" w:hAnsi="Leelawadee UI" w:cs="Leelawadee UI"/>
-              </w:rPr>
-              <w:t>l’accesso  all’area</w:t>
-            </w:r>
-            <w:proofErr w:type="gramEnd"/>
-            <w:r>
-              <w:rPr>
-                <w:rFonts w:ascii="Leelawadee UI" w:hAnsi="Leelawadee UI" w:cs="Leelawadee UI"/>
-              </w:rPr>
-              <w:t xml:space="preserve"> del pacchetto</w:t>
+              <w:t>L’insegnante deve aver effettuato l’accesso  all’area del pacchetto</w:t>
             </w:r>
           </w:p>
         </w:tc>
@@ -15214,21 +14904,7 @@
               <w:rPr>
                 <w:rFonts w:ascii="Leelawadee UI" w:hAnsi="Leelawadee UI" w:cs="Leelawadee UI"/>
               </w:rPr>
-              <w:t xml:space="preserve">L’insegnante </w:t>
-            </w:r>
-            <w:proofErr w:type="spellStart"/>
-            <w:r>
-              <w:rPr>
-                <w:rFonts w:ascii="Leelawadee UI" w:hAnsi="Leelawadee UI" w:cs="Leelawadee UI"/>
-              </w:rPr>
-              <w:t>l’insegnante</w:t>
-            </w:r>
-            <w:proofErr w:type="spellEnd"/>
-            <w:r>
-              <w:rPr>
-                <w:rFonts w:ascii="Leelawadee UI" w:hAnsi="Leelawadee UI" w:cs="Leelawadee UI"/>
-              </w:rPr>
-              <w:t xml:space="preserve"> deve aver inserito un pacchetto</w:t>
+              <w:t>L’insegnante l’insegnante deve aver inserito un pacchetto</w:t>
             </w:r>
           </w:p>
           <w:p>
@@ -15402,21 +15078,7 @@
               <w:rPr>
                 <w:rFonts w:ascii="Leelawadee UI" w:hAnsi="Leelawadee UI" w:cs="Leelawadee UI"/>
               </w:rPr>
-              <w:t xml:space="preserve">2.Il sistema mostra una </w:t>
-            </w:r>
-            <w:proofErr w:type="spellStart"/>
-            <w:r>
-              <w:rPr>
-                <w:rFonts w:ascii="Leelawadee UI" w:hAnsi="Leelawadee UI" w:cs="Leelawadee UI"/>
-              </w:rPr>
-              <w:t>form</w:t>
-            </w:r>
-            <w:proofErr w:type="spellEnd"/>
-            <w:r>
-              <w:rPr>
-                <w:rFonts w:ascii="Leelawadee UI" w:hAnsi="Leelawadee UI" w:cs="Leelawadee UI"/>
-              </w:rPr>
-              <w:t xml:space="preserve"> con i dati relativi alla modifica e all’eliminazione</w:t>
+              <w:t>2.Il sistema mostra una form con i dati relativi alla modifica e all’eliminazione</w:t>
             </w:r>
           </w:p>
           <w:p>
@@ -15554,7 +15216,7 @@
           <w:szCs w:val="24"/>
         </w:rPr>
       </w:pPr>
-      <w:bookmarkStart w:id="50" w:name="_Toc24018126"/>
+      <w:bookmarkStart w:id="51" w:name="_Toc24018126"/>
       <w:r>
         <w:rPr>
           <w:rFonts w:ascii="Leelawadee UI" w:hAnsi="Leelawadee UI" w:cs="Leelawadee UI"/>
@@ -15599,7 +15261,7 @@
         </w:rPr>
         <w:t>– Elimina pacchetto</w:t>
       </w:r>
-      <w:bookmarkEnd w:id="50"/>
+      <w:bookmarkEnd w:id="51"/>
     </w:p>
     <w:p>
       <w:pPr>
@@ -15620,7 +15282,7 @@
           <w:szCs w:val="24"/>
         </w:rPr>
       </w:pPr>
-      <w:bookmarkStart w:id="51" w:name="_Toc24018127"/>
+      <w:bookmarkStart w:id="52" w:name="_Toc24018127"/>
       <w:r>
         <w:rPr>
           <w:rFonts w:ascii="Leelawadee UI" w:hAnsi="Leelawadee UI" w:cs="Leelawadee UI"/>
@@ -15665,7 +15327,7 @@
         </w:rPr>
         <w:t>– Visualizza anteprima</w:t>
       </w:r>
-      <w:bookmarkEnd w:id="51"/>
+      <w:bookmarkEnd w:id="52"/>
     </w:p>
     <w:p/>
     <w:tbl>
@@ -16185,7 +15847,7 @@
           <w:szCs w:val="24"/>
         </w:rPr>
       </w:pPr>
-      <w:bookmarkStart w:id="52" w:name="_Toc24018128"/>
+      <w:bookmarkStart w:id="53" w:name="_Toc24018128"/>
       <w:r>
         <w:rPr>
           <w:rFonts w:ascii="Leelawadee UI" w:hAnsi="Leelawadee UI" w:cs="Leelawadee UI"/>
@@ -16231,7 +15893,7 @@
         </w:rPr>
         <w:t>–Visualizza lezione</w:t>
       </w:r>
-      <w:bookmarkEnd w:id="52"/>
+      <w:bookmarkEnd w:id="53"/>
     </w:p>
     <w:p/>
     <w:tbl>
@@ -16704,7 +16366,7 @@
           <w:szCs w:val="24"/>
         </w:rPr>
       </w:pPr>
-      <w:bookmarkStart w:id="53" w:name="_Toc24018129"/>
+      <w:bookmarkStart w:id="54" w:name="_Toc24018129"/>
       <w:r>
         <w:rPr>
           <w:rFonts w:ascii="Leelawadee UI" w:hAnsi="Leelawadee UI" w:cs="Leelawadee UI"/>
@@ -16749,7 +16411,7 @@
         </w:rPr>
         <w:t>– login</w:t>
       </w:r>
-      <w:bookmarkEnd w:id="53"/>
+      <w:bookmarkEnd w:id="54"/>
     </w:p>
     <w:p/>
     <w:tbl>
@@ -17411,7 +17073,7 @@
           <w:szCs w:val="24"/>
         </w:rPr>
       </w:pPr>
-      <w:bookmarkStart w:id="54" w:name="_Toc24018130"/>
+      <w:bookmarkStart w:id="55" w:name="_Toc24018130"/>
       <w:r>
         <w:rPr>
           <w:rFonts w:ascii="Leelawadee UI" w:hAnsi="Leelawadee UI" w:cs="Leelawadee UI"/>
@@ -17446,7 +17108,7 @@
         </w:rPr>
         <w:t>.1 – Password dimenticata</w:t>
       </w:r>
-      <w:bookmarkEnd w:id="54"/>
+      <w:bookmarkEnd w:id="55"/>
     </w:p>
     <w:p/>
     <w:tbl>
@@ -17774,21 +17436,7 @@
               <w:rPr>
                 <w:rFonts w:ascii="Leelawadee UI" w:hAnsi="Leelawadee UI" w:cs="Leelawadee UI"/>
               </w:rPr>
-              <w:t xml:space="preserve">5.L’utente preleva la password dalla e-mail, torna nel sistema e </w:t>
-            </w:r>
-            <w:proofErr w:type="spellStart"/>
-            <w:r>
-              <w:rPr>
-                <w:rFonts w:ascii="Leelawadee UI" w:hAnsi="Leelawadee UI" w:cs="Leelawadee UI"/>
-              </w:rPr>
-              <w:t>rieffettua</w:t>
-            </w:r>
-            <w:proofErr w:type="spellEnd"/>
-            <w:r>
-              <w:rPr>
-                <w:rFonts w:ascii="Leelawadee UI" w:hAnsi="Leelawadee UI" w:cs="Leelawadee UI"/>
-              </w:rPr>
-              <w:t xml:space="preserve"> l’accesso con la nuova password.</w:t>
+              <w:t>5.L’utente preleva la password dalla e-mail, torna nel sistema e rieffettua l’accesso con la nuova password.</w:t>
             </w:r>
           </w:p>
         </w:tc>
@@ -17820,35 +17468,7 @@
               <w:rPr>
                 <w:rFonts w:ascii="Leelawadee UI" w:hAnsi="Leelawadee UI" w:cs="Leelawadee UI"/>
               </w:rPr>
-              <w:t xml:space="preserve">2.Il sistema mostra una </w:t>
-            </w:r>
-            <w:proofErr w:type="spellStart"/>
-            <w:r>
-              <w:rPr>
-                <w:rFonts w:ascii="Leelawadee UI" w:hAnsi="Leelawadee UI" w:cs="Leelawadee UI"/>
-              </w:rPr>
-              <w:t>form</w:t>
-            </w:r>
-            <w:proofErr w:type="spellEnd"/>
-            <w:r>
-              <w:rPr>
-                <w:rFonts w:ascii="Leelawadee UI" w:hAnsi="Leelawadee UI" w:cs="Leelawadee UI"/>
-              </w:rPr>
-              <w:t xml:space="preserve"> con un </w:t>
-            </w:r>
-            <w:proofErr w:type="spellStart"/>
-            <w:r>
-              <w:rPr>
-                <w:rFonts w:ascii="Leelawadee UI" w:hAnsi="Leelawadee UI" w:cs="Leelawadee UI"/>
-              </w:rPr>
-              <w:t>InputText</w:t>
-            </w:r>
-            <w:proofErr w:type="spellEnd"/>
-            <w:r>
-              <w:rPr>
-                <w:rFonts w:ascii="Leelawadee UI" w:hAnsi="Leelawadee UI" w:cs="Leelawadee UI"/>
-              </w:rPr>
-              <w:t xml:space="preserve"> per inserire la mail;</w:t>
+              <w:t>2.Il sistema mostra una form con un InputText per inserire la mail;</w:t>
             </w:r>
           </w:p>
           <w:p>
@@ -18011,7 +17631,7 @@
           <w:szCs w:val="24"/>
         </w:rPr>
       </w:pPr>
-      <w:bookmarkStart w:id="55" w:name="_Toc24018131"/>
+      <w:bookmarkStart w:id="56" w:name="_Toc24018131"/>
       <w:r>
         <w:rPr>
           <w:rFonts w:ascii="Leelawadee UI" w:hAnsi="Leelawadee UI" w:cs="Leelawadee UI"/>
@@ -18045,7 +17665,7 @@
         </w:rPr>
         <w:t>.2–Autentificazione fallita</w:t>
       </w:r>
-      <w:bookmarkEnd w:id="55"/>
+      <w:bookmarkEnd w:id="56"/>
     </w:p>
     <w:p/>
     <w:tbl>
@@ -18389,21 +18009,7 @@
               <w:rPr>
                 <w:rFonts w:ascii="Leelawadee UI" w:hAnsi="Leelawadee UI" w:cs="Leelawadee UI"/>
               </w:rPr>
-              <w:t xml:space="preserve">2. il sistema farà comparire un messaggio di errore ed inoltre evidenzierà di rosso i contorni degli </w:t>
-            </w:r>
-            <w:proofErr w:type="spellStart"/>
-            <w:r>
-              <w:rPr>
-                <w:rFonts w:ascii="Leelawadee UI" w:hAnsi="Leelawadee UI" w:cs="Leelawadee UI"/>
-              </w:rPr>
-              <w:t>inputText</w:t>
-            </w:r>
-            <w:proofErr w:type="spellEnd"/>
-            <w:r>
-              <w:rPr>
-                <w:rFonts w:ascii="Leelawadee UI" w:hAnsi="Leelawadee UI" w:cs="Leelawadee UI"/>
-              </w:rPr>
-              <w:t>.</w:t>
+              <w:t>2. il sistema farà comparire un messaggio di errore ed inoltre evidenzierà di rosso i contorni degli inputText.</w:t>
             </w:r>
           </w:p>
         </w:tc>
@@ -18477,21 +18083,7 @@
               <w:rPr>
                 <w:rFonts w:ascii="Leelawadee UI" w:hAnsi="Leelawadee UI" w:cs="Leelawadee UI"/>
               </w:rPr>
-              <w:t xml:space="preserve">L’utente </w:t>
-            </w:r>
-            <w:proofErr w:type="spellStart"/>
-            <w:r>
-              <w:rPr>
-                <w:rFonts w:ascii="Leelawadee UI" w:hAnsi="Leelawadee UI" w:cs="Leelawadee UI"/>
-              </w:rPr>
-              <w:t>ri</w:t>
-            </w:r>
-            <w:proofErr w:type="spellEnd"/>
-            <w:r>
-              <w:rPr>
-                <w:rFonts w:ascii="Leelawadee UI" w:hAnsi="Leelawadee UI" w:cs="Leelawadee UI"/>
-              </w:rPr>
-              <w:t>-effettua il login</w:t>
+              <w:t>L’utente ri-effettua il login</w:t>
             </w:r>
           </w:p>
         </w:tc>
@@ -18532,7 +18124,7 @@
           <w:szCs w:val="24"/>
         </w:rPr>
       </w:pPr>
-      <w:bookmarkStart w:id="56" w:name="_Toc24018132"/>
+      <w:bookmarkStart w:id="57" w:name="_Toc24018132"/>
       <w:r>
         <w:rPr>
           <w:rFonts w:ascii="Leelawadee UI" w:hAnsi="Leelawadee UI" w:cs="Leelawadee UI"/>
@@ -18545,7 +18137,7 @@
         <w:lastRenderedPageBreak/>
         <w:t>UC20– Registrazione</w:t>
       </w:r>
-      <w:bookmarkEnd w:id="56"/>
+      <w:bookmarkEnd w:id="57"/>
     </w:p>
     <w:tbl>
       <w:tblPr>
@@ -18923,21 +18515,7 @@
               <w:rPr>
                 <w:rFonts w:ascii="Leelawadee UI" w:hAnsi="Leelawadee UI" w:cs="Leelawadee UI"/>
               </w:rPr>
-              <w:t xml:space="preserve">5.L’acquirente inserisce nome utente, </w:t>
-            </w:r>
-            <w:proofErr w:type="gramStart"/>
-            <w:r>
-              <w:rPr>
-                <w:rFonts w:ascii="Leelawadee UI" w:hAnsi="Leelawadee UI" w:cs="Leelawadee UI"/>
-              </w:rPr>
-              <w:t>email</w:t>
-            </w:r>
-            <w:proofErr w:type="gramEnd"/>
-            <w:r>
-              <w:rPr>
-                <w:rFonts w:ascii="Leelawadee UI" w:hAnsi="Leelawadee UI" w:cs="Leelawadee UI"/>
-              </w:rPr>
-              <w:t>, password, conferma password e clicca su registrati;</w:t>
+              <w:t>5.L’acquirente inserisce nome utente, email, password, conferma password e clicca su registrati;</w:t>
             </w:r>
           </w:p>
           <w:p>
@@ -19111,21 +18689,7 @@
               <w:rPr>
                 <w:rFonts w:ascii="Leelawadee UI" w:hAnsi="Leelawadee UI" w:cs="Leelawadee UI"/>
               </w:rPr>
-              <w:t xml:space="preserve">5. Se l’utente inserisce una </w:t>
-            </w:r>
-            <w:proofErr w:type="gramStart"/>
-            <w:r>
-              <w:rPr>
-                <w:rFonts w:ascii="Leelawadee UI" w:hAnsi="Leelawadee UI" w:cs="Leelawadee UI"/>
-              </w:rPr>
-              <w:t>email</w:t>
-            </w:r>
-            <w:proofErr w:type="gramEnd"/>
-            <w:r>
-              <w:rPr>
-                <w:rFonts w:ascii="Leelawadee UI" w:hAnsi="Leelawadee UI" w:cs="Leelawadee UI"/>
-              </w:rPr>
-              <w:t>, o un nome utente esistente oppure se le due password non coincidono si va al caso d’uso</w:t>
+              <w:t>5. Se l’utente inserisce una email, o un nome utente esistente oppure se le due password non coincidono si va al caso d’uso</w:t>
             </w:r>
             <w:r>
               <w:rPr>
@@ -19253,7 +18817,7 @@
           <w:szCs w:val="24"/>
         </w:rPr>
       </w:pPr>
-      <w:bookmarkStart w:id="57" w:name="_Toc24018133"/>
+      <w:bookmarkStart w:id="58" w:name="_Toc24018133"/>
       <w:r>
         <w:rPr>
           <w:rFonts w:ascii="Leelawadee UI" w:hAnsi="Leelawadee UI" w:cs="Leelawadee UI"/>
@@ -19296,22 +18860,9 @@
           <w:sz w:val="24"/>
           <w:szCs w:val="24"/>
         </w:rPr>
-        <w:t xml:space="preserve"> – </w:t>
+        <w:t xml:space="preserve"> – Logout</w:t>
       </w:r>
-      <w:proofErr w:type="spellStart"/>
-      <w:r>
-        <w:rPr>
-          <w:rFonts w:ascii="Leelawadee UI" w:hAnsi="Leelawadee UI" w:cs="Leelawadee UI"/>
-          <w:i/>
-          <w:iCs/>
-          <w:color w:val="auto"/>
-          <w:sz w:val="24"/>
-          <w:szCs w:val="24"/>
-        </w:rPr>
-        <w:t>Logout</w:t>
-      </w:r>
-      <w:bookmarkEnd w:id="57"/>
-      <w:proofErr w:type="spellEnd"/>
+      <w:bookmarkEnd w:id="58"/>
       <w:r>
         <w:rPr>
           <w:rFonts w:ascii="Leelawadee UI" w:hAnsi="Leelawadee UI" w:cs="Leelawadee UI"/>
@@ -19403,7 +18954,6 @@
               </w:rPr>
               <w:t xml:space="preserve">                                </w:t>
             </w:r>
-            <w:proofErr w:type="spellStart"/>
             <w:r>
               <w:rPr>
                 <w:rFonts w:ascii="Leelawadee UI" w:hAnsi="Leelawadee UI" w:cs="Leelawadee UI"/>
@@ -19412,7 +18962,6 @@
               </w:rPr>
               <w:t>Logout</w:t>
             </w:r>
-            <w:proofErr w:type="spellEnd"/>
           </w:p>
         </w:tc>
       </w:tr>
@@ -19663,21 +19212,7 @@
               <w:rPr>
                 <w:rFonts w:ascii="Leelawadee UI" w:hAnsi="Leelawadee UI" w:cs="Leelawadee UI"/>
               </w:rPr>
-              <w:t>preme sul pulsante “</w:t>
-            </w:r>
-            <w:proofErr w:type="spellStart"/>
-            <w:r>
-              <w:rPr>
-                <w:rFonts w:ascii="Leelawadee UI" w:hAnsi="Leelawadee UI" w:cs="Leelawadee UI"/>
-              </w:rPr>
-              <w:t>Logout</w:t>
-            </w:r>
-            <w:proofErr w:type="spellEnd"/>
-            <w:r>
-              <w:rPr>
-                <w:rFonts w:ascii="Leelawadee UI" w:hAnsi="Leelawadee UI" w:cs="Leelawadee UI"/>
-              </w:rPr>
-              <w:t>”;</w:t>
+              <w:t>preme sul pulsante “Logout”;</w:t>
             </w:r>
           </w:p>
           <w:p>
@@ -19760,21 +19295,7 @@
               <w:rPr>
                 <w:rFonts w:ascii="Leelawadee UI" w:hAnsi="Leelawadee UI" w:cs="Leelawadee UI"/>
               </w:rPr>
-              <w:t xml:space="preserve">Il sistema effettua il </w:t>
-            </w:r>
-            <w:proofErr w:type="spellStart"/>
-            <w:r>
-              <w:rPr>
-                <w:rFonts w:ascii="Leelawadee UI" w:hAnsi="Leelawadee UI" w:cs="Leelawadee UI"/>
-              </w:rPr>
-              <w:t>logout</w:t>
-            </w:r>
-            <w:proofErr w:type="spellEnd"/>
-            <w:r>
-              <w:rPr>
-                <w:rFonts w:ascii="Leelawadee UI" w:hAnsi="Leelawadee UI" w:cs="Leelawadee UI"/>
-              </w:rPr>
-              <w:t xml:space="preserve"> dell’utente del sistema;</w:t>
+              <w:t>Il sistema effettua il logout dell’utente del sistema;</w:t>
             </w:r>
           </w:p>
           <w:p>
@@ -19846,21 +19367,7 @@
               <w:rPr>
                 <w:rFonts w:ascii="Leelawadee UI" w:hAnsi="Leelawadee UI" w:cs="Leelawadee UI"/>
               </w:rPr>
-              <w:t xml:space="preserve">effettua il </w:t>
-            </w:r>
-            <w:proofErr w:type="spellStart"/>
-            <w:r>
-              <w:rPr>
-                <w:rFonts w:ascii="Leelawadee UI" w:hAnsi="Leelawadee UI" w:cs="Leelawadee UI"/>
-              </w:rPr>
-              <w:t>logout</w:t>
-            </w:r>
-            <w:proofErr w:type="spellEnd"/>
-            <w:r>
-              <w:rPr>
-                <w:rFonts w:ascii="Leelawadee UI" w:hAnsi="Leelawadee UI" w:cs="Leelawadee UI"/>
-              </w:rPr>
-              <w:t xml:space="preserve"> </w:t>
+              <w:t xml:space="preserve">effettua il logout </w:t>
             </w:r>
             <w:r>
               <w:rPr>
@@ -20350,21 +19857,7 @@
               <w:rPr>
                 <w:rFonts w:ascii="Leelawadee UI" w:hAnsi="Leelawadee UI" w:cs="Leelawadee UI"/>
               </w:rPr>
-              <w:t xml:space="preserve">2.Il sistema risponde mostrando una </w:t>
-            </w:r>
-            <w:proofErr w:type="spellStart"/>
-            <w:r>
-              <w:rPr>
-                <w:rFonts w:ascii="Leelawadee UI" w:hAnsi="Leelawadee UI" w:cs="Leelawadee UI"/>
-              </w:rPr>
-              <w:t>form</w:t>
-            </w:r>
-            <w:proofErr w:type="spellEnd"/>
-            <w:r>
-              <w:rPr>
-                <w:rFonts w:ascii="Leelawadee UI" w:hAnsi="Leelawadee UI" w:cs="Leelawadee UI"/>
-              </w:rPr>
-              <w:t>, dove è possibile inserire la nuova la nuova password;</w:t>
+              <w:t>2.Il sistema risponde mostrando una form, dove è possibile inserire la nuova la nuova password;</w:t>
             </w:r>
           </w:p>
           <w:p>
@@ -20589,7 +20082,7 @@
           <w:szCs w:val="24"/>
         </w:rPr>
       </w:pPr>
-      <w:bookmarkStart w:id="58" w:name="_Toc24018134"/>
+      <w:bookmarkStart w:id="59" w:name="_Toc24018134"/>
       <w:r>
         <w:rPr>
           <w:rFonts w:ascii="Leelawadee UI" w:hAnsi="Leelawadee UI" w:cs="Leelawadee UI"/>
@@ -20601,7 +20094,7 @@
         </w:rPr>
         <w:t>UC22-Modifica Password</w:t>
       </w:r>
-      <w:bookmarkEnd w:id="58"/>
+      <w:bookmarkEnd w:id="59"/>
     </w:p>
     <w:p>
       <w:pPr>
@@ -20639,7 +20132,7 @@
           <w:szCs w:val="24"/>
         </w:rPr>
       </w:pPr>
-      <w:bookmarkStart w:id="59" w:name="_Toc24018135"/>
+      <w:bookmarkStart w:id="60" w:name="_Toc24018135"/>
       <w:r>
         <w:rPr>
           <w:rFonts w:ascii="Leelawadee UI" w:hAnsi="Leelawadee UI" w:cs="Leelawadee UI"/>
@@ -20673,7 +20166,7 @@
         </w:rPr>
         <w:t>-Ricerca corso</w:t>
       </w:r>
-      <w:bookmarkEnd w:id="59"/>
+      <w:bookmarkEnd w:id="60"/>
     </w:p>
     <w:p/>
     <w:tbl>
@@ -21114,7 +20607,7 @@
           <w:szCs w:val="24"/>
         </w:rPr>
       </w:pPr>
-      <w:bookmarkStart w:id="60" w:name="_Toc24018136"/>
+      <w:bookmarkStart w:id="61" w:name="_Toc24018136"/>
       <w:r>
         <w:rPr>
           <w:rFonts w:ascii="Leelawadee UI" w:hAnsi="Leelawadee UI" w:cs="Leelawadee UI"/>
@@ -21149,7 +20642,7 @@
         </w:rPr>
         <w:t xml:space="preserve"> – Modifica e-mail</w:t>
       </w:r>
-      <w:bookmarkEnd w:id="60"/>
+      <w:bookmarkEnd w:id="61"/>
     </w:p>
     <w:tbl>
       <w:tblPr>
@@ -21568,35 +21061,7 @@
               <w:rPr>
                 <w:rFonts w:ascii="Leelawadee UI" w:hAnsi="Leelawadee UI" w:cs="Leelawadee UI"/>
               </w:rPr>
-              <w:t xml:space="preserve">2.Il sistema risponde mostrando una </w:t>
-            </w:r>
-            <w:proofErr w:type="spellStart"/>
-            <w:r>
-              <w:rPr>
-                <w:rFonts w:ascii="Leelawadee UI" w:hAnsi="Leelawadee UI" w:cs="Leelawadee UI"/>
-              </w:rPr>
-              <w:t>form</w:t>
-            </w:r>
-            <w:proofErr w:type="spellEnd"/>
-            <w:r>
-              <w:rPr>
-                <w:rFonts w:ascii="Leelawadee UI" w:hAnsi="Leelawadee UI" w:cs="Leelawadee UI"/>
-              </w:rPr>
-              <w:t xml:space="preserve">, dove è possibile inserire la nuova </w:t>
-            </w:r>
-            <w:proofErr w:type="gramStart"/>
-            <w:r>
-              <w:rPr>
-                <w:rFonts w:ascii="Leelawadee UI" w:hAnsi="Leelawadee UI" w:cs="Leelawadee UI"/>
-              </w:rPr>
-              <w:t>email</w:t>
-            </w:r>
-            <w:proofErr w:type="gramEnd"/>
-            <w:r>
-              <w:rPr>
-                <w:rFonts w:ascii="Leelawadee UI" w:hAnsi="Leelawadee UI" w:cs="Leelawadee UI"/>
-              </w:rPr>
-              <w:t xml:space="preserve"> e la nuova password</w:t>
+              <w:t>2.Il sistema risponde mostrando una form, dove è possibile inserire la nuova email e la nuova password</w:t>
             </w:r>
           </w:p>
           <w:p>
@@ -21690,21 +21155,7 @@
               <w:rPr>
                 <w:rFonts w:ascii="Leelawadee UI" w:hAnsi="Leelawadee UI" w:cs="Leelawadee UI"/>
               </w:rPr>
-              <w:t xml:space="preserve">3.Se inserisce una </w:t>
-            </w:r>
-            <w:proofErr w:type="gramStart"/>
-            <w:r>
-              <w:rPr>
-                <w:rFonts w:ascii="Leelawadee UI" w:hAnsi="Leelawadee UI" w:cs="Leelawadee UI"/>
-              </w:rPr>
-              <w:t>email</w:t>
-            </w:r>
-            <w:proofErr w:type="gramEnd"/>
-            <w:r>
-              <w:rPr>
-                <w:rFonts w:ascii="Leelawadee UI" w:hAnsi="Leelawadee UI" w:cs="Leelawadee UI"/>
-              </w:rPr>
-              <w:t xml:space="preserve"> già esistente nel sistema si va al caso d’uso</w:t>
+              <w:t>3.Se inserisce una email già esistente nel sistema si va al caso d’uso</w:t>
             </w:r>
             <w:r>
               <w:rPr>
@@ -21985,6 +21436,7 @@
         <w:docPartUnique/>
       </w:docPartObj>
     </w:sdtPr>
+    <w:sdtEndPr/>
     <w:sdtContent>
       <w:p>
         <w:pPr>
@@ -26862,6 +26314,7 @@
     <w:lsdException w:name="HTML Sample" w:semiHidden="1" w:unhideWhenUsed="1"/>
     <w:lsdException w:name="HTML Typewriter" w:semiHidden="1" w:unhideWhenUsed="1"/>
     <w:lsdException w:name="HTML Variable" w:semiHidden="1" w:unhideWhenUsed="1"/>
+    <w:lsdException w:name="Normal Table" w:semiHidden="1" w:unhideWhenUsed="1"/>
     <w:lsdException w:name="annotation subject" w:semiHidden="1" w:unhideWhenUsed="1"/>
     <w:lsdException w:name="No List" w:semiHidden="1" w:unhideWhenUsed="1"/>
     <w:lsdException w:name="Outline List 1" w:semiHidden="1" w:unhideWhenUsed="1"/>
@@ -26908,8 +26361,10 @@
     <w:lsdException w:name="Table Subtle 2" w:semiHidden="1" w:unhideWhenUsed="1"/>
     <w:lsdException w:name="Table Web 1" w:semiHidden="1" w:unhideWhenUsed="1"/>
     <w:lsdException w:name="Table Web 2" w:semiHidden="1" w:unhideWhenUsed="1"/>
+    <w:lsdException w:name="Table Web 3" w:semiHidden="1" w:unhideWhenUsed="1"/>
     <w:lsdException w:name="Balloon Text" w:semiHidden="1" w:unhideWhenUsed="1"/>
     <w:lsdException w:name="Table Grid" w:uiPriority="59"/>
+    <w:lsdException w:name="Table Theme" w:semiHidden="1" w:unhideWhenUsed="1"/>
     <w:lsdException w:name="Placeholder Text" w:semiHidden="1"/>
     <w:lsdException w:name="No Spacing" w:uiPriority="1" w:qFormat="1"/>
     <w:lsdException w:name="Light Shading" w:uiPriority="60"/>
@@ -28004,7 +27459,7 @@
 </file>
 
 <file path=customXml/itemProps1.xml><?xml version="1.0" encoding="utf-8"?>
-<ds:datastoreItem xmlns:ds="http://schemas.openxmlformats.org/officeDocument/2006/customXml" ds:itemID="{6CEA9F92-645C-46CF-AC8D-DB45E3C16CF3}">
+<ds:datastoreItem xmlns:ds="http://schemas.openxmlformats.org/officeDocument/2006/customXml" ds:itemID="{DD502AFF-B376-4B53-B037-7B1E6FAA2042}">
   <ds:schemaRefs>
     <ds:schemaRef ds:uri="http://schemas.openxmlformats.org/officeDocument/2006/bibliography"/>
   </ds:schemaRefs>

</xml_diff>

<commit_message>
Revisione documenti e aggiunta Javadoc ai manager
</commit_message>
<xml_diff>
--- a/Work product/Document/Analisi dei requisiti.docx
+++ b/Work product/Document/Analisi dei requisiti.docx
@@ -348,14 +348,14 @@
                         </a:ln>
                         <a:extLst>
                           <a:ext uri="{909E8E84-426E-40dd-AFC4-6F175D3DCCD1}">
-                            <a14:hiddenFill xmlns="" xmlns:mo="http://schemas.microsoft.com/office/mac/office/2008/main" xmlns:mv="urn:schemas-microsoft-com:mac:vml" xmlns:o="urn:schemas-microsoft-com:office:office" xmlns:v="urn:schemas-microsoft-com:vml" xmlns:w10="urn:schemas-microsoft-com:office:word" xmlns:w="http://schemas.openxmlformats.org/wordprocessingml/2006/main" xmlns:a14="http://schemas.microsoft.com/office/drawing/2010/main">
+                            <a14:hiddenFill xmlns:a14="http://schemas.microsoft.com/office/drawing/2010/main" xmlns:w="http://schemas.openxmlformats.org/wordprocessingml/2006/main" xmlns:w10="urn:schemas-microsoft-com:office:word" xmlns:v="urn:schemas-microsoft-com:vml" xmlns:o="urn:schemas-microsoft-com:office:office" xmlns:mv="urn:schemas-microsoft-com:mac:vml" xmlns:mo="http://schemas.microsoft.com/office/mac/office/2008/main" xmlns="">
                               <a:solidFill>
                                 <a:srgbClr val="FFFFFF"/>
                               </a:solidFill>
                             </a14:hiddenFill>
                           </a:ext>
                           <a:ext uri="{91240B29-F687-4f45-9708-019B960494DF}">
-                            <a14:hiddenLine xmlns="" xmlns:mo="http://schemas.microsoft.com/office/mac/office/2008/main" xmlns:mv="urn:schemas-microsoft-com:mac:vml" xmlns:o="urn:schemas-microsoft-com:office:office" xmlns:v="urn:schemas-microsoft-com:vml" xmlns:w10="urn:schemas-microsoft-com:office:word" xmlns:w="http://schemas.openxmlformats.org/wordprocessingml/2006/main" xmlns:a14="http://schemas.microsoft.com/office/drawing/2010/main" w="9525">
+                            <a14:hiddenLine xmlns:a14="http://schemas.microsoft.com/office/drawing/2010/main" xmlns:w="http://schemas.openxmlformats.org/wordprocessingml/2006/main" xmlns:w10="urn:schemas-microsoft-com:office:word" xmlns:v="urn:schemas-microsoft-com:vml" xmlns:o="urn:schemas-microsoft-com:office:office" xmlns:mv="urn:schemas-microsoft-com:mac:vml" xmlns:mo="http://schemas.microsoft.com/office/mac/office/2008/main" xmlns="" w="9525">
                               <a:solidFill>
                                 <a:srgbClr val="000000"/>
                               </a:solidFill>
@@ -913,14 +913,14 @@
                         </a:ln>
                         <a:extLst>
                           <a:ext uri="{909E8E84-426E-40dd-AFC4-6F175D3DCCD1}">
-                            <a14:hiddenFill xmlns="" xmlns:mo="http://schemas.microsoft.com/office/mac/office/2008/main" xmlns:mv="urn:schemas-microsoft-com:mac:vml" xmlns:o="urn:schemas-microsoft-com:office:office" xmlns:v="urn:schemas-microsoft-com:vml" xmlns:w10="urn:schemas-microsoft-com:office:word" xmlns:w="http://schemas.openxmlformats.org/wordprocessingml/2006/main" xmlns:a14="http://schemas.microsoft.com/office/drawing/2010/main">
+                            <a14:hiddenFill xmlns:a14="http://schemas.microsoft.com/office/drawing/2010/main" xmlns:w="http://schemas.openxmlformats.org/wordprocessingml/2006/main" xmlns:w10="urn:schemas-microsoft-com:office:word" xmlns:v="urn:schemas-microsoft-com:vml" xmlns:o="urn:schemas-microsoft-com:office:office" xmlns:mv="urn:schemas-microsoft-com:mac:vml" xmlns:mo="http://schemas.microsoft.com/office/mac/office/2008/main" xmlns="">
                               <a:solidFill>
                                 <a:srgbClr val="FFFFFF"/>
                               </a:solidFill>
                             </a14:hiddenFill>
                           </a:ext>
                           <a:ext uri="{91240B29-F687-4f45-9708-019B960494DF}">
-                            <a14:hiddenLine xmlns="" xmlns:mo="http://schemas.microsoft.com/office/mac/office/2008/main" xmlns:mv="urn:schemas-microsoft-com:mac:vml" xmlns:o="urn:schemas-microsoft-com:office:office" xmlns:v="urn:schemas-microsoft-com:vml" xmlns:w10="urn:schemas-microsoft-com:office:word" xmlns:w="http://schemas.openxmlformats.org/wordprocessingml/2006/main" xmlns:a14="http://schemas.microsoft.com/office/drawing/2010/main" w="9525">
+                            <a14:hiddenLine xmlns:a14="http://schemas.microsoft.com/office/drawing/2010/main" xmlns:w="http://schemas.openxmlformats.org/wordprocessingml/2006/main" xmlns:w10="urn:schemas-microsoft-com:office:word" xmlns:v="urn:schemas-microsoft-com:vml" xmlns:o="urn:schemas-microsoft-com:office:office" xmlns:mv="urn:schemas-microsoft-com:mac:vml" xmlns:mo="http://schemas.microsoft.com/office/mac/office/2008/main" xmlns="" w="9525">
                               <a:solidFill>
                                 <a:srgbClr val="000000"/>
                               </a:solidFill>
@@ -1243,6 +1243,8 @@
             </w:rPr>
             <w:t>Sommario</w:t>
           </w:r>
+          <w:bookmarkStart w:id="10" w:name="_GoBack"/>
+          <w:bookmarkEnd w:id="10"/>
         </w:p>
         <w:p>
           <w:pPr>
@@ -1274,7 +1276,7 @@
             </w:rPr>
             <w:fldChar w:fldCharType="separate"/>
           </w:r>
-          <w:hyperlink w:anchor="_Toc25232259" w:history="1">
+          <w:hyperlink w:anchor="_Toc29912272" w:history="1">
             <w:r>
               <w:rPr>
                 <w:rStyle w:val="Collegamentoipertestuale"/>
@@ -1319,217 +1321,7 @@
                 <w:noProof/>
                 <w:webHidden/>
               </w:rPr>
-              <w:instrText xml:space="preserve"> PAGEREF _Toc25232259 \h </w:instrText>
-            </w:r>
-            <w:r>
-              <w:rPr>
-                <w:noProof/>
-                <w:webHidden/>
-              </w:rPr>
-            </w:r>
-            <w:r>
-              <w:rPr>
-                <w:noProof/>
-                <w:webHidden/>
-              </w:rPr>
-              <w:fldChar w:fldCharType="separate"/>
-            </w:r>
-            <w:r>
-              <w:rPr>
-                <w:noProof/>
-                <w:webHidden/>
-              </w:rPr>
-              <w:t>4</w:t>
-            </w:r>
-            <w:r>
-              <w:rPr>
-                <w:noProof/>
-                <w:webHidden/>
-              </w:rPr>
-              <w:fldChar w:fldCharType="end"/>
-            </w:r>
-          </w:hyperlink>
-        </w:p>
-        <w:p>
-          <w:pPr>
-            <w:pStyle w:val="Sommario2"/>
-            <w:tabs>
-              <w:tab w:val="right" w:pos="9628"/>
-            </w:tabs>
-            <w:rPr>
-              <w:rFonts w:cstheme="minorBidi"/>
-              <w:noProof/>
-            </w:rPr>
-          </w:pPr>
-          <w:hyperlink w:anchor="_Toc25232260" w:history="1">
-            <w:r>
-              <w:rPr>
-                <w:rStyle w:val="Collegamentoipertestuale"/>
-                <w:rFonts w:ascii="Century Gothic" w:hAnsi="Century Gothic" w:cs="Leelawadee UI"/>
-                <w:noProof/>
-              </w:rPr>
-              <w:t>RF1 – Acquirente</w:t>
-            </w:r>
-            <w:r>
-              <w:rPr>
-                <w:noProof/>
-                <w:webHidden/>
-              </w:rPr>
-              <w:tab/>
-            </w:r>
-            <w:r>
-              <w:rPr>
-                <w:noProof/>
-                <w:webHidden/>
-              </w:rPr>
-              <w:fldChar w:fldCharType="begin"/>
-            </w:r>
-            <w:r>
-              <w:rPr>
-                <w:noProof/>
-                <w:webHidden/>
-              </w:rPr>
-              <w:instrText xml:space="preserve"> PAGEREF _Toc25232260 \h </w:instrText>
-            </w:r>
-            <w:r>
-              <w:rPr>
-                <w:noProof/>
-                <w:webHidden/>
-              </w:rPr>
-            </w:r>
-            <w:r>
-              <w:rPr>
-                <w:noProof/>
-                <w:webHidden/>
-              </w:rPr>
-              <w:fldChar w:fldCharType="separate"/>
-            </w:r>
-            <w:r>
-              <w:rPr>
-                <w:noProof/>
-                <w:webHidden/>
-              </w:rPr>
-              <w:t>4</w:t>
-            </w:r>
-            <w:r>
-              <w:rPr>
-                <w:noProof/>
-                <w:webHidden/>
-              </w:rPr>
-              <w:fldChar w:fldCharType="end"/>
-            </w:r>
-          </w:hyperlink>
-        </w:p>
-        <w:p>
-          <w:pPr>
-            <w:pStyle w:val="Sommario2"/>
-            <w:tabs>
-              <w:tab w:val="right" w:pos="9628"/>
-            </w:tabs>
-            <w:rPr>
-              <w:rFonts w:cstheme="minorBidi"/>
-              <w:noProof/>
-            </w:rPr>
-          </w:pPr>
-          <w:hyperlink w:anchor="_Toc25232261" w:history="1">
-            <w:r>
-              <w:rPr>
-                <w:rStyle w:val="Collegamentoipertestuale"/>
-                <w:rFonts w:ascii="Century Gothic" w:hAnsi="Century Gothic" w:cs="Leelawadee UI"/>
-                <w:noProof/>
-              </w:rPr>
-              <w:t>RF2– Insegnante</w:t>
-            </w:r>
-            <w:r>
-              <w:rPr>
-                <w:noProof/>
-                <w:webHidden/>
-              </w:rPr>
-              <w:tab/>
-            </w:r>
-            <w:r>
-              <w:rPr>
-                <w:noProof/>
-                <w:webHidden/>
-              </w:rPr>
-              <w:fldChar w:fldCharType="begin"/>
-            </w:r>
-            <w:r>
-              <w:rPr>
-                <w:noProof/>
-                <w:webHidden/>
-              </w:rPr>
-              <w:instrText xml:space="preserve"> PAGEREF _Toc25232261 \h </w:instrText>
-            </w:r>
-            <w:r>
-              <w:rPr>
-                <w:noProof/>
-                <w:webHidden/>
-              </w:rPr>
-            </w:r>
-            <w:r>
-              <w:rPr>
-                <w:noProof/>
-                <w:webHidden/>
-              </w:rPr>
-              <w:fldChar w:fldCharType="separate"/>
-            </w:r>
-            <w:r>
-              <w:rPr>
-                <w:noProof/>
-                <w:webHidden/>
-              </w:rPr>
-              <w:t>4</w:t>
-            </w:r>
-            <w:r>
-              <w:rPr>
-                <w:noProof/>
-                <w:webHidden/>
-              </w:rPr>
-              <w:fldChar w:fldCharType="end"/>
-            </w:r>
-          </w:hyperlink>
-        </w:p>
-        <w:p>
-          <w:pPr>
-            <w:pStyle w:val="Sommario2"/>
-            <w:tabs>
-              <w:tab w:val="right" w:pos="9628"/>
-            </w:tabs>
-            <w:rPr>
-              <w:rFonts w:cstheme="minorBidi"/>
-              <w:noProof/>
-            </w:rPr>
-          </w:pPr>
-          <w:hyperlink w:anchor="_Toc25232262" w:history="1">
-            <w:r>
-              <w:rPr>
-                <w:rStyle w:val="Collegamentoipertestuale"/>
-                <w:rFonts w:ascii="Century Gothic" w:hAnsi="Century Gothic" w:cs="Leelawadee UI"/>
-                <w:noProof/>
-              </w:rPr>
-              <w:t>RF3 - Gestore del catalogo</w:t>
-            </w:r>
-            <w:r>
-              <w:rPr>
-                <w:noProof/>
-                <w:webHidden/>
-              </w:rPr>
-              <w:tab/>
-            </w:r>
-            <w:r>
-              <w:rPr>
-                <w:noProof/>
-                <w:webHidden/>
-              </w:rPr>
-              <w:fldChar w:fldCharType="begin"/>
-            </w:r>
-            <w:r>
-              <w:rPr>
-                <w:noProof/>
-                <w:webHidden/>
-              </w:rPr>
-              <w:instrText xml:space="preserve"> PAGEREF _Toc25232262 \h </w:instrText>
+              <w:instrText xml:space="preserve"> PAGEREF _Toc29912272 \h </w:instrText>
             </w:r>
             <w:r>
               <w:rPr>
@@ -1572,7 +1364,7 @@
               <w:noProof/>
             </w:rPr>
           </w:pPr>
-          <w:hyperlink w:anchor="_Toc25232263" w:history="1">
+          <w:hyperlink w:anchor="_Toc29912273" w:history="1">
             <w:r>
               <w:rPr>
                 <w:rStyle w:val="Collegamentoipertestuale"/>
@@ -1617,7 +1409,7 @@
                 <w:noProof/>
                 <w:webHidden/>
               </w:rPr>
-              <w:instrText xml:space="preserve"> PAGEREF _Toc25232263 \h </w:instrText>
+              <w:instrText xml:space="preserve"> PAGEREF _Toc29912273 \h </w:instrText>
             </w:r>
             <w:r>
               <w:rPr>
@@ -1637,7 +1429,7 @@
                 <w:noProof/>
                 <w:webHidden/>
               </w:rPr>
-              <w:t>5</w:t>
+              <w:t>4</w:t>
             </w:r>
             <w:r>
               <w:rPr>
@@ -1659,7 +1451,7 @@
               <w:noProof/>
             </w:rPr>
           </w:pPr>
-          <w:hyperlink w:anchor="_Toc25232264" w:history="1">
+          <w:hyperlink w:anchor="_Toc29912274" w:history="1">
             <w:r>
               <w:rPr>
                 <w:rStyle w:val="Collegamentoipertestuale"/>
@@ -1687,7 +1479,7 @@
                 <w:noProof/>
                 <w:webHidden/>
               </w:rPr>
-              <w:instrText xml:space="preserve"> PAGEREF _Toc25232264 \h </w:instrText>
+              <w:instrText xml:space="preserve"> PAGEREF _Toc29912274 \h </w:instrText>
             </w:r>
             <w:r>
               <w:rPr>
@@ -1729,7 +1521,7 @@
               <w:noProof/>
             </w:rPr>
           </w:pPr>
-          <w:hyperlink w:anchor="_Toc25232265" w:history="1">
+          <w:hyperlink w:anchor="_Toc29912275" w:history="1">
             <w:r>
               <w:rPr>
                 <w:rStyle w:val="Collegamentoipertestuale"/>
@@ -1757,7 +1549,7 @@
                 <w:noProof/>
                 <w:webHidden/>
               </w:rPr>
-              <w:instrText xml:space="preserve"> PAGEREF _Toc25232265 \h </w:instrText>
+              <w:instrText xml:space="preserve"> PAGEREF _Toc29912275 \h </w:instrText>
             </w:r>
             <w:r>
               <w:rPr>
@@ -1799,7 +1591,7 @@
               <w:noProof/>
             </w:rPr>
           </w:pPr>
-          <w:hyperlink w:anchor="_Toc25232266" w:history="1">
+          <w:hyperlink w:anchor="_Toc29912276" w:history="1">
             <w:r>
               <w:rPr>
                 <w:rStyle w:val="Collegamentoipertestuale"/>
@@ -1827,7 +1619,7 @@
                 <w:noProof/>
                 <w:webHidden/>
               </w:rPr>
-              <w:instrText xml:space="preserve"> PAGEREF _Toc25232266 \h </w:instrText>
+              <w:instrText xml:space="preserve"> PAGEREF _Toc29912276 \h </w:instrText>
             </w:r>
             <w:r>
               <w:rPr>
@@ -1869,7 +1661,7 @@
               <w:noProof/>
             </w:rPr>
           </w:pPr>
-          <w:hyperlink w:anchor="_Toc25232267" w:history="1">
+          <w:hyperlink w:anchor="_Toc29912277" w:history="1">
             <w:r>
               <w:rPr>
                 <w:rStyle w:val="Collegamentoipertestuale"/>
@@ -1897,7 +1689,7 @@
                 <w:noProof/>
                 <w:webHidden/>
               </w:rPr>
-              <w:instrText xml:space="preserve"> PAGEREF _Toc25232267 \h </w:instrText>
+              <w:instrText xml:space="preserve"> PAGEREF _Toc29912277 \h </w:instrText>
             </w:r>
             <w:r>
               <w:rPr>
@@ -1939,7 +1731,7 @@
               <w:noProof/>
             </w:rPr>
           </w:pPr>
-          <w:hyperlink w:anchor="_Toc25232268" w:history="1">
+          <w:hyperlink w:anchor="_Toc29912278" w:history="1">
             <w:r>
               <w:rPr>
                 <w:rStyle w:val="Collegamentoipertestuale"/>
@@ -1967,7 +1759,7 @@
                 <w:noProof/>
                 <w:webHidden/>
               </w:rPr>
-              <w:instrText xml:space="preserve"> PAGEREF _Toc25232268 \h </w:instrText>
+              <w:instrText xml:space="preserve"> PAGEREF _Toc29912278 \h </w:instrText>
             </w:r>
             <w:r>
               <w:rPr>
@@ -2009,7 +1801,7 @@
               <w:noProof/>
             </w:rPr>
           </w:pPr>
-          <w:hyperlink w:anchor="_Toc25232269" w:history="1">
+          <w:hyperlink w:anchor="_Toc29912279" w:history="1">
             <w:r>
               <w:rPr>
                 <w:rStyle w:val="Collegamentoipertestuale"/>
@@ -2037,7 +1829,7 @@
                 <w:noProof/>
                 <w:webHidden/>
               </w:rPr>
-              <w:instrText xml:space="preserve"> PAGEREF _Toc25232269 \h </w:instrText>
+              <w:instrText xml:space="preserve"> PAGEREF _Toc29912279 \h </w:instrText>
             </w:r>
             <w:r>
               <w:rPr>
@@ -2080,7 +1872,7 @@
               <w:noProof/>
             </w:rPr>
           </w:pPr>
-          <w:hyperlink w:anchor="_Toc25232270" w:history="1">
+          <w:hyperlink w:anchor="_Toc29912280" w:history="1">
             <w:r>
               <w:rPr>
                 <w:rStyle w:val="Collegamentoipertestuale"/>
@@ -2126,7 +1918,7 @@
                 <w:noProof/>
                 <w:webHidden/>
               </w:rPr>
-              <w:instrText xml:space="preserve"> PAGEREF _Toc25232270 \h </w:instrText>
+              <w:instrText xml:space="preserve"> PAGEREF _Toc29912280 \h </w:instrText>
             </w:r>
             <w:r>
               <w:rPr>
@@ -2146,7 +1938,7 @@
                 <w:noProof/>
                 <w:webHidden/>
               </w:rPr>
-              <w:t>6</w:t>
+              <w:t>5</w:t>
             </w:r>
             <w:r>
               <w:rPr>
@@ -2169,7 +1961,7 @@
               <w:noProof/>
             </w:rPr>
           </w:pPr>
-          <w:hyperlink w:anchor="_Toc25232271" w:history="1">
+          <w:hyperlink w:anchor="_Toc29912281" w:history="1">
             <w:r>
               <w:rPr>
                 <w:rStyle w:val="Collegamentoipertestuale"/>
@@ -2214,7 +2006,7 @@
                 <w:noProof/>
                 <w:webHidden/>
               </w:rPr>
-              <w:instrText xml:space="preserve"> PAGEREF _Toc25232271 \h </w:instrText>
+              <w:instrText xml:space="preserve"> PAGEREF _Toc29912281 \h </w:instrText>
             </w:r>
             <w:r>
               <w:rPr>
@@ -2234,7 +2026,7 @@
                 <w:noProof/>
                 <w:webHidden/>
               </w:rPr>
-              <w:t>7</w:t>
+              <w:t>6</w:t>
             </w:r>
             <w:r>
               <w:rPr>
@@ -2256,7 +2048,7 @@
               <w:noProof/>
             </w:rPr>
           </w:pPr>
-          <w:hyperlink w:anchor="_Toc25232272" w:history="1">
+          <w:hyperlink w:anchor="_Toc29912282" w:history="1">
             <w:r>
               <w:rPr>
                 <w:rStyle w:val="Collegamentoipertestuale"/>
@@ -2286,7 +2078,7 @@
                 <w:noProof/>
                 <w:webHidden/>
               </w:rPr>
-              <w:instrText xml:space="preserve"> PAGEREF _Toc25232272 \h </w:instrText>
+              <w:instrText xml:space="preserve"> PAGEREF _Toc29912282 \h </w:instrText>
             </w:r>
             <w:r>
               <w:rPr>
@@ -2306,7 +2098,7 @@
                 <w:noProof/>
                 <w:webHidden/>
               </w:rPr>
-              <w:t>8</w:t>
+              <w:t>7</w:t>
             </w:r>
             <w:r>
               <w:rPr>
@@ -2328,7 +2120,7 @@
               <w:noProof/>
             </w:rPr>
           </w:pPr>
-          <w:hyperlink w:anchor="_Toc25232273" w:history="1">
+          <w:hyperlink w:anchor="_Toc29912283" w:history="1">
             <w:r>
               <w:rPr>
                 <w:rStyle w:val="Collegamentoipertestuale"/>
@@ -2358,7 +2150,7 @@
                 <w:noProof/>
                 <w:webHidden/>
               </w:rPr>
-              <w:instrText xml:space="preserve"> PAGEREF _Toc25232273 \h </w:instrText>
+              <w:instrText xml:space="preserve"> PAGEREF _Toc29912283 \h </w:instrText>
             </w:r>
             <w:r>
               <w:rPr>
@@ -2378,7 +2170,7 @@
                 <w:noProof/>
                 <w:webHidden/>
               </w:rPr>
-              <w:t>8</w:t>
+              <w:t>7</w:t>
             </w:r>
             <w:r>
               <w:rPr>
@@ -2400,7 +2192,7 @@
               <w:noProof/>
             </w:rPr>
           </w:pPr>
-          <w:hyperlink w:anchor="_Toc25232274" w:history="1">
+          <w:hyperlink w:anchor="_Toc29912284" w:history="1">
             <w:r>
               <w:rPr>
                 <w:rStyle w:val="Collegamentoipertestuale"/>
@@ -2430,7 +2222,7 @@
                 <w:noProof/>
                 <w:webHidden/>
               </w:rPr>
-              <w:instrText xml:space="preserve"> PAGEREF _Toc25232274 \h </w:instrText>
+              <w:instrText xml:space="preserve"> PAGEREF _Toc29912284 \h </w:instrText>
             </w:r>
             <w:r>
               <w:rPr>
@@ -2450,7 +2242,7 @@
                 <w:noProof/>
                 <w:webHidden/>
               </w:rPr>
-              <w:t>8</w:t>
+              <w:t>7</w:t>
             </w:r>
             <w:r>
               <w:rPr>
@@ -2472,7 +2264,7 @@
               <w:noProof/>
             </w:rPr>
           </w:pPr>
-          <w:hyperlink w:anchor="_Toc25232275" w:history="1">
+          <w:hyperlink w:anchor="_Toc29912285" w:history="1">
             <w:r>
               <w:rPr>
                 <w:rStyle w:val="Collegamentoipertestuale"/>
@@ -2502,7 +2294,7 @@
                 <w:noProof/>
                 <w:webHidden/>
               </w:rPr>
-              <w:instrText xml:space="preserve"> PAGEREF _Toc25232275 \h </w:instrText>
+              <w:instrText xml:space="preserve"> PAGEREF _Toc29912285 \h </w:instrText>
             </w:r>
             <w:r>
               <w:rPr>
@@ -2522,7 +2314,7 @@
                 <w:noProof/>
                 <w:webHidden/>
               </w:rPr>
-              <w:t>9</w:t>
+              <w:t>8</w:t>
             </w:r>
             <w:r>
               <w:rPr>
@@ -2544,7 +2336,7 @@
               <w:noProof/>
             </w:rPr>
           </w:pPr>
-          <w:hyperlink w:anchor="_Toc25232276" w:history="1">
+          <w:hyperlink w:anchor="_Toc29912286" w:history="1">
             <w:r>
               <w:rPr>
                 <w:rStyle w:val="Collegamentoipertestuale"/>
@@ -2574,7 +2366,7 @@
                 <w:noProof/>
                 <w:webHidden/>
               </w:rPr>
-              <w:instrText xml:space="preserve"> PAGEREF _Toc25232276 \h </w:instrText>
+              <w:instrText xml:space="preserve"> PAGEREF _Toc29912286 \h </w:instrText>
             </w:r>
             <w:r>
               <w:rPr>
@@ -2594,7 +2386,7 @@
                 <w:noProof/>
                 <w:webHidden/>
               </w:rPr>
-              <w:t>10</w:t>
+              <w:t>9</w:t>
             </w:r>
             <w:r>
               <w:rPr>
@@ -2616,7 +2408,7 @@
               <w:noProof/>
             </w:rPr>
           </w:pPr>
-          <w:hyperlink w:anchor="_Toc25232277" w:history="1">
+          <w:hyperlink w:anchor="_Toc29912287" w:history="1">
             <w:r>
               <w:rPr>
                 <w:rStyle w:val="Collegamentoipertestuale"/>
@@ -2646,7 +2438,7 @@
                 <w:noProof/>
                 <w:webHidden/>
               </w:rPr>
-              <w:instrText xml:space="preserve"> PAGEREF _Toc25232277 \h </w:instrText>
+              <w:instrText xml:space="preserve"> PAGEREF _Toc29912287 \h </w:instrText>
             </w:r>
             <w:r>
               <w:rPr>
@@ -2666,7 +2458,7 @@
                 <w:noProof/>
                 <w:webHidden/>
               </w:rPr>
-              <w:t>10</w:t>
+              <w:t>9</w:t>
             </w:r>
             <w:r>
               <w:rPr>
@@ -2688,7 +2480,7 @@
               <w:noProof/>
             </w:rPr>
           </w:pPr>
-          <w:hyperlink w:anchor="_Toc25232278" w:history="1">
+          <w:hyperlink w:anchor="_Toc29912288" w:history="1">
             <w:r>
               <w:rPr>
                 <w:rStyle w:val="Collegamentoipertestuale"/>
@@ -2718,7 +2510,7 @@
                 <w:noProof/>
                 <w:webHidden/>
               </w:rPr>
-              <w:instrText xml:space="preserve"> PAGEREF _Toc25232278 \h </w:instrText>
+              <w:instrText xml:space="preserve"> PAGEREF _Toc29912288 \h </w:instrText>
             </w:r>
             <w:r>
               <w:rPr>
@@ -2738,7 +2530,7 @@
                 <w:noProof/>
                 <w:webHidden/>
               </w:rPr>
-              <w:t>11</w:t>
+              <w:t>10</w:t>
             </w:r>
             <w:r>
               <w:rPr>
@@ -2760,7 +2552,7 @@
               <w:noProof/>
             </w:rPr>
           </w:pPr>
-          <w:hyperlink w:anchor="_Toc25232279" w:history="1">
+          <w:hyperlink w:anchor="_Toc29912289" w:history="1">
             <w:r>
               <w:rPr>
                 <w:rStyle w:val="Collegamentoipertestuale"/>
@@ -2790,7 +2582,7 @@
                 <w:noProof/>
                 <w:webHidden/>
               </w:rPr>
-              <w:instrText xml:space="preserve"> PAGEREF _Toc25232279 \h </w:instrText>
+              <w:instrText xml:space="preserve"> PAGEREF _Toc29912289 \h </w:instrText>
             </w:r>
             <w:r>
               <w:rPr>
@@ -2810,7 +2602,7 @@
                 <w:noProof/>
                 <w:webHidden/>
               </w:rPr>
-              <w:t>11</w:t>
+              <w:t>10</w:t>
             </w:r>
             <w:r>
               <w:rPr>
@@ -2832,7 +2624,7 @@
               <w:noProof/>
             </w:rPr>
           </w:pPr>
-          <w:hyperlink w:anchor="_Toc25232280" w:history="1">
+          <w:hyperlink w:anchor="_Toc29912290" w:history="1">
             <w:r>
               <w:rPr>
                 <w:rStyle w:val="Collegamentoipertestuale"/>
@@ -2862,7 +2654,7 @@
                 <w:noProof/>
                 <w:webHidden/>
               </w:rPr>
-              <w:instrText xml:space="preserve"> PAGEREF _Toc25232280 \h </w:instrText>
+              <w:instrText xml:space="preserve"> PAGEREF _Toc29912290 \h </w:instrText>
             </w:r>
             <w:r>
               <w:rPr>
@@ -2882,7 +2674,7 @@
                 <w:noProof/>
                 <w:webHidden/>
               </w:rPr>
-              <w:t>12</w:t>
+              <w:t>11</w:t>
             </w:r>
             <w:r>
               <w:rPr>
@@ -2904,7 +2696,7 @@
               <w:noProof/>
             </w:rPr>
           </w:pPr>
-          <w:hyperlink w:anchor="_Toc25232281" w:history="1">
+          <w:hyperlink w:anchor="_Toc29912291" w:history="1">
             <w:r>
               <w:rPr>
                 <w:rStyle w:val="Collegamentoipertestuale"/>
@@ -2934,7 +2726,7 @@
                 <w:noProof/>
                 <w:webHidden/>
               </w:rPr>
-              <w:instrText xml:space="preserve"> PAGEREF _Toc25232281 \h </w:instrText>
+              <w:instrText xml:space="preserve"> PAGEREF _Toc29912291 \h </w:instrText>
             </w:r>
             <w:r>
               <w:rPr>
@@ -2954,7 +2746,7 @@
                 <w:noProof/>
                 <w:webHidden/>
               </w:rPr>
-              <w:t>13</w:t>
+              <w:t>12</w:t>
             </w:r>
             <w:r>
               <w:rPr>
@@ -2976,7 +2768,7 @@
               <w:noProof/>
             </w:rPr>
           </w:pPr>
-          <w:hyperlink w:anchor="_Toc25232282" w:history="1">
+          <w:hyperlink w:anchor="_Toc29912292" w:history="1">
             <w:r>
               <w:rPr>
                 <w:rStyle w:val="Collegamentoipertestuale"/>
@@ -3006,7 +2798,7 @@
                 <w:noProof/>
                 <w:webHidden/>
               </w:rPr>
-              <w:instrText xml:space="preserve"> PAGEREF _Toc25232282 \h </w:instrText>
+              <w:instrText xml:space="preserve"> PAGEREF _Toc29912292 \h </w:instrText>
             </w:r>
             <w:r>
               <w:rPr>
@@ -3026,7 +2818,7 @@
                 <w:noProof/>
                 <w:webHidden/>
               </w:rPr>
-              <w:t>13</w:t>
+              <w:t>12</w:t>
             </w:r>
             <w:r>
               <w:rPr>
@@ -3048,7 +2840,7 @@
               <w:noProof/>
             </w:rPr>
           </w:pPr>
-          <w:hyperlink w:anchor="_Toc25232283" w:history="1">
+          <w:hyperlink w:anchor="_Toc29912293" w:history="1">
             <w:r>
               <w:rPr>
                 <w:rStyle w:val="Collegamentoipertestuale"/>
@@ -3078,7 +2870,7 @@
                 <w:noProof/>
                 <w:webHidden/>
               </w:rPr>
-              <w:instrText xml:space="preserve"> PAGEREF _Toc25232283 \h </w:instrText>
+              <w:instrText xml:space="preserve"> PAGEREF _Toc29912293 \h </w:instrText>
             </w:r>
             <w:r>
               <w:rPr>
@@ -3098,7 +2890,7 @@
                 <w:noProof/>
                 <w:webHidden/>
               </w:rPr>
-              <w:t>14</w:t>
+              <w:t>13</w:t>
             </w:r>
             <w:r>
               <w:rPr>
@@ -3120,7 +2912,7 @@
               <w:noProof/>
             </w:rPr>
           </w:pPr>
-          <w:hyperlink w:anchor="_Toc25232284" w:history="1">
+          <w:hyperlink w:anchor="_Toc29912294" w:history="1">
             <w:r>
               <w:rPr>
                 <w:rStyle w:val="Collegamentoipertestuale"/>
@@ -3150,7 +2942,7 @@
                 <w:noProof/>
                 <w:webHidden/>
               </w:rPr>
-              <w:instrText xml:space="preserve"> PAGEREF _Toc25232284 \h </w:instrText>
+              <w:instrText xml:space="preserve"> PAGEREF _Toc29912294 \h </w:instrText>
             </w:r>
             <w:r>
               <w:rPr>
@@ -3170,7 +2962,7 @@
                 <w:noProof/>
                 <w:webHidden/>
               </w:rPr>
-              <w:t>14</w:t>
+              <w:t>13</w:t>
             </w:r>
             <w:r>
               <w:rPr>
@@ -3192,7 +2984,7 @@
               <w:noProof/>
             </w:rPr>
           </w:pPr>
-          <w:hyperlink w:anchor="_Toc25232285" w:history="1">
+          <w:hyperlink w:anchor="_Toc29912295" w:history="1">
             <w:r>
               <w:rPr>
                 <w:rStyle w:val="Collegamentoipertestuale"/>
@@ -3222,7 +3014,7 @@
                 <w:noProof/>
                 <w:webHidden/>
               </w:rPr>
-              <w:instrText xml:space="preserve"> PAGEREF _Toc25232285 \h </w:instrText>
+              <w:instrText xml:space="preserve"> PAGEREF _Toc29912295 \h </w:instrText>
             </w:r>
             <w:r>
               <w:rPr>
@@ -3242,7 +3034,7 @@
                 <w:noProof/>
                 <w:webHidden/>
               </w:rPr>
-              <w:t>15</w:t>
+              <w:t>14</w:t>
             </w:r>
             <w:r>
               <w:rPr>
@@ -3264,7 +3056,7 @@
               <w:noProof/>
             </w:rPr>
           </w:pPr>
-          <w:hyperlink w:anchor="_Toc25232286" w:history="1">
+          <w:hyperlink w:anchor="_Toc29912296" w:history="1">
             <w:r>
               <w:rPr>
                 <w:rStyle w:val="Collegamentoipertestuale"/>
@@ -3294,7 +3086,7 @@
                 <w:noProof/>
                 <w:webHidden/>
               </w:rPr>
-              <w:instrText xml:space="preserve"> PAGEREF _Toc25232286 \h </w:instrText>
+              <w:instrText xml:space="preserve"> PAGEREF _Toc29912296 \h </w:instrText>
             </w:r>
             <w:r>
               <w:rPr>
@@ -3314,7 +3106,7 @@
                 <w:noProof/>
                 <w:webHidden/>
               </w:rPr>
-              <w:t>15</w:t>
+              <w:t>14</w:t>
             </w:r>
             <w:r>
               <w:rPr>
@@ -3336,7 +3128,7 @@
               <w:noProof/>
             </w:rPr>
           </w:pPr>
-          <w:hyperlink w:anchor="_Toc25232287" w:history="1">
+          <w:hyperlink w:anchor="_Toc29912297" w:history="1">
             <w:r>
               <w:rPr>
                 <w:rStyle w:val="Collegamentoipertestuale"/>
@@ -3366,7 +3158,7 @@
                 <w:noProof/>
                 <w:webHidden/>
               </w:rPr>
-              <w:instrText xml:space="preserve"> PAGEREF _Toc25232287 \h </w:instrText>
+              <w:instrText xml:space="preserve"> PAGEREF _Toc29912297 \h </w:instrText>
             </w:r>
             <w:r>
               <w:rPr>
@@ -3386,7 +3178,7 @@
                 <w:noProof/>
                 <w:webHidden/>
               </w:rPr>
-              <w:t>16</w:t>
+              <w:t>15</w:t>
             </w:r>
             <w:r>
               <w:rPr>
@@ -3408,7 +3200,7 @@
               <w:noProof/>
             </w:rPr>
           </w:pPr>
-          <w:hyperlink w:anchor="_Toc25232288" w:history="1">
+          <w:hyperlink w:anchor="_Toc29912298" w:history="1">
             <w:r>
               <w:rPr>
                 <w:rStyle w:val="Collegamentoipertestuale"/>
@@ -3438,7 +3230,7 @@
                 <w:noProof/>
                 <w:webHidden/>
               </w:rPr>
-              <w:instrText xml:space="preserve"> PAGEREF _Toc25232288 \h </w:instrText>
+              <w:instrText xml:space="preserve"> PAGEREF _Toc29912298 \h </w:instrText>
             </w:r>
             <w:r>
               <w:rPr>
@@ -3458,7 +3250,7 @@
                 <w:noProof/>
                 <w:webHidden/>
               </w:rPr>
-              <w:t>16</w:t>
+              <w:t>15</w:t>
             </w:r>
             <w:r>
               <w:rPr>
@@ -3480,7 +3272,7 @@
               <w:noProof/>
             </w:rPr>
           </w:pPr>
-          <w:hyperlink w:anchor="_Toc25232289" w:history="1">
+          <w:hyperlink w:anchor="_Toc29912299" w:history="1">
             <w:r>
               <w:rPr>
                 <w:rStyle w:val="Collegamentoipertestuale"/>
@@ -3510,7 +3302,7 @@
                 <w:noProof/>
                 <w:webHidden/>
               </w:rPr>
-              <w:instrText xml:space="preserve"> PAGEREF _Toc25232289 \h </w:instrText>
+              <w:instrText xml:space="preserve"> PAGEREF _Toc29912299 \h </w:instrText>
             </w:r>
             <w:r>
               <w:rPr>
@@ -3530,7 +3322,7 @@
                 <w:noProof/>
                 <w:webHidden/>
               </w:rPr>
-              <w:t>16</w:t>
+              <w:t>15</w:t>
             </w:r>
             <w:r>
               <w:rPr>
@@ -3552,7 +3344,7 @@
               <w:noProof/>
             </w:rPr>
           </w:pPr>
-          <w:hyperlink w:anchor="_Toc25232290" w:history="1">
+          <w:hyperlink w:anchor="_Toc29912300" w:history="1">
             <w:r>
               <w:rPr>
                 <w:rStyle w:val="Collegamentoipertestuale"/>
@@ -3582,7 +3374,7 @@
                 <w:noProof/>
                 <w:webHidden/>
               </w:rPr>
-              <w:instrText xml:space="preserve"> PAGEREF _Toc25232290 \h </w:instrText>
+              <w:instrText xml:space="preserve"> PAGEREF _Toc29912300 \h </w:instrText>
             </w:r>
             <w:r>
               <w:rPr>
@@ -3602,7 +3394,7 @@
                 <w:noProof/>
                 <w:webHidden/>
               </w:rPr>
-              <w:t>17</w:t>
+              <w:t>16</w:t>
             </w:r>
             <w:r>
               <w:rPr>
@@ -3624,7 +3416,7 @@
               <w:noProof/>
             </w:rPr>
           </w:pPr>
-          <w:hyperlink w:anchor="_Toc25232291" w:history="1">
+          <w:hyperlink w:anchor="_Toc29912301" w:history="1">
             <w:r>
               <w:rPr>
                 <w:rStyle w:val="Collegamentoipertestuale"/>
@@ -3654,7 +3446,7 @@
                 <w:noProof/>
                 <w:webHidden/>
               </w:rPr>
-              <w:instrText xml:space="preserve"> PAGEREF _Toc25232291 \h </w:instrText>
+              <w:instrText xml:space="preserve"> PAGEREF _Toc29912301 \h </w:instrText>
             </w:r>
             <w:r>
               <w:rPr>
@@ -3674,7 +3466,7 @@
                 <w:noProof/>
                 <w:webHidden/>
               </w:rPr>
-              <w:t>18</w:t>
+              <w:t>17</w:t>
             </w:r>
             <w:r>
               <w:rPr>
@@ -3696,7 +3488,7 @@
               <w:noProof/>
             </w:rPr>
           </w:pPr>
-          <w:hyperlink w:anchor="_Toc25232292" w:history="1">
+          <w:hyperlink w:anchor="_Toc29912302" w:history="1">
             <w:r>
               <w:rPr>
                 <w:rStyle w:val="Collegamentoipertestuale"/>
@@ -3726,7 +3518,7 @@
                 <w:noProof/>
                 <w:webHidden/>
               </w:rPr>
-              <w:instrText xml:space="preserve"> PAGEREF _Toc25232292 \h </w:instrText>
+              <w:instrText xml:space="preserve"> PAGEREF _Toc29912302 \h </w:instrText>
             </w:r>
             <w:r>
               <w:rPr>
@@ -3746,7 +3538,7 @@
                 <w:noProof/>
                 <w:webHidden/>
               </w:rPr>
-              <w:t>18</w:t>
+              <w:t>17</w:t>
             </w:r>
             <w:r>
               <w:rPr>
@@ -3768,7 +3560,7 @@
               <w:noProof/>
             </w:rPr>
           </w:pPr>
-          <w:hyperlink w:anchor="_Toc25232293" w:history="1">
+          <w:hyperlink w:anchor="_Toc29912303" w:history="1">
             <w:r>
               <w:rPr>
                 <w:rStyle w:val="Collegamentoipertestuale"/>
@@ -3798,7 +3590,7 @@
                 <w:noProof/>
                 <w:webHidden/>
               </w:rPr>
-              <w:instrText xml:space="preserve"> PAGEREF _Toc25232293 \h </w:instrText>
+              <w:instrText xml:space="preserve"> PAGEREF _Toc29912303 \h </w:instrText>
             </w:r>
             <w:r>
               <w:rPr>
@@ -3818,7 +3610,7 @@
                 <w:noProof/>
                 <w:webHidden/>
               </w:rPr>
-              <w:t>19</w:t>
+              <w:t>18</w:t>
             </w:r>
             <w:r>
               <w:rPr>
@@ -3840,7 +3632,7 @@
               <w:noProof/>
             </w:rPr>
           </w:pPr>
-          <w:hyperlink w:anchor="_Toc25232294" w:history="1">
+          <w:hyperlink w:anchor="_Toc29912304" w:history="1">
             <w:r>
               <w:rPr>
                 <w:rStyle w:val="Collegamentoipertestuale"/>
@@ -3870,7 +3662,7 @@
                 <w:noProof/>
                 <w:webHidden/>
               </w:rPr>
-              <w:instrText xml:space="preserve"> PAGEREF _Toc25232294 \h </w:instrText>
+              <w:instrText xml:space="preserve"> PAGEREF _Toc29912304 \h </w:instrText>
             </w:r>
             <w:r>
               <w:rPr>
@@ -3890,7 +3682,7 @@
                 <w:noProof/>
                 <w:webHidden/>
               </w:rPr>
-              <w:t>19</w:t>
+              <w:t>18</w:t>
             </w:r>
             <w:r>
               <w:rPr>
@@ -3912,7 +3704,7 @@
               <w:noProof/>
             </w:rPr>
           </w:pPr>
-          <w:hyperlink w:anchor="_Toc25232295" w:history="1">
+          <w:hyperlink w:anchor="_Toc29912305" w:history="1">
             <w:r>
               <w:rPr>
                 <w:rStyle w:val="Collegamentoipertestuale"/>
@@ -3942,7 +3734,7 @@
                 <w:noProof/>
                 <w:webHidden/>
               </w:rPr>
-              <w:instrText xml:space="preserve"> PAGEREF _Toc25232295 \h </w:instrText>
+              <w:instrText xml:space="preserve"> PAGEREF _Toc29912305 \h </w:instrText>
             </w:r>
             <w:r>
               <w:rPr>
@@ -3962,7 +3754,7 @@
                 <w:noProof/>
                 <w:webHidden/>
               </w:rPr>
-              <w:t>20</w:t>
+              <w:t>19</w:t>
             </w:r>
             <w:r>
               <w:rPr>
@@ -3984,7 +3776,7 @@
               <w:noProof/>
             </w:rPr>
           </w:pPr>
-          <w:hyperlink w:anchor="_Toc25232296" w:history="1">
+          <w:hyperlink w:anchor="_Toc29912306" w:history="1">
             <w:r>
               <w:rPr>
                 <w:rStyle w:val="Collegamentoipertestuale"/>
@@ -4014,7 +3806,7 @@
                 <w:noProof/>
                 <w:webHidden/>
               </w:rPr>
-              <w:instrText xml:space="preserve"> PAGEREF _Toc25232296 \h </w:instrText>
+              <w:instrText xml:space="preserve"> PAGEREF _Toc29912306 \h </w:instrText>
             </w:r>
             <w:r>
               <w:rPr>
@@ -4034,7 +3826,7 @@
                 <w:noProof/>
                 <w:webHidden/>
               </w:rPr>
-              <w:t>20</w:t>
+              <w:t>19</w:t>
             </w:r>
             <w:r>
               <w:rPr>
@@ -4056,7 +3848,7 @@
               <w:noProof/>
             </w:rPr>
           </w:pPr>
-          <w:hyperlink w:anchor="_Toc25232297" w:history="1">
+          <w:hyperlink w:anchor="_Toc29912307" w:history="1">
             <w:r>
               <w:rPr>
                 <w:rStyle w:val="Collegamentoipertestuale"/>
@@ -4086,7 +3878,7 @@
                 <w:noProof/>
                 <w:webHidden/>
               </w:rPr>
-              <w:instrText xml:space="preserve"> PAGEREF _Toc25232297 \h </w:instrText>
+              <w:instrText xml:space="preserve"> PAGEREF _Toc29912307 \h </w:instrText>
             </w:r>
             <w:r>
               <w:rPr>
@@ -4106,7 +3898,7 @@
                 <w:noProof/>
                 <w:webHidden/>
               </w:rPr>
-              <w:t>21</w:t>
+              <w:t>20</w:t>
             </w:r>
             <w:r>
               <w:rPr>
@@ -4267,6 +4059,11 @@
     <w:p>
       <w:pPr>
         <w:spacing w:line="259" w:lineRule="auto"/>
+      </w:pPr>
+    </w:p>
+    <w:p>
+      <w:pPr>
+        <w:spacing w:line="259" w:lineRule="auto"/>
         <w:jc w:val="center"/>
         <w:rPr>
           <w:rFonts w:ascii="Century Gothic" w:hAnsi="Century Gothic" w:cs="Leelawadee UI"/>
@@ -4284,16 +4081,9 @@
           <w:sz w:val="32"/>
           <w:szCs w:val="32"/>
         </w:rPr>
+        <w:lastRenderedPageBreak/>
         <w:t>Analisi dei requisiti</w:t>
       </w:r>
-    </w:p>
-    <w:p>
-      <w:pPr>
-        <w:spacing w:line="259" w:lineRule="auto"/>
-        <w:rPr>
-          <w:rFonts w:ascii="Century Gothic" w:hAnsi="Century Gothic"/>
-        </w:rPr>
-      </w:pPr>
     </w:p>
     <w:p>
       <w:pPr>
@@ -4308,7 +4098,7 @@
           <w:szCs w:val="28"/>
         </w:rPr>
       </w:pPr>
-      <w:bookmarkStart w:id="19" w:name="_Toc25232259"/>
+      <w:bookmarkStart w:id="11" w:name="_Toc29912272"/>
       <w:proofErr w:type="spellStart"/>
       <w:r>
         <w:rPr>
@@ -4337,17 +4127,27 @@
         <w:t>Requirements</w:t>
       </w:r>
       <w:bookmarkEnd w:id="0"/>
-      <w:bookmarkEnd w:id="19"/>
+      <w:bookmarkEnd w:id="11"/>
       <w:proofErr w:type="spellEnd"/>
     </w:p>
     <w:p>
       <w:pPr>
+        <w:ind w:left="142"/>
+        <w:jc w:val="both"/>
         <w:rPr>
           <w:rFonts w:ascii="Century Gothic" w:hAnsi="Century Gothic" w:cs="Leelawadee UI"/>
           <w:sz w:val="24"/>
           <w:szCs w:val="24"/>
         </w:rPr>
       </w:pPr>
+      <w:r>
+        <w:rPr>
+          <w:rFonts w:ascii="Century Gothic" w:hAnsi="Century Gothic"/>
+          <w:sz w:val="24"/>
+          <w:szCs w:val="24"/>
+        </w:rPr>
+        <w:t xml:space="preserve">I requisiti funzionali sono divisi in base ai ruoli degli attori che la eseguono. </w:t>
+      </w:r>
       <w:proofErr w:type="spellStart"/>
       <w:r>
         <w:rPr>
@@ -4364,27 +4164,1511 @@
           <w:sz w:val="24"/>
           <w:szCs w:val="24"/>
         </w:rPr>
-        <w:t xml:space="preserve"> supporta </w:t>
+        <w:t xml:space="preserve"> supporta tre tipi di utenti: acquirente, </w:t>
       </w:r>
+      <w:proofErr w:type="gramStart"/>
       <w:r>
         <w:rPr>
           <w:rFonts w:ascii="Century Gothic" w:hAnsi="Century Gothic" w:cs="Leelawadee UI"/>
           <w:sz w:val="24"/>
           <w:szCs w:val="24"/>
         </w:rPr>
-        <w:t>tre</w:t>
+        <w:t>insegnante(</w:t>
       </w:r>
+      <w:proofErr w:type="gramEnd"/>
       <w:r>
         <w:rPr>
           <w:rFonts w:ascii="Century Gothic" w:hAnsi="Century Gothic" w:cs="Leelawadee UI"/>
           <w:sz w:val="24"/>
           <w:szCs w:val="24"/>
         </w:rPr>
-        <w:t xml:space="preserve"> tipi di utenti:</w:t>
+        <w:t>questa figura deve essere diversa per ogni categoria) e gestore del catalogo.</w:t>
       </w:r>
     </w:p>
+    <w:tbl>
+      <w:tblPr>
+        <w:tblStyle w:val="Grigliatabella"/>
+        <w:tblW w:w="0" w:type="auto"/>
+        <w:tblInd w:w="0" w:type="dxa"/>
+        <w:tblLook w:val="04A0" w:firstRow="1" w:lastRow="0" w:firstColumn="1" w:lastColumn="0" w:noHBand="0" w:noVBand="1"/>
+      </w:tblPr>
+      <w:tblGrid>
+        <w:gridCol w:w="1547"/>
+        <w:gridCol w:w="2718"/>
+        <w:gridCol w:w="4045"/>
+        <w:gridCol w:w="1318"/>
+      </w:tblGrid>
+      <w:tr>
+        <w:tc>
+          <w:tcPr>
+            <w:tcW w:w="1696" w:type="dxa"/>
+          </w:tcPr>
+          <w:p>
+            <w:pPr>
+              <w:jc w:val="center"/>
+              <w:rPr>
+                <w:rFonts w:ascii="Century Gothic" w:hAnsi="Century Gothic" w:cs="Leelawadee UI"/>
+                <w:b/>
+                <w:bCs/>
+                <w:sz w:val="24"/>
+                <w:szCs w:val="24"/>
+              </w:rPr>
+            </w:pPr>
+            <w:r>
+              <w:rPr>
+                <w:rFonts w:ascii="Century Gothic" w:hAnsi="Century Gothic" w:cs="Leelawadee UI"/>
+                <w:b/>
+                <w:bCs/>
+                <w:sz w:val="24"/>
+                <w:szCs w:val="24"/>
+              </w:rPr>
+              <w:t>ID</w:t>
+            </w:r>
+            <w:r>
+              <w:rPr>
+                <w:rFonts w:ascii="Century Gothic" w:hAnsi="Century Gothic" w:cs="Leelawadee UI"/>
+                <w:b/>
+                <w:bCs/>
+                <w:sz w:val="24"/>
+                <w:szCs w:val="24"/>
+              </w:rPr>
+              <w:t>:</w:t>
+            </w:r>
+          </w:p>
+        </w:tc>
+        <w:tc>
+          <w:tcPr>
+            <w:tcW w:w="2977" w:type="dxa"/>
+          </w:tcPr>
+          <w:p>
+            <w:pPr>
+              <w:jc w:val="center"/>
+              <w:rPr>
+                <w:rFonts w:ascii="Century Gothic" w:hAnsi="Century Gothic" w:cs="Leelawadee UI"/>
+                <w:b/>
+                <w:bCs/>
+                <w:sz w:val="24"/>
+                <w:szCs w:val="24"/>
+              </w:rPr>
+            </w:pPr>
+            <w:r>
+              <w:rPr>
+                <w:rFonts w:ascii="Century Gothic" w:hAnsi="Century Gothic" w:cs="Leelawadee UI"/>
+                <w:b/>
+                <w:bCs/>
+                <w:sz w:val="24"/>
+                <w:szCs w:val="24"/>
+              </w:rPr>
+              <w:t>Ruolo</w:t>
+            </w:r>
+            <w:r>
+              <w:rPr>
+                <w:rFonts w:ascii="Century Gothic" w:hAnsi="Century Gothic" w:cs="Leelawadee UI"/>
+                <w:b/>
+                <w:bCs/>
+                <w:sz w:val="24"/>
+                <w:szCs w:val="24"/>
+              </w:rPr>
+              <w:t>:</w:t>
+            </w:r>
+          </w:p>
+        </w:tc>
+        <w:tc>
+          <w:tcPr>
+            <w:tcW w:w="4536" w:type="dxa"/>
+          </w:tcPr>
+          <w:p>
+            <w:pPr>
+              <w:jc w:val="center"/>
+              <w:rPr>
+                <w:rFonts w:ascii="Century Gothic" w:hAnsi="Century Gothic" w:cs="Leelawadee UI"/>
+                <w:b/>
+                <w:bCs/>
+                <w:sz w:val="24"/>
+                <w:szCs w:val="24"/>
+              </w:rPr>
+            </w:pPr>
+            <w:r>
+              <w:rPr>
+                <w:rFonts w:ascii="Century Gothic" w:hAnsi="Century Gothic" w:cs="Leelawadee UI"/>
+                <w:b/>
+                <w:bCs/>
+                <w:sz w:val="24"/>
+                <w:szCs w:val="24"/>
+              </w:rPr>
+              <w:t>Requisito funzionale</w:t>
+            </w:r>
+            <w:r>
+              <w:rPr>
+                <w:rFonts w:ascii="Century Gothic" w:hAnsi="Century Gothic" w:cs="Leelawadee UI"/>
+                <w:b/>
+                <w:bCs/>
+                <w:sz w:val="24"/>
+                <w:szCs w:val="24"/>
+              </w:rPr>
+              <w:t>:</w:t>
+            </w:r>
+          </w:p>
+        </w:tc>
+        <w:tc>
+          <w:tcPr>
+            <w:tcW w:w="1371" w:type="dxa"/>
+          </w:tcPr>
+          <w:p>
+            <w:pPr>
+              <w:jc w:val="center"/>
+              <w:rPr>
+                <w:rFonts w:ascii="Century Gothic" w:hAnsi="Century Gothic" w:cs="Leelawadee UI"/>
+                <w:b/>
+                <w:bCs/>
+                <w:sz w:val="24"/>
+                <w:szCs w:val="24"/>
+              </w:rPr>
+            </w:pPr>
+            <w:r>
+              <w:rPr>
+                <w:rFonts w:ascii="Century Gothic" w:hAnsi="Century Gothic" w:cs="Leelawadee UI"/>
+                <w:b/>
+                <w:bCs/>
+                <w:sz w:val="24"/>
+                <w:szCs w:val="24"/>
+              </w:rPr>
+              <w:t>Priorità</w:t>
+            </w:r>
+            <w:r>
+              <w:rPr>
+                <w:rFonts w:ascii="Century Gothic" w:hAnsi="Century Gothic" w:cs="Leelawadee UI"/>
+                <w:b/>
+                <w:bCs/>
+                <w:sz w:val="24"/>
+                <w:szCs w:val="24"/>
+              </w:rPr>
+              <w:t>:</w:t>
+            </w:r>
+          </w:p>
+        </w:tc>
+      </w:tr>
+      <w:tr>
+        <w:tc>
+          <w:tcPr>
+            <w:tcW w:w="1696" w:type="dxa"/>
+          </w:tcPr>
+          <w:p>
+            <w:pPr>
+              <w:jc w:val="center"/>
+              <w:rPr>
+                <w:rFonts w:ascii="Century Gothic" w:hAnsi="Century Gothic" w:cs="Leelawadee UI"/>
+                <w:sz w:val="24"/>
+                <w:szCs w:val="24"/>
+              </w:rPr>
+            </w:pPr>
+            <w:r>
+              <w:rPr>
+                <w:rFonts w:ascii="Century Gothic" w:hAnsi="Century Gothic" w:cs="Leelawadee UI"/>
+                <w:sz w:val="24"/>
+                <w:szCs w:val="24"/>
+              </w:rPr>
+              <w:t>RF_1</w:t>
+            </w:r>
+          </w:p>
+        </w:tc>
+        <w:tc>
+          <w:tcPr>
+            <w:tcW w:w="2977" w:type="dxa"/>
+          </w:tcPr>
+          <w:p>
+            <w:pPr>
+              <w:jc w:val="center"/>
+              <w:rPr>
+                <w:rFonts w:ascii="Century Gothic" w:hAnsi="Century Gothic" w:cs="Leelawadee UI"/>
+                <w:sz w:val="24"/>
+                <w:szCs w:val="24"/>
+              </w:rPr>
+            </w:pPr>
+            <w:r>
+              <w:rPr>
+                <w:rFonts w:ascii="Century Gothic" w:hAnsi="Century Gothic" w:cs="Leelawadee UI"/>
+                <w:sz w:val="24"/>
+                <w:szCs w:val="24"/>
+              </w:rPr>
+              <w:t>Acquirente</w:t>
+            </w:r>
+          </w:p>
+        </w:tc>
+        <w:tc>
+          <w:tcPr>
+            <w:tcW w:w="4536" w:type="dxa"/>
+          </w:tcPr>
+          <w:p>
+            <w:pPr>
+              <w:jc w:val="center"/>
+              <w:rPr>
+                <w:rFonts w:ascii="Century Gothic" w:hAnsi="Century Gothic" w:cs="Leelawadee UI"/>
+                <w:sz w:val="24"/>
+                <w:szCs w:val="24"/>
+              </w:rPr>
+            </w:pPr>
+            <w:r>
+              <w:rPr>
+                <w:rFonts w:ascii="Century Gothic" w:hAnsi="Century Gothic" w:cs="Leelawadee UI"/>
+                <w:sz w:val="24"/>
+                <w:szCs w:val="24"/>
+              </w:rPr>
+              <w:t>Effettuare il login.</w:t>
+            </w:r>
+          </w:p>
+        </w:tc>
+        <w:tc>
+          <w:tcPr>
+            <w:tcW w:w="1371" w:type="dxa"/>
+          </w:tcPr>
+          <w:p>
+            <w:pPr>
+              <w:jc w:val="center"/>
+              <w:rPr>
+                <w:rFonts w:ascii="Century Gothic" w:hAnsi="Century Gothic" w:cs="Leelawadee UI"/>
+                <w:sz w:val="24"/>
+                <w:szCs w:val="24"/>
+              </w:rPr>
+            </w:pPr>
+            <w:r>
+              <w:rPr>
+                <w:rFonts w:ascii="Century Gothic" w:hAnsi="Century Gothic" w:cs="Leelawadee UI"/>
+                <w:sz w:val="24"/>
+                <w:szCs w:val="24"/>
+              </w:rPr>
+              <w:t>Alta</w:t>
+            </w:r>
+          </w:p>
+        </w:tc>
+      </w:tr>
+      <w:tr>
+        <w:tc>
+          <w:tcPr>
+            <w:tcW w:w="1696" w:type="dxa"/>
+          </w:tcPr>
+          <w:p>
+            <w:pPr>
+              <w:jc w:val="center"/>
+              <w:rPr>
+                <w:rFonts w:ascii="Century Gothic" w:hAnsi="Century Gothic" w:cs="Leelawadee UI"/>
+                <w:sz w:val="24"/>
+                <w:szCs w:val="24"/>
+              </w:rPr>
+            </w:pPr>
+            <w:r>
+              <w:rPr>
+                <w:rFonts w:ascii="Century Gothic" w:hAnsi="Century Gothic" w:cs="Leelawadee UI"/>
+                <w:sz w:val="24"/>
+                <w:szCs w:val="24"/>
+              </w:rPr>
+              <w:t>RF_2</w:t>
+            </w:r>
+          </w:p>
+        </w:tc>
+        <w:tc>
+          <w:tcPr>
+            <w:tcW w:w="2977" w:type="dxa"/>
+          </w:tcPr>
+          <w:p>
+            <w:pPr>
+              <w:jc w:val="center"/>
+              <w:rPr>
+                <w:rFonts w:ascii="Century Gothic" w:hAnsi="Century Gothic" w:cs="Leelawadee UI"/>
+                <w:sz w:val="24"/>
+                <w:szCs w:val="24"/>
+              </w:rPr>
+            </w:pPr>
+            <w:r>
+              <w:rPr>
+                <w:rFonts w:ascii="Century Gothic" w:hAnsi="Century Gothic" w:cs="Leelawadee UI"/>
+                <w:sz w:val="24"/>
+                <w:szCs w:val="24"/>
+              </w:rPr>
+              <w:t>Acquirente</w:t>
+            </w:r>
+          </w:p>
+        </w:tc>
+        <w:tc>
+          <w:tcPr>
+            <w:tcW w:w="4536" w:type="dxa"/>
+          </w:tcPr>
+          <w:p>
+            <w:pPr>
+              <w:jc w:val="center"/>
+              <w:rPr>
+                <w:rFonts w:ascii="Century Gothic" w:hAnsi="Century Gothic" w:cs="Leelawadee UI"/>
+                <w:sz w:val="24"/>
+                <w:szCs w:val="24"/>
+              </w:rPr>
+            </w:pPr>
+            <w:r>
+              <w:rPr>
+                <w:rFonts w:ascii="Century Gothic" w:hAnsi="Century Gothic" w:cs="Leelawadee UI"/>
+                <w:sz w:val="24"/>
+                <w:szCs w:val="24"/>
+              </w:rPr>
+              <w:t>Modificare il profilo personale.</w:t>
+            </w:r>
+          </w:p>
+        </w:tc>
+        <w:tc>
+          <w:tcPr>
+            <w:tcW w:w="1371" w:type="dxa"/>
+          </w:tcPr>
+          <w:p>
+            <w:pPr>
+              <w:jc w:val="center"/>
+              <w:rPr>
+                <w:rFonts w:ascii="Century Gothic" w:hAnsi="Century Gothic" w:cs="Leelawadee UI"/>
+                <w:sz w:val="24"/>
+                <w:szCs w:val="24"/>
+              </w:rPr>
+            </w:pPr>
+            <w:r>
+              <w:rPr>
+                <w:rFonts w:ascii="Century Gothic" w:hAnsi="Century Gothic" w:cs="Leelawadee UI"/>
+                <w:sz w:val="24"/>
+                <w:szCs w:val="24"/>
+              </w:rPr>
+              <w:t>Alta</w:t>
+            </w:r>
+          </w:p>
+        </w:tc>
+      </w:tr>
+      <w:tr>
+        <w:tc>
+          <w:tcPr>
+            <w:tcW w:w="1696" w:type="dxa"/>
+          </w:tcPr>
+          <w:p>
+            <w:pPr>
+              <w:jc w:val="center"/>
+              <w:rPr>
+                <w:rFonts w:ascii="Century Gothic" w:hAnsi="Century Gothic" w:cs="Leelawadee UI"/>
+                <w:sz w:val="24"/>
+                <w:szCs w:val="24"/>
+              </w:rPr>
+            </w:pPr>
+            <w:r>
+              <w:rPr>
+                <w:rFonts w:ascii="Century Gothic" w:hAnsi="Century Gothic" w:cs="Leelawadee UI"/>
+                <w:sz w:val="24"/>
+                <w:szCs w:val="24"/>
+              </w:rPr>
+              <w:t>RF_3</w:t>
+            </w:r>
+          </w:p>
+        </w:tc>
+        <w:tc>
+          <w:tcPr>
+            <w:tcW w:w="2977" w:type="dxa"/>
+          </w:tcPr>
+          <w:p>
+            <w:pPr>
+              <w:jc w:val="center"/>
+              <w:rPr>
+                <w:rFonts w:ascii="Century Gothic" w:hAnsi="Century Gothic" w:cs="Leelawadee UI"/>
+                <w:sz w:val="24"/>
+                <w:szCs w:val="24"/>
+              </w:rPr>
+            </w:pPr>
+            <w:r>
+              <w:rPr>
+                <w:rFonts w:ascii="Century Gothic" w:hAnsi="Century Gothic" w:cs="Leelawadee UI"/>
+                <w:sz w:val="24"/>
+                <w:szCs w:val="24"/>
+              </w:rPr>
+              <w:t>Acquirente</w:t>
+            </w:r>
+          </w:p>
+        </w:tc>
+        <w:tc>
+          <w:tcPr>
+            <w:tcW w:w="4536" w:type="dxa"/>
+          </w:tcPr>
+          <w:p>
+            <w:pPr>
+              <w:jc w:val="center"/>
+              <w:rPr>
+                <w:rFonts w:ascii="Century Gothic" w:hAnsi="Century Gothic" w:cs="Leelawadee UI"/>
+                <w:sz w:val="24"/>
+                <w:szCs w:val="24"/>
+              </w:rPr>
+            </w:pPr>
+            <w:r>
+              <w:rPr>
+                <w:rFonts w:ascii="Century Gothic" w:hAnsi="Century Gothic" w:cs="Leelawadee UI"/>
+                <w:sz w:val="24"/>
+                <w:szCs w:val="24"/>
+              </w:rPr>
+              <w:t>Iscriversi al sito.</w:t>
+            </w:r>
+          </w:p>
+        </w:tc>
+        <w:tc>
+          <w:tcPr>
+            <w:tcW w:w="1371" w:type="dxa"/>
+          </w:tcPr>
+          <w:p>
+            <w:pPr>
+              <w:jc w:val="center"/>
+              <w:rPr>
+                <w:rFonts w:ascii="Century Gothic" w:hAnsi="Century Gothic" w:cs="Leelawadee UI"/>
+                <w:sz w:val="24"/>
+                <w:szCs w:val="24"/>
+              </w:rPr>
+            </w:pPr>
+            <w:r>
+              <w:rPr>
+                <w:rFonts w:ascii="Century Gothic" w:hAnsi="Century Gothic" w:cs="Leelawadee UI"/>
+                <w:sz w:val="24"/>
+                <w:szCs w:val="24"/>
+              </w:rPr>
+              <w:t>Alta</w:t>
+            </w:r>
+          </w:p>
+        </w:tc>
+      </w:tr>
+      <w:tr>
+        <w:tc>
+          <w:tcPr>
+            <w:tcW w:w="1696" w:type="dxa"/>
+          </w:tcPr>
+          <w:p>
+            <w:pPr>
+              <w:jc w:val="center"/>
+              <w:rPr>
+                <w:rFonts w:ascii="Century Gothic" w:hAnsi="Century Gothic" w:cs="Leelawadee UI"/>
+                <w:sz w:val="24"/>
+                <w:szCs w:val="24"/>
+              </w:rPr>
+            </w:pPr>
+            <w:r>
+              <w:rPr>
+                <w:rFonts w:ascii="Century Gothic" w:hAnsi="Century Gothic" w:cs="Leelawadee UI"/>
+                <w:sz w:val="24"/>
+                <w:szCs w:val="24"/>
+              </w:rPr>
+              <w:t>RF_4</w:t>
+            </w:r>
+          </w:p>
+        </w:tc>
+        <w:tc>
+          <w:tcPr>
+            <w:tcW w:w="2977" w:type="dxa"/>
+          </w:tcPr>
+          <w:p>
+            <w:pPr>
+              <w:jc w:val="center"/>
+              <w:rPr>
+                <w:rFonts w:ascii="Century Gothic" w:hAnsi="Century Gothic" w:cs="Leelawadee UI"/>
+                <w:sz w:val="24"/>
+                <w:szCs w:val="24"/>
+              </w:rPr>
+            </w:pPr>
+            <w:r>
+              <w:rPr>
+                <w:rFonts w:ascii="Century Gothic" w:hAnsi="Century Gothic" w:cs="Leelawadee UI"/>
+                <w:sz w:val="24"/>
+                <w:szCs w:val="24"/>
+              </w:rPr>
+              <w:t>Acquirente</w:t>
+            </w:r>
+          </w:p>
+        </w:tc>
+        <w:tc>
+          <w:tcPr>
+            <w:tcW w:w="4536" w:type="dxa"/>
+          </w:tcPr>
+          <w:p>
+            <w:pPr>
+              <w:jc w:val="center"/>
+              <w:rPr>
+                <w:rFonts w:ascii="Century Gothic" w:hAnsi="Century Gothic" w:cs="Leelawadee UI"/>
+                <w:sz w:val="24"/>
+                <w:szCs w:val="24"/>
+              </w:rPr>
+            </w:pPr>
+            <w:r>
+              <w:rPr>
+                <w:rFonts w:ascii="Century Gothic" w:hAnsi="Century Gothic" w:cs="Leelawadee UI"/>
+                <w:sz w:val="24"/>
+                <w:szCs w:val="24"/>
+              </w:rPr>
+              <w:t>Cercare videolezioni.</w:t>
+            </w:r>
+          </w:p>
+        </w:tc>
+        <w:tc>
+          <w:tcPr>
+            <w:tcW w:w="1371" w:type="dxa"/>
+          </w:tcPr>
+          <w:p>
+            <w:pPr>
+              <w:jc w:val="center"/>
+              <w:rPr>
+                <w:rFonts w:ascii="Century Gothic" w:hAnsi="Century Gothic" w:cs="Leelawadee UI"/>
+                <w:sz w:val="24"/>
+                <w:szCs w:val="24"/>
+              </w:rPr>
+            </w:pPr>
+            <w:r>
+              <w:rPr>
+                <w:rFonts w:ascii="Century Gothic" w:hAnsi="Century Gothic" w:cs="Leelawadee UI"/>
+                <w:sz w:val="24"/>
+                <w:szCs w:val="24"/>
+              </w:rPr>
+              <w:t>Alta</w:t>
+            </w:r>
+          </w:p>
+        </w:tc>
+      </w:tr>
+      <w:tr>
+        <w:tc>
+          <w:tcPr>
+            <w:tcW w:w="1696" w:type="dxa"/>
+          </w:tcPr>
+          <w:p>
+            <w:pPr>
+              <w:jc w:val="center"/>
+              <w:rPr>
+                <w:rFonts w:ascii="Century Gothic" w:hAnsi="Century Gothic" w:cs="Leelawadee UI"/>
+                <w:sz w:val="24"/>
+                <w:szCs w:val="24"/>
+              </w:rPr>
+            </w:pPr>
+            <w:r>
+              <w:rPr>
+                <w:rFonts w:ascii="Century Gothic" w:hAnsi="Century Gothic" w:cs="Leelawadee UI"/>
+                <w:sz w:val="24"/>
+                <w:szCs w:val="24"/>
+              </w:rPr>
+              <w:t>RF_5</w:t>
+            </w:r>
+          </w:p>
+        </w:tc>
+        <w:tc>
+          <w:tcPr>
+            <w:tcW w:w="2977" w:type="dxa"/>
+          </w:tcPr>
+          <w:p>
+            <w:pPr>
+              <w:jc w:val="center"/>
+              <w:rPr>
+                <w:rFonts w:ascii="Century Gothic" w:hAnsi="Century Gothic" w:cs="Leelawadee UI"/>
+                <w:sz w:val="24"/>
+                <w:szCs w:val="24"/>
+              </w:rPr>
+            </w:pPr>
+            <w:r>
+              <w:rPr>
+                <w:rFonts w:ascii="Century Gothic" w:hAnsi="Century Gothic" w:cs="Leelawadee UI"/>
+                <w:sz w:val="24"/>
+                <w:szCs w:val="24"/>
+              </w:rPr>
+              <w:t>Acquirente</w:t>
+            </w:r>
+          </w:p>
+        </w:tc>
+        <w:tc>
+          <w:tcPr>
+            <w:tcW w:w="4536" w:type="dxa"/>
+          </w:tcPr>
+          <w:p>
+            <w:pPr>
+              <w:jc w:val="center"/>
+              <w:rPr>
+                <w:rFonts w:ascii="Century Gothic" w:hAnsi="Century Gothic" w:cs="Leelawadee UI"/>
+                <w:sz w:val="24"/>
+                <w:szCs w:val="24"/>
+              </w:rPr>
+            </w:pPr>
+            <w:r>
+              <w:rPr>
+                <w:rFonts w:ascii="Century Gothic" w:hAnsi="Century Gothic" w:cs="Leelawadee UI"/>
+                <w:sz w:val="24"/>
+                <w:szCs w:val="24"/>
+              </w:rPr>
+              <w:t>Aggiungere o rimuovere elementi dal carrello.</w:t>
+            </w:r>
+          </w:p>
+        </w:tc>
+        <w:tc>
+          <w:tcPr>
+            <w:tcW w:w="1371" w:type="dxa"/>
+          </w:tcPr>
+          <w:p>
+            <w:pPr>
+              <w:jc w:val="center"/>
+              <w:rPr>
+                <w:rFonts w:ascii="Century Gothic" w:hAnsi="Century Gothic" w:cs="Leelawadee UI"/>
+                <w:sz w:val="24"/>
+                <w:szCs w:val="24"/>
+              </w:rPr>
+            </w:pPr>
+            <w:r>
+              <w:rPr>
+                <w:rFonts w:ascii="Century Gothic" w:hAnsi="Century Gothic" w:cs="Leelawadee UI"/>
+                <w:sz w:val="24"/>
+                <w:szCs w:val="24"/>
+              </w:rPr>
+              <w:t>Alta</w:t>
+            </w:r>
+          </w:p>
+        </w:tc>
+      </w:tr>
+      <w:tr>
+        <w:tc>
+          <w:tcPr>
+            <w:tcW w:w="1696" w:type="dxa"/>
+          </w:tcPr>
+          <w:p>
+            <w:pPr>
+              <w:jc w:val="center"/>
+              <w:rPr>
+                <w:rFonts w:ascii="Century Gothic" w:hAnsi="Century Gothic" w:cs="Leelawadee UI"/>
+                <w:sz w:val="24"/>
+                <w:szCs w:val="24"/>
+              </w:rPr>
+            </w:pPr>
+            <w:r>
+              <w:rPr>
+                <w:rFonts w:ascii="Century Gothic" w:hAnsi="Century Gothic" w:cs="Leelawadee UI"/>
+                <w:sz w:val="24"/>
+                <w:szCs w:val="24"/>
+              </w:rPr>
+              <w:t>RF_6</w:t>
+            </w:r>
+          </w:p>
+        </w:tc>
+        <w:tc>
+          <w:tcPr>
+            <w:tcW w:w="2977" w:type="dxa"/>
+          </w:tcPr>
+          <w:p>
+            <w:pPr>
+              <w:jc w:val="center"/>
+              <w:rPr>
+                <w:rFonts w:ascii="Century Gothic" w:hAnsi="Century Gothic" w:cs="Leelawadee UI"/>
+                <w:sz w:val="24"/>
+                <w:szCs w:val="24"/>
+              </w:rPr>
+            </w:pPr>
+            <w:r>
+              <w:rPr>
+                <w:rFonts w:ascii="Century Gothic" w:hAnsi="Century Gothic" w:cs="Leelawadee UI"/>
+                <w:sz w:val="24"/>
+                <w:szCs w:val="24"/>
+              </w:rPr>
+              <w:t>Acquirente</w:t>
+            </w:r>
+          </w:p>
+        </w:tc>
+        <w:tc>
+          <w:tcPr>
+            <w:tcW w:w="4536" w:type="dxa"/>
+          </w:tcPr>
+          <w:p>
+            <w:pPr>
+              <w:jc w:val="center"/>
+              <w:rPr>
+                <w:rFonts w:ascii="Century Gothic" w:hAnsi="Century Gothic" w:cs="Leelawadee UI"/>
+                <w:sz w:val="24"/>
+                <w:szCs w:val="24"/>
+              </w:rPr>
+            </w:pPr>
+            <w:r>
+              <w:rPr>
+                <w:rFonts w:ascii="Century Gothic" w:hAnsi="Century Gothic" w:cs="Leelawadee UI"/>
+                <w:sz w:val="24"/>
+                <w:szCs w:val="24"/>
+              </w:rPr>
+              <w:t>Terminare l’acquisto</w:t>
+            </w:r>
+          </w:p>
+        </w:tc>
+        <w:tc>
+          <w:tcPr>
+            <w:tcW w:w="1371" w:type="dxa"/>
+          </w:tcPr>
+          <w:p>
+            <w:pPr>
+              <w:jc w:val="center"/>
+              <w:rPr>
+                <w:rFonts w:ascii="Century Gothic" w:hAnsi="Century Gothic" w:cs="Leelawadee UI"/>
+                <w:sz w:val="24"/>
+                <w:szCs w:val="24"/>
+              </w:rPr>
+            </w:pPr>
+            <w:r>
+              <w:rPr>
+                <w:rFonts w:ascii="Century Gothic" w:hAnsi="Century Gothic" w:cs="Leelawadee UI"/>
+                <w:sz w:val="24"/>
+                <w:szCs w:val="24"/>
+              </w:rPr>
+              <w:t>Alta</w:t>
+            </w:r>
+          </w:p>
+        </w:tc>
+      </w:tr>
+      <w:tr>
+        <w:tc>
+          <w:tcPr>
+            <w:tcW w:w="1696" w:type="dxa"/>
+          </w:tcPr>
+          <w:p>
+            <w:pPr>
+              <w:jc w:val="center"/>
+              <w:rPr>
+                <w:rFonts w:ascii="Century Gothic" w:hAnsi="Century Gothic" w:cs="Leelawadee UI"/>
+                <w:sz w:val="24"/>
+                <w:szCs w:val="24"/>
+              </w:rPr>
+            </w:pPr>
+            <w:r>
+              <w:rPr>
+                <w:rFonts w:ascii="Century Gothic" w:hAnsi="Century Gothic" w:cs="Leelawadee UI"/>
+                <w:sz w:val="24"/>
+                <w:szCs w:val="24"/>
+              </w:rPr>
+              <w:t>RF_7</w:t>
+            </w:r>
+          </w:p>
+        </w:tc>
+        <w:tc>
+          <w:tcPr>
+            <w:tcW w:w="2977" w:type="dxa"/>
+          </w:tcPr>
+          <w:p>
+            <w:pPr>
+              <w:jc w:val="center"/>
+              <w:rPr>
+                <w:rFonts w:ascii="Century Gothic" w:hAnsi="Century Gothic" w:cs="Leelawadee UI"/>
+                <w:sz w:val="24"/>
+                <w:szCs w:val="24"/>
+              </w:rPr>
+            </w:pPr>
+            <w:r>
+              <w:rPr>
+                <w:rFonts w:ascii="Century Gothic" w:hAnsi="Century Gothic" w:cs="Leelawadee UI"/>
+                <w:sz w:val="24"/>
+                <w:szCs w:val="24"/>
+              </w:rPr>
+              <w:t>Acquirente</w:t>
+            </w:r>
+          </w:p>
+        </w:tc>
+        <w:tc>
+          <w:tcPr>
+            <w:tcW w:w="4536" w:type="dxa"/>
+          </w:tcPr>
+          <w:p>
+            <w:pPr>
+              <w:jc w:val="center"/>
+              <w:rPr>
+                <w:rFonts w:ascii="Century Gothic" w:hAnsi="Century Gothic" w:cs="Leelawadee UI"/>
+                <w:sz w:val="24"/>
+                <w:szCs w:val="24"/>
+              </w:rPr>
+            </w:pPr>
+            <w:r>
+              <w:rPr>
+                <w:rFonts w:ascii="Century Gothic" w:hAnsi="Century Gothic" w:cs="Leelawadee UI"/>
+                <w:sz w:val="24"/>
+                <w:szCs w:val="24"/>
+              </w:rPr>
+              <w:t>Navigare.</w:t>
+            </w:r>
+          </w:p>
+        </w:tc>
+        <w:tc>
+          <w:tcPr>
+            <w:tcW w:w="1371" w:type="dxa"/>
+          </w:tcPr>
+          <w:p>
+            <w:pPr>
+              <w:jc w:val="center"/>
+              <w:rPr>
+                <w:rFonts w:ascii="Century Gothic" w:hAnsi="Century Gothic" w:cs="Leelawadee UI"/>
+                <w:sz w:val="24"/>
+                <w:szCs w:val="24"/>
+              </w:rPr>
+            </w:pPr>
+            <w:r>
+              <w:rPr>
+                <w:rFonts w:ascii="Century Gothic" w:hAnsi="Century Gothic" w:cs="Leelawadee UI"/>
+                <w:sz w:val="24"/>
+                <w:szCs w:val="24"/>
+              </w:rPr>
+              <w:t>Alta</w:t>
+            </w:r>
+          </w:p>
+        </w:tc>
+      </w:tr>
+      <w:tr>
+        <w:tc>
+          <w:tcPr>
+            <w:tcW w:w="1696" w:type="dxa"/>
+          </w:tcPr>
+          <w:p>
+            <w:pPr>
+              <w:jc w:val="center"/>
+              <w:rPr>
+                <w:rFonts w:ascii="Century Gothic" w:hAnsi="Century Gothic" w:cs="Leelawadee UI"/>
+                <w:sz w:val="24"/>
+                <w:szCs w:val="24"/>
+              </w:rPr>
+            </w:pPr>
+            <w:r>
+              <w:rPr>
+                <w:rFonts w:ascii="Century Gothic" w:hAnsi="Century Gothic" w:cs="Leelawadee UI"/>
+                <w:sz w:val="24"/>
+                <w:szCs w:val="24"/>
+              </w:rPr>
+              <w:t>RF_8</w:t>
+            </w:r>
+          </w:p>
+        </w:tc>
+        <w:tc>
+          <w:tcPr>
+            <w:tcW w:w="2977" w:type="dxa"/>
+          </w:tcPr>
+          <w:p>
+            <w:pPr>
+              <w:jc w:val="center"/>
+              <w:rPr>
+                <w:rFonts w:ascii="Century Gothic" w:hAnsi="Century Gothic" w:cs="Leelawadee UI"/>
+                <w:sz w:val="24"/>
+                <w:szCs w:val="24"/>
+              </w:rPr>
+            </w:pPr>
+            <w:r>
+              <w:rPr>
+                <w:rFonts w:ascii="Century Gothic" w:hAnsi="Century Gothic" w:cs="Leelawadee UI"/>
+                <w:sz w:val="24"/>
+                <w:szCs w:val="24"/>
+              </w:rPr>
+              <w:t>Acquirente</w:t>
+            </w:r>
+          </w:p>
+        </w:tc>
+        <w:tc>
+          <w:tcPr>
+            <w:tcW w:w="4536" w:type="dxa"/>
+          </w:tcPr>
+          <w:p>
+            <w:pPr>
+              <w:jc w:val="center"/>
+              <w:rPr>
+                <w:rFonts w:ascii="Century Gothic" w:hAnsi="Century Gothic" w:cs="Leelawadee UI"/>
+                <w:sz w:val="24"/>
+                <w:szCs w:val="24"/>
+              </w:rPr>
+            </w:pPr>
+            <w:r>
+              <w:rPr>
+                <w:rFonts w:ascii="Century Gothic" w:hAnsi="Century Gothic" w:cs="Leelawadee UI"/>
+                <w:sz w:val="24"/>
+                <w:szCs w:val="24"/>
+              </w:rPr>
+              <w:t>Usufruire delle prime lezioni gratuite.</w:t>
+            </w:r>
+          </w:p>
+        </w:tc>
+        <w:tc>
+          <w:tcPr>
+            <w:tcW w:w="1371" w:type="dxa"/>
+          </w:tcPr>
+          <w:p>
+            <w:pPr>
+              <w:jc w:val="center"/>
+              <w:rPr>
+                <w:rFonts w:ascii="Century Gothic" w:hAnsi="Century Gothic" w:cs="Leelawadee UI"/>
+                <w:sz w:val="24"/>
+                <w:szCs w:val="24"/>
+              </w:rPr>
+            </w:pPr>
+            <w:r>
+              <w:rPr>
+                <w:rFonts w:ascii="Century Gothic" w:hAnsi="Century Gothic" w:cs="Leelawadee UI"/>
+                <w:sz w:val="24"/>
+                <w:szCs w:val="24"/>
+              </w:rPr>
+              <w:t>Alta</w:t>
+            </w:r>
+          </w:p>
+        </w:tc>
+      </w:tr>
+      <w:tr>
+        <w:tc>
+          <w:tcPr>
+            <w:tcW w:w="1696" w:type="dxa"/>
+          </w:tcPr>
+          <w:p>
+            <w:pPr>
+              <w:jc w:val="center"/>
+              <w:rPr>
+                <w:rFonts w:ascii="Century Gothic" w:hAnsi="Century Gothic" w:cs="Leelawadee UI"/>
+                <w:sz w:val="24"/>
+                <w:szCs w:val="24"/>
+              </w:rPr>
+            </w:pPr>
+            <w:r>
+              <w:rPr>
+                <w:rFonts w:ascii="Century Gothic" w:hAnsi="Century Gothic" w:cs="Leelawadee UI"/>
+                <w:sz w:val="24"/>
+                <w:szCs w:val="24"/>
+              </w:rPr>
+              <w:t>RF_9</w:t>
+            </w:r>
+          </w:p>
+        </w:tc>
+        <w:tc>
+          <w:tcPr>
+            <w:tcW w:w="2977" w:type="dxa"/>
+          </w:tcPr>
+          <w:p>
+            <w:pPr>
+              <w:jc w:val="center"/>
+              <w:rPr>
+                <w:rFonts w:ascii="Century Gothic" w:hAnsi="Century Gothic" w:cs="Leelawadee UI"/>
+                <w:sz w:val="24"/>
+                <w:szCs w:val="24"/>
+              </w:rPr>
+            </w:pPr>
+            <w:r>
+              <w:rPr>
+                <w:rFonts w:ascii="Century Gothic" w:hAnsi="Century Gothic" w:cs="Leelawadee UI"/>
+                <w:sz w:val="24"/>
+                <w:szCs w:val="24"/>
+              </w:rPr>
+              <w:t>Acquirente</w:t>
+            </w:r>
+          </w:p>
+        </w:tc>
+        <w:tc>
+          <w:tcPr>
+            <w:tcW w:w="4536" w:type="dxa"/>
+          </w:tcPr>
+          <w:p>
+            <w:pPr>
+              <w:jc w:val="center"/>
+              <w:rPr>
+                <w:rFonts w:ascii="Century Gothic" w:hAnsi="Century Gothic" w:cs="Leelawadee UI"/>
+                <w:sz w:val="24"/>
+                <w:szCs w:val="24"/>
+              </w:rPr>
+            </w:pPr>
+            <w:r>
+              <w:rPr>
+                <w:rFonts w:ascii="Century Gothic" w:hAnsi="Century Gothic" w:cs="Leelawadee UI"/>
+                <w:sz w:val="24"/>
+                <w:szCs w:val="24"/>
+              </w:rPr>
+              <w:t>Accedere alla propria area personale nella quale può consultare i vari pacchetti acquistati.</w:t>
+            </w:r>
+          </w:p>
+        </w:tc>
+        <w:tc>
+          <w:tcPr>
+            <w:tcW w:w="1371" w:type="dxa"/>
+          </w:tcPr>
+          <w:p>
+            <w:pPr>
+              <w:jc w:val="center"/>
+              <w:rPr>
+                <w:rFonts w:ascii="Century Gothic" w:hAnsi="Century Gothic" w:cs="Leelawadee UI"/>
+                <w:sz w:val="24"/>
+                <w:szCs w:val="24"/>
+              </w:rPr>
+            </w:pPr>
+            <w:r>
+              <w:rPr>
+                <w:rFonts w:ascii="Century Gothic" w:hAnsi="Century Gothic" w:cs="Leelawadee UI"/>
+                <w:sz w:val="24"/>
+                <w:szCs w:val="24"/>
+              </w:rPr>
+              <w:t>Alta</w:t>
+            </w:r>
+          </w:p>
+        </w:tc>
+      </w:tr>
+      <w:tr>
+        <w:tc>
+          <w:tcPr>
+            <w:tcW w:w="1696" w:type="dxa"/>
+          </w:tcPr>
+          <w:p>
+            <w:pPr>
+              <w:jc w:val="center"/>
+              <w:rPr>
+                <w:rFonts w:ascii="Century Gothic" w:hAnsi="Century Gothic" w:cs="Leelawadee UI"/>
+                <w:sz w:val="24"/>
+                <w:szCs w:val="24"/>
+              </w:rPr>
+            </w:pPr>
+            <w:r>
+              <w:rPr>
+                <w:rFonts w:ascii="Century Gothic" w:hAnsi="Century Gothic" w:cs="Leelawadee UI"/>
+                <w:sz w:val="24"/>
+                <w:szCs w:val="24"/>
+              </w:rPr>
+              <w:t>RF_10</w:t>
+            </w:r>
+          </w:p>
+        </w:tc>
+        <w:tc>
+          <w:tcPr>
+            <w:tcW w:w="2977" w:type="dxa"/>
+          </w:tcPr>
+          <w:p>
+            <w:pPr>
+              <w:jc w:val="center"/>
+              <w:rPr>
+                <w:rFonts w:ascii="Century Gothic" w:hAnsi="Century Gothic" w:cs="Leelawadee UI"/>
+                <w:sz w:val="24"/>
+                <w:szCs w:val="24"/>
+              </w:rPr>
+            </w:pPr>
+            <w:r>
+              <w:rPr>
+                <w:rFonts w:ascii="Century Gothic" w:hAnsi="Century Gothic" w:cs="Leelawadee UI"/>
+                <w:sz w:val="24"/>
+                <w:szCs w:val="24"/>
+              </w:rPr>
+              <w:t>Insegnante</w:t>
+            </w:r>
+          </w:p>
+        </w:tc>
+        <w:tc>
+          <w:tcPr>
+            <w:tcW w:w="4536" w:type="dxa"/>
+          </w:tcPr>
+          <w:p>
+            <w:pPr>
+              <w:jc w:val="center"/>
+              <w:rPr>
+                <w:rFonts w:ascii="Century Gothic" w:hAnsi="Century Gothic" w:cs="Leelawadee UI"/>
+                <w:sz w:val="24"/>
+                <w:szCs w:val="24"/>
+              </w:rPr>
+            </w:pPr>
+            <w:r>
+              <w:rPr>
+                <w:rFonts w:ascii="Century Gothic" w:hAnsi="Century Gothic" w:cs="Leelawadee UI"/>
+                <w:sz w:val="24"/>
+                <w:szCs w:val="24"/>
+              </w:rPr>
+              <w:t>Inserire lezioni.</w:t>
+            </w:r>
+          </w:p>
+        </w:tc>
+        <w:tc>
+          <w:tcPr>
+            <w:tcW w:w="1371" w:type="dxa"/>
+          </w:tcPr>
+          <w:p>
+            <w:pPr>
+              <w:jc w:val="center"/>
+              <w:rPr>
+                <w:rFonts w:ascii="Century Gothic" w:hAnsi="Century Gothic" w:cs="Leelawadee UI"/>
+                <w:sz w:val="24"/>
+                <w:szCs w:val="24"/>
+              </w:rPr>
+            </w:pPr>
+            <w:r>
+              <w:rPr>
+                <w:rFonts w:ascii="Century Gothic" w:hAnsi="Century Gothic" w:cs="Leelawadee UI"/>
+                <w:sz w:val="24"/>
+                <w:szCs w:val="24"/>
+              </w:rPr>
+              <w:t>Alta</w:t>
+            </w:r>
+          </w:p>
+        </w:tc>
+      </w:tr>
+      <w:tr>
+        <w:tc>
+          <w:tcPr>
+            <w:tcW w:w="1696" w:type="dxa"/>
+          </w:tcPr>
+          <w:p>
+            <w:pPr>
+              <w:jc w:val="center"/>
+              <w:rPr>
+                <w:rFonts w:ascii="Century Gothic" w:hAnsi="Century Gothic" w:cs="Leelawadee UI"/>
+                <w:sz w:val="24"/>
+                <w:szCs w:val="24"/>
+              </w:rPr>
+            </w:pPr>
+            <w:r>
+              <w:rPr>
+                <w:rFonts w:ascii="Century Gothic" w:hAnsi="Century Gothic" w:cs="Leelawadee UI"/>
+                <w:sz w:val="24"/>
+                <w:szCs w:val="24"/>
+              </w:rPr>
+              <w:t>RF_11</w:t>
+            </w:r>
+          </w:p>
+        </w:tc>
+        <w:tc>
+          <w:tcPr>
+            <w:tcW w:w="2977" w:type="dxa"/>
+          </w:tcPr>
+          <w:p>
+            <w:pPr>
+              <w:jc w:val="center"/>
+              <w:rPr>
+                <w:rFonts w:ascii="Century Gothic" w:hAnsi="Century Gothic" w:cs="Leelawadee UI"/>
+                <w:sz w:val="24"/>
+                <w:szCs w:val="24"/>
+              </w:rPr>
+            </w:pPr>
+            <w:r>
+              <w:rPr>
+                <w:rFonts w:ascii="Century Gothic" w:hAnsi="Century Gothic" w:cs="Leelawadee UI"/>
+                <w:sz w:val="24"/>
+                <w:szCs w:val="24"/>
+              </w:rPr>
+              <w:t>Insegnante</w:t>
+            </w:r>
+          </w:p>
+        </w:tc>
+        <w:tc>
+          <w:tcPr>
+            <w:tcW w:w="4536" w:type="dxa"/>
+          </w:tcPr>
+          <w:p>
+            <w:pPr>
+              <w:jc w:val="center"/>
+              <w:rPr>
+                <w:rFonts w:ascii="Century Gothic" w:hAnsi="Century Gothic" w:cs="Leelawadee UI"/>
+                <w:sz w:val="24"/>
+                <w:szCs w:val="24"/>
+              </w:rPr>
+            </w:pPr>
+            <w:r>
+              <w:rPr>
+                <w:rFonts w:ascii="Century Gothic" w:hAnsi="Century Gothic" w:cs="Leelawadee UI"/>
+                <w:sz w:val="24"/>
+                <w:szCs w:val="24"/>
+              </w:rPr>
+              <w:t>Modificare lezioni.</w:t>
+            </w:r>
+          </w:p>
+        </w:tc>
+        <w:tc>
+          <w:tcPr>
+            <w:tcW w:w="1371" w:type="dxa"/>
+          </w:tcPr>
+          <w:p>
+            <w:pPr>
+              <w:jc w:val="center"/>
+              <w:rPr>
+                <w:rFonts w:ascii="Century Gothic" w:hAnsi="Century Gothic" w:cs="Leelawadee UI"/>
+                <w:sz w:val="24"/>
+                <w:szCs w:val="24"/>
+              </w:rPr>
+            </w:pPr>
+            <w:r>
+              <w:rPr>
+                <w:rFonts w:ascii="Century Gothic" w:hAnsi="Century Gothic" w:cs="Leelawadee UI"/>
+                <w:sz w:val="24"/>
+                <w:szCs w:val="24"/>
+              </w:rPr>
+              <w:t>Alta</w:t>
+            </w:r>
+          </w:p>
+        </w:tc>
+      </w:tr>
+      <w:tr>
+        <w:tc>
+          <w:tcPr>
+            <w:tcW w:w="1696" w:type="dxa"/>
+          </w:tcPr>
+          <w:p>
+            <w:pPr>
+              <w:jc w:val="center"/>
+              <w:rPr>
+                <w:rFonts w:ascii="Century Gothic" w:hAnsi="Century Gothic" w:cs="Leelawadee UI"/>
+                <w:sz w:val="24"/>
+                <w:szCs w:val="24"/>
+              </w:rPr>
+            </w:pPr>
+            <w:r>
+              <w:rPr>
+                <w:rFonts w:ascii="Century Gothic" w:hAnsi="Century Gothic" w:cs="Leelawadee UI"/>
+                <w:sz w:val="24"/>
+                <w:szCs w:val="24"/>
+              </w:rPr>
+              <w:t>RF_12</w:t>
+            </w:r>
+          </w:p>
+        </w:tc>
+        <w:tc>
+          <w:tcPr>
+            <w:tcW w:w="2977" w:type="dxa"/>
+          </w:tcPr>
+          <w:p>
+            <w:pPr>
+              <w:jc w:val="center"/>
+              <w:rPr>
+                <w:rFonts w:ascii="Century Gothic" w:hAnsi="Century Gothic" w:cs="Leelawadee UI"/>
+                <w:sz w:val="24"/>
+                <w:szCs w:val="24"/>
+              </w:rPr>
+            </w:pPr>
+            <w:r>
+              <w:rPr>
+                <w:rFonts w:ascii="Century Gothic" w:hAnsi="Century Gothic" w:cs="Leelawadee UI"/>
+                <w:sz w:val="24"/>
+                <w:szCs w:val="24"/>
+              </w:rPr>
+              <w:t>Insegnante</w:t>
+            </w:r>
+          </w:p>
+        </w:tc>
+        <w:tc>
+          <w:tcPr>
+            <w:tcW w:w="4536" w:type="dxa"/>
+          </w:tcPr>
+          <w:p>
+            <w:pPr>
+              <w:jc w:val="center"/>
+              <w:rPr>
+                <w:rFonts w:ascii="Century Gothic" w:hAnsi="Century Gothic" w:cs="Leelawadee UI"/>
+                <w:sz w:val="24"/>
+                <w:szCs w:val="24"/>
+              </w:rPr>
+            </w:pPr>
+            <w:r>
+              <w:rPr>
+                <w:rFonts w:ascii="Century Gothic" w:hAnsi="Century Gothic" w:cs="Leelawadee UI"/>
+                <w:sz w:val="24"/>
+                <w:szCs w:val="24"/>
+              </w:rPr>
+              <w:t>Eliminare lezioni.</w:t>
+            </w:r>
+          </w:p>
+        </w:tc>
+        <w:tc>
+          <w:tcPr>
+            <w:tcW w:w="1371" w:type="dxa"/>
+          </w:tcPr>
+          <w:p>
+            <w:pPr>
+              <w:jc w:val="center"/>
+              <w:rPr>
+                <w:rFonts w:ascii="Century Gothic" w:hAnsi="Century Gothic" w:cs="Leelawadee UI"/>
+                <w:sz w:val="24"/>
+                <w:szCs w:val="24"/>
+              </w:rPr>
+            </w:pPr>
+            <w:r>
+              <w:rPr>
+                <w:rFonts w:ascii="Century Gothic" w:hAnsi="Century Gothic" w:cs="Leelawadee UI"/>
+                <w:sz w:val="24"/>
+                <w:szCs w:val="24"/>
+              </w:rPr>
+              <w:t>Alta</w:t>
+            </w:r>
+          </w:p>
+        </w:tc>
+      </w:tr>
+      <w:tr>
+        <w:tc>
+          <w:tcPr>
+            <w:tcW w:w="1696" w:type="dxa"/>
+          </w:tcPr>
+          <w:p>
+            <w:pPr>
+              <w:jc w:val="center"/>
+              <w:rPr>
+                <w:rFonts w:ascii="Century Gothic" w:hAnsi="Century Gothic" w:cs="Leelawadee UI"/>
+                <w:sz w:val="24"/>
+                <w:szCs w:val="24"/>
+              </w:rPr>
+            </w:pPr>
+            <w:r>
+              <w:rPr>
+                <w:rFonts w:ascii="Century Gothic" w:hAnsi="Century Gothic" w:cs="Leelawadee UI"/>
+                <w:sz w:val="24"/>
+                <w:szCs w:val="24"/>
+              </w:rPr>
+              <w:t>RF_13</w:t>
+            </w:r>
+          </w:p>
+        </w:tc>
+        <w:tc>
+          <w:tcPr>
+            <w:tcW w:w="2977" w:type="dxa"/>
+          </w:tcPr>
+          <w:p>
+            <w:pPr>
+              <w:jc w:val="center"/>
+              <w:rPr>
+                <w:rFonts w:ascii="Century Gothic" w:hAnsi="Century Gothic" w:cs="Leelawadee UI"/>
+                <w:sz w:val="24"/>
+                <w:szCs w:val="24"/>
+              </w:rPr>
+            </w:pPr>
+            <w:r>
+              <w:rPr>
+                <w:rFonts w:ascii="Century Gothic" w:hAnsi="Century Gothic" w:cs="Leelawadee UI"/>
+                <w:sz w:val="24"/>
+                <w:szCs w:val="24"/>
+              </w:rPr>
+              <w:t>Gestore del catalogo</w:t>
+            </w:r>
+          </w:p>
+        </w:tc>
+        <w:tc>
+          <w:tcPr>
+            <w:tcW w:w="4536" w:type="dxa"/>
+          </w:tcPr>
+          <w:p>
+            <w:pPr>
+              <w:jc w:val="center"/>
+              <w:rPr>
+                <w:rFonts w:ascii="Century Gothic" w:hAnsi="Century Gothic" w:cs="Leelawadee UI"/>
+                <w:sz w:val="24"/>
+                <w:szCs w:val="24"/>
+              </w:rPr>
+            </w:pPr>
+            <w:r>
+              <w:rPr>
+                <w:rFonts w:ascii="Century Gothic" w:hAnsi="Century Gothic" w:cs="Leelawadee UI"/>
+                <w:sz w:val="24"/>
+                <w:szCs w:val="24"/>
+              </w:rPr>
+              <w:t>Approvare un pacchetto o le lezioni.</w:t>
+            </w:r>
+          </w:p>
+        </w:tc>
+        <w:tc>
+          <w:tcPr>
+            <w:tcW w:w="1371" w:type="dxa"/>
+          </w:tcPr>
+          <w:p>
+            <w:pPr>
+              <w:jc w:val="center"/>
+              <w:rPr>
+                <w:rFonts w:ascii="Century Gothic" w:hAnsi="Century Gothic" w:cs="Leelawadee UI"/>
+                <w:sz w:val="24"/>
+                <w:szCs w:val="24"/>
+              </w:rPr>
+            </w:pPr>
+            <w:r>
+              <w:rPr>
+                <w:rFonts w:ascii="Century Gothic" w:hAnsi="Century Gothic" w:cs="Leelawadee UI"/>
+                <w:sz w:val="24"/>
+                <w:szCs w:val="24"/>
+              </w:rPr>
+              <w:t>Alta</w:t>
+            </w:r>
+          </w:p>
+        </w:tc>
+      </w:tr>
+      <w:tr>
+        <w:tc>
+          <w:tcPr>
+            <w:tcW w:w="1696" w:type="dxa"/>
+          </w:tcPr>
+          <w:p>
+            <w:pPr>
+              <w:jc w:val="center"/>
+              <w:rPr>
+                <w:rFonts w:ascii="Century Gothic" w:hAnsi="Century Gothic" w:cs="Leelawadee UI"/>
+                <w:sz w:val="24"/>
+                <w:szCs w:val="24"/>
+              </w:rPr>
+            </w:pPr>
+            <w:r>
+              <w:rPr>
+                <w:rFonts w:ascii="Century Gothic" w:hAnsi="Century Gothic" w:cs="Leelawadee UI"/>
+                <w:sz w:val="24"/>
+                <w:szCs w:val="24"/>
+              </w:rPr>
+              <w:t>RF_14</w:t>
+            </w:r>
+          </w:p>
+        </w:tc>
+        <w:tc>
+          <w:tcPr>
+            <w:tcW w:w="2977" w:type="dxa"/>
+          </w:tcPr>
+          <w:p>
+            <w:pPr>
+              <w:jc w:val="center"/>
+              <w:rPr>
+                <w:rFonts w:ascii="Century Gothic" w:hAnsi="Century Gothic" w:cs="Leelawadee UI"/>
+                <w:sz w:val="24"/>
+                <w:szCs w:val="24"/>
+              </w:rPr>
+            </w:pPr>
+            <w:r>
+              <w:rPr>
+                <w:rFonts w:ascii="Century Gothic" w:hAnsi="Century Gothic" w:cs="Leelawadee UI"/>
+                <w:sz w:val="24"/>
+                <w:szCs w:val="24"/>
+              </w:rPr>
+              <w:t>Gestore del catalogo</w:t>
+            </w:r>
+          </w:p>
+        </w:tc>
+        <w:tc>
+          <w:tcPr>
+            <w:tcW w:w="4536" w:type="dxa"/>
+          </w:tcPr>
+          <w:p>
+            <w:pPr>
+              <w:jc w:val="center"/>
+              <w:rPr>
+                <w:rFonts w:ascii="Century Gothic" w:hAnsi="Century Gothic" w:cs="Leelawadee UI"/>
+                <w:sz w:val="24"/>
+                <w:szCs w:val="24"/>
+              </w:rPr>
+            </w:pPr>
+            <w:r>
+              <w:rPr>
+                <w:rFonts w:ascii="Century Gothic" w:hAnsi="Century Gothic" w:cs="Leelawadee UI"/>
+                <w:sz w:val="24"/>
+                <w:szCs w:val="24"/>
+              </w:rPr>
+              <w:t>Disapprovare un pacchetto o le lezioni.</w:t>
+            </w:r>
+          </w:p>
+        </w:tc>
+        <w:tc>
+          <w:tcPr>
+            <w:tcW w:w="1371" w:type="dxa"/>
+          </w:tcPr>
+          <w:p>
+            <w:pPr>
+              <w:jc w:val="center"/>
+              <w:rPr>
+                <w:rFonts w:ascii="Century Gothic" w:hAnsi="Century Gothic" w:cs="Leelawadee UI"/>
+                <w:sz w:val="24"/>
+                <w:szCs w:val="24"/>
+              </w:rPr>
+            </w:pPr>
+            <w:r>
+              <w:rPr>
+                <w:rFonts w:ascii="Century Gothic" w:hAnsi="Century Gothic" w:cs="Leelawadee UI"/>
+                <w:sz w:val="24"/>
+                <w:szCs w:val="24"/>
+              </w:rPr>
+              <w:t>Alta</w:t>
+            </w:r>
+          </w:p>
+        </w:tc>
+      </w:tr>
+    </w:tbl>
     <w:p>
       <w:pPr>
+        <w:ind w:left="142"/>
+        <w:jc w:val="both"/>
         <w:rPr>
           <w:rFonts w:ascii="Century Gothic" w:hAnsi="Century Gothic" w:cs="Leelawadee UI"/>
           <w:sz w:val="24"/>
@@ -4398,566 +5682,9 @@
           <w:rFonts w:ascii="Century Gothic" w:hAnsi="Century Gothic" w:cs="Leelawadee UI"/>
           <w:sz w:val="24"/>
           <w:szCs w:val="24"/>
-        </w:rPr>
-      </w:pPr>
-      <w:bookmarkStart w:id="20" w:name="_Toc25232260"/>
-      <w:r>
-        <w:rPr>
-          <w:rStyle w:val="Titolo2Carattere"/>
-          <w:rFonts w:ascii="Century Gothic" w:hAnsi="Century Gothic" w:cs="Leelawadee UI"/>
-          <w:color w:val="auto"/>
-          <w:sz w:val="24"/>
-          <w:szCs w:val="24"/>
-        </w:rPr>
-        <w:t>RF1 – Acquirente</w:t>
-      </w:r>
-      <w:bookmarkEnd w:id="20"/>
-      <w:r>
-        <w:rPr>
-          <w:rFonts w:ascii="Century Gothic" w:hAnsi="Century Gothic" w:cs="Leelawadee UI"/>
-          <w:b/>
-          <w:bCs/>
-          <w:sz w:val="24"/>
-          <w:szCs w:val="24"/>
-        </w:rPr>
-        <w:t xml:space="preserve"> </w:t>
-      </w:r>
-      <w:r>
-        <w:rPr>
-          <w:rFonts w:ascii="Century Gothic" w:hAnsi="Century Gothic" w:cs="Leelawadee UI"/>
-          <w:sz w:val="24"/>
-          <w:szCs w:val="24"/>
-        </w:rPr>
-        <w:t>dovrebbe essere in grado di:</w:t>
-      </w:r>
-    </w:p>
-    <w:p>
-      <w:pPr>
-        <w:pStyle w:val="Paragrafoelenco"/>
-        <w:widowControl w:val="0"/>
-        <w:numPr>
-          <w:ilvl w:val="0"/>
-          <w:numId w:val="40"/>
-        </w:numPr>
-        <w:autoSpaceDE w:val="0"/>
-        <w:autoSpaceDN w:val="0"/>
-        <w:spacing w:after="0" w:line="240" w:lineRule="auto"/>
-        <w:contextualSpacing w:val="0"/>
-        <w:rPr>
-          <w:rFonts w:ascii="Century Gothic" w:hAnsi="Century Gothic" w:cs="Leelawadee UI"/>
-          <w:sz w:val="24"/>
-          <w:szCs w:val="24"/>
-        </w:rPr>
-      </w:pPr>
-      <w:r>
-        <w:rPr>
-          <w:rFonts w:ascii="Century Gothic" w:hAnsi="Century Gothic" w:cs="Leelawadee UI"/>
-          <w:sz w:val="24"/>
-          <w:szCs w:val="24"/>
-        </w:rPr>
-        <w:t>iscriversi al sito;</w:t>
-      </w:r>
-    </w:p>
-    <w:p>
-      <w:pPr>
-        <w:pStyle w:val="Paragrafoelenco"/>
-        <w:widowControl w:val="0"/>
-        <w:numPr>
-          <w:ilvl w:val="0"/>
-          <w:numId w:val="40"/>
-        </w:numPr>
-        <w:autoSpaceDE w:val="0"/>
-        <w:autoSpaceDN w:val="0"/>
-        <w:spacing w:after="0" w:line="240" w:lineRule="auto"/>
-        <w:contextualSpacing w:val="0"/>
-        <w:rPr>
-          <w:rFonts w:ascii="Century Gothic" w:hAnsi="Century Gothic" w:cs="Leelawadee UI"/>
-          <w:sz w:val="24"/>
-          <w:szCs w:val="24"/>
-        </w:rPr>
-      </w:pPr>
-      <w:r>
-        <w:rPr>
-          <w:rFonts w:ascii="Century Gothic" w:hAnsi="Century Gothic" w:cs="Leelawadee UI"/>
-          <w:sz w:val="24"/>
-          <w:szCs w:val="24"/>
-        </w:rPr>
-        <w:t>navigare;</w:t>
-      </w:r>
-    </w:p>
-    <w:p>
-      <w:pPr>
-        <w:pStyle w:val="Paragrafoelenco"/>
-        <w:widowControl w:val="0"/>
-        <w:numPr>
-          <w:ilvl w:val="0"/>
-          <w:numId w:val="40"/>
-        </w:numPr>
-        <w:autoSpaceDE w:val="0"/>
-        <w:autoSpaceDN w:val="0"/>
-        <w:spacing w:after="0" w:line="240" w:lineRule="auto"/>
-        <w:contextualSpacing w:val="0"/>
-        <w:rPr>
-          <w:rFonts w:ascii="Century Gothic" w:hAnsi="Century Gothic" w:cs="Leelawadee UI"/>
-          <w:sz w:val="24"/>
-          <w:szCs w:val="24"/>
-        </w:rPr>
-      </w:pPr>
-      <w:r>
-        <w:rPr>
-          <w:rFonts w:ascii="Century Gothic" w:hAnsi="Century Gothic" w:cs="Leelawadee UI"/>
-          <w:sz w:val="24"/>
-          <w:szCs w:val="24"/>
-        </w:rPr>
-        <w:t xml:space="preserve">cercare videolezioni; </w:t>
-      </w:r>
-    </w:p>
-    <w:p>
-      <w:pPr>
-        <w:pStyle w:val="Paragrafoelenco"/>
-        <w:widowControl w:val="0"/>
-        <w:numPr>
-          <w:ilvl w:val="0"/>
-          <w:numId w:val="40"/>
-        </w:numPr>
-        <w:autoSpaceDE w:val="0"/>
-        <w:autoSpaceDN w:val="0"/>
-        <w:spacing w:after="0" w:line="240" w:lineRule="auto"/>
-        <w:contextualSpacing w:val="0"/>
-        <w:rPr>
-          <w:rFonts w:ascii="Century Gothic" w:hAnsi="Century Gothic" w:cs="Leelawadee UI"/>
-          <w:sz w:val="24"/>
-          <w:szCs w:val="24"/>
-        </w:rPr>
-      </w:pPr>
-      <w:r>
-        <w:rPr>
-          <w:rFonts w:ascii="Century Gothic" w:hAnsi="Century Gothic" w:cs="Leelawadee UI"/>
-          <w:sz w:val="24"/>
-          <w:szCs w:val="24"/>
-        </w:rPr>
-        <w:t>aggiungere o eliminare elementi dal carrello;</w:t>
-      </w:r>
-    </w:p>
-    <w:p>
-      <w:pPr>
-        <w:pStyle w:val="Paragrafoelenco"/>
-        <w:widowControl w:val="0"/>
-        <w:numPr>
-          <w:ilvl w:val="0"/>
-          <w:numId w:val="40"/>
-        </w:numPr>
-        <w:autoSpaceDE w:val="0"/>
-        <w:autoSpaceDN w:val="0"/>
-        <w:spacing w:after="0" w:line="240" w:lineRule="auto"/>
-        <w:contextualSpacing w:val="0"/>
-        <w:rPr>
-          <w:rFonts w:ascii="Century Gothic" w:hAnsi="Century Gothic" w:cs="Leelawadee UI"/>
-          <w:sz w:val="24"/>
-          <w:szCs w:val="24"/>
-        </w:rPr>
-      </w:pPr>
-      <w:r>
-        <w:rPr>
-          <w:rFonts w:ascii="Century Gothic" w:hAnsi="Century Gothic" w:cs="Leelawadee UI"/>
-          <w:sz w:val="24"/>
-          <w:szCs w:val="24"/>
-        </w:rPr>
-        <w:t>usufruire delle prime lezioni gratuite;</w:t>
-      </w:r>
-    </w:p>
-    <w:p>
-      <w:pPr>
-        <w:pStyle w:val="Paragrafoelenco"/>
-        <w:widowControl w:val="0"/>
-        <w:numPr>
-          <w:ilvl w:val="0"/>
-          <w:numId w:val="40"/>
-        </w:numPr>
-        <w:autoSpaceDE w:val="0"/>
-        <w:autoSpaceDN w:val="0"/>
-        <w:spacing w:after="0" w:line="240" w:lineRule="auto"/>
-        <w:contextualSpacing w:val="0"/>
-        <w:rPr>
-          <w:rFonts w:ascii="Century Gothic" w:hAnsi="Century Gothic" w:cs="Leelawadee UI"/>
-          <w:sz w:val="24"/>
-          <w:szCs w:val="24"/>
-        </w:rPr>
-      </w:pPr>
-      <w:r>
-        <w:rPr>
-          <w:rFonts w:ascii="Century Gothic" w:hAnsi="Century Gothic" w:cs="Leelawadee UI"/>
-          <w:sz w:val="24"/>
-          <w:szCs w:val="24"/>
-        </w:rPr>
-        <w:t xml:space="preserve">effettuare il login e il </w:t>
-      </w:r>
-      <w:proofErr w:type="spellStart"/>
-      <w:r>
-        <w:rPr>
-          <w:rFonts w:ascii="Century Gothic" w:hAnsi="Century Gothic" w:cs="Leelawadee UI"/>
-          <w:sz w:val="24"/>
-          <w:szCs w:val="24"/>
-        </w:rPr>
-        <w:t>logout</w:t>
-      </w:r>
-      <w:proofErr w:type="spellEnd"/>
-      <w:r>
-        <w:rPr>
-          <w:rFonts w:ascii="Century Gothic" w:hAnsi="Century Gothic" w:cs="Leelawadee UI"/>
-          <w:sz w:val="24"/>
-          <w:szCs w:val="24"/>
-        </w:rPr>
-        <w:t>;</w:t>
-      </w:r>
-    </w:p>
-    <w:p>
-      <w:pPr>
-        <w:pStyle w:val="Paragrafoelenco"/>
-        <w:widowControl w:val="0"/>
-        <w:numPr>
-          <w:ilvl w:val="0"/>
-          <w:numId w:val="40"/>
-        </w:numPr>
-        <w:autoSpaceDE w:val="0"/>
-        <w:autoSpaceDN w:val="0"/>
-        <w:spacing w:after="0" w:line="240" w:lineRule="auto"/>
-        <w:contextualSpacing w:val="0"/>
-        <w:rPr>
-          <w:rFonts w:ascii="Century Gothic" w:hAnsi="Century Gothic" w:cs="Leelawadee UI"/>
-          <w:sz w:val="24"/>
-          <w:szCs w:val="24"/>
-        </w:rPr>
-      </w:pPr>
-      <w:r>
-        <w:rPr>
-          <w:rFonts w:ascii="Century Gothic" w:hAnsi="Century Gothic" w:cs="Leelawadee UI"/>
-          <w:sz w:val="24"/>
-          <w:szCs w:val="24"/>
-        </w:rPr>
-        <w:t>modificare il profilo personale;</w:t>
-      </w:r>
-    </w:p>
-    <w:p>
-      <w:pPr>
-        <w:pStyle w:val="Paragrafoelenco"/>
-        <w:widowControl w:val="0"/>
-        <w:numPr>
-          <w:ilvl w:val="0"/>
-          <w:numId w:val="40"/>
-        </w:numPr>
-        <w:autoSpaceDE w:val="0"/>
-        <w:autoSpaceDN w:val="0"/>
-        <w:spacing w:after="0" w:line="240" w:lineRule="auto"/>
-        <w:contextualSpacing w:val="0"/>
-        <w:rPr>
-          <w:rFonts w:ascii="Century Gothic" w:hAnsi="Century Gothic" w:cs="Leelawadee UI"/>
-          <w:sz w:val="24"/>
-          <w:szCs w:val="24"/>
-        </w:rPr>
-      </w:pPr>
-      <w:r>
-        <w:rPr>
-          <w:rFonts w:ascii="Century Gothic" w:hAnsi="Century Gothic" w:cs="Leelawadee UI"/>
-          <w:sz w:val="24"/>
-          <w:szCs w:val="24"/>
-        </w:rPr>
-        <w:t xml:space="preserve">terminare l’acquisto; </w:t>
-      </w:r>
-    </w:p>
-    <w:p>
-      <w:pPr>
-        <w:pStyle w:val="Paragrafoelenco"/>
-        <w:widowControl w:val="0"/>
-        <w:numPr>
-          <w:ilvl w:val="0"/>
-          <w:numId w:val="40"/>
-        </w:numPr>
-        <w:autoSpaceDE w:val="0"/>
-        <w:autoSpaceDN w:val="0"/>
-        <w:spacing w:after="0" w:line="240" w:lineRule="auto"/>
-        <w:contextualSpacing w:val="0"/>
-        <w:rPr>
-          <w:rFonts w:ascii="Century Gothic" w:hAnsi="Century Gothic" w:cs="Leelawadee UI"/>
-          <w:sz w:val="24"/>
-          <w:szCs w:val="24"/>
-        </w:rPr>
-      </w:pPr>
-      <w:r>
-        <w:rPr>
-          <w:rFonts w:ascii="Century Gothic" w:hAnsi="Century Gothic" w:cs="Leelawadee UI"/>
-          <w:sz w:val="24"/>
-          <w:szCs w:val="24"/>
-        </w:rPr>
-        <w:t xml:space="preserve">accedere alla propria area personale nella quale può consultare i vari pacchetti acquistati. </w:t>
-      </w:r>
-    </w:p>
-    <w:p>
-      <w:pPr>
-        <w:rPr>
-          <w:rFonts w:ascii="Century Gothic" w:hAnsi="Century Gothic" w:cs="Leelawadee UI"/>
-          <w:sz w:val="24"/>
-          <w:szCs w:val="24"/>
-        </w:rPr>
-      </w:pPr>
-    </w:p>
-    <w:p>
-      <w:pPr>
-        <w:rPr>
-          <w:rFonts w:ascii="Century Gothic" w:hAnsi="Century Gothic" w:cs="Leelawadee UI"/>
-          <w:sz w:val="24"/>
-          <w:szCs w:val="24"/>
-        </w:rPr>
-      </w:pPr>
-      <w:bookmarkStart w:id="21" w:name="_Toc25232261"/>
-      <w:r>
-        <w:rPr>
-          <w:rStyle w:val="Titolo2Carattere"/>
-          <w:rFonts w:ascii="Century Gothic" w:hAnsi="Century Gothic" w:cs="Leelawadee UI"/>
-          <w:color w:val="auto"/>
-          <w:sz w:val="24"/>
-          <w:szCs w:val="24"/>
-        </w:rPr>
-        <w:t>RF</w:t>
-      </w:r>
-      <w:r>
-        <w:rPr>
-          <w:rStyle w:val="Titolo2Carattere"/>
-          <w:rFonts w:ascii="Century Gothic" w:hAnsi="Century Gothic" w:cs="Leelawadee UI"/>
-          <w:color w:val="auto"/>
-          <w:sz w:val="24"/>
-          <w:szCs w:val="24"/>
-        </w:rPr>
-        <w:t>2</w:t>
-      </w:r>
-      <w:r>
-        <w:rPr>
-          <w:rStyle w:val="Titolo2Carattere"/>
-          <w:rFonts w:ascii="Century Gothic" w:hAnsi="Century Gothic" w:cs="Leelawadee UI"/>
-          <w:color w:val="auto"/>
-          <w:sz w:val="24"/>
-          <w:szCs w:val="24"/>
-        </w:rPr>
-        <w:t>– Insegnante</w:t>
-      </w:r>
-      <w:bookmarkEnd w:id="21"/>
-      <w:r>
-        <w:rPr>
-          <w:rFonts w:ascii="Century Gothic" w:hAnsi="Century Gothic" w:cs="Leelawadee UI"/>
-          <w:b/>
-          <w:bCs/>
-          <w:sz w:val="24"/>
-          <w:szCs w:val="24"/>
-        </w:rPr>
-        <w:t xml:space="preserve"> </w:t>
-      </w:r>
-      <w:r>
-        <w:rPr>
-          <w:rFonts w:ascii="Century Gothic" w:hAnsi="Century Gothic" w:cs="Leelawadee UI"/>
-          <w:sz w:val="24"/>
-          <w:szCs w:val="24"/>
-        </w:rPr>
-        <w:t xml:space="preserve">dovrebbe essere in grado di: </w:t>
-      </w:r>
-    </w:p>
-    <w:p>
-      <w:pPr>
-        <w:pStyle w:val="Paragrafoelenco"/>
-        <w:widowControl w:val="0"/>
-        <w:numPr>
-          <w:ilvl w:val="0"/>
-          <w:numId w:val="41"/>
-        </w:numPr>
-        <w:autoSpaceDE w:val="0"/>
-        <w:autoSpaceDN w:val="0"/>
-        <w:spacing w:after="0" w:line="240" w:lineRule="auto"/>
-        <w:contextualSpacing w:val="0"/>
-        <w:rPr>
-          <w:rFonts w:ascii="Century Gothic" w:hAnsi="Century Gothic" w:cs="Leelawadee UI"/>
-          <w:sz w:val="24"/>
-          <w:szCs w:val="24"/>
-        </w:rPr>
-      </w:pPr>
-      <w:r>
-        <w:rPr>
-          <w:rFonts w:ascii="Century Gothic" w:hAnsi="Century Gothic" w:cs="Leelawadee UI"/>
-          <w:sz w:val="24"/>
-          <w:szCs w:val="24"/>
-        </w:rPr>
-        <w:t xml:space="preserve">inserire video lezioni; </w:t>
-      </w:r>
-    </w:p>
-    <w:p>
-      <w:pPr>
-        <w:pStyle w:val="Paragrafoelenco"/>
-        <w:widowControl w:val="0"/>
-        <w:numPr>
-          <w:ilvl w:val="0"/>
-          <w:numId w:val="41"/>
-        </w:numPr>
-        <w:autoSpaceDE w:val="0"/>
-        <w:autoSpaceDN w:val="0"/>
-        <w:spacing w:after="0" w:line="240" w:lineRule="auto"/>
-        <w:contextualSpacing w:val="0"/>
-        <w:rPr>
-          <w:rFonts w:ascii="Century Gothic" w:hAnsi="Century Gothic" w:cs="Leelawadee UI"/>
-          <w:sz w:val="24"/>
-          <w:szCs w:val="24"/>
-        </w:rPr>
-      </w:pPr>
-      <w:r>
-        <w:rPr>
-          <w:rFonts w:ascii="Century Gothic" w:hAnsi="Century Gothic" w:cs="Leelawadee UI"/>
-          <w:sz w:val="24"/>
-          <w:szCs w:val="24"/>
-        </w:rPr>
-        <w:t>modificare video lezioni.</w:t>
-      </w:r>
-    </w:p>
-    <w:p>
-      <w:pPr>
-        <w:rPr>
-          <w:rFonts w:ascii="Century Gothic" w:hAnsi="Century Gothic" w:cs="Leelawadee UI"/>
-          <w:sz w:val="24"/>
-          <w:szCs w:val="24"/>
-        </w:rPr>
-      </w:pPr>
-      <w:r>
-        <w:rPr>
-          <w:rFonts w:ascii="Century Gothic" w:hAnsi="Century Gothic" w:cs="Leelawadee UI"/>
-          <w:sz w:val="24"/>
-          <w:szCs w:val="24"/>
-        </w:rPr>
-        <w:t>Questa figura deve essere diversa per ogni categoria.</w:t>
-      </w:r>
-    </w:p>
-    <w:p>
-      <w:pPr>
-        <w:rPr>
-          <w:rFonts w:ascii="Century Gothic" w:hAnsi="Century Gothic" w:cs="Leelawadee UI"/>
-          <w:sz w:val="24"/>
-          <w:szCs w:val="24"/>
-        </w:rPr>
-      </w:pPr>
-    </w:p>
-    <w:p>
-      <w:pPr>
-        <w:rPr>
-          <w:rFonts w:ascii="Century Gothic" w:hAnsi="Century Gothic" w:cs="Leelawadee UI"/>
-          <w:sz w:val="24"/>
-          <w:szCs w:val="24"/>
-        </w:rPr>
-      </w:pPr>
-      <w:bookmarkStart w:id="22" w:name="_Toc25232262"/>
-      <w:r>
-        <w:rPr>
-          <w:rStyle w:val="Titolo2Carattere"/>
-          <w:rFonts w:ascii="Century Gothic" w:hAnsi="Century Gothic" w:cs="Leelawadee UI"/>
-          <w:color w:val="auto"/>
-          <w:sz w:val="24"/>
-          <w:szCs w:val="24"/>
-        </w:rPr>
-        <w:t>RF</w:t>
-      </w:r>
-      <w:r>
-        <w:rPr>
-          <w:rStyle w:val="Titolo2Carattere"/>
-          <w:rFonts w:ascii="Century Gothic" w:hAnsi="Century Gothic" w:cs="Leelawadee UI"/>
-          <w:color w:val="auto"/>
-          <w:sz w:val="24"/>
-          <w:szCs w:val="24"/>
-        </w:rPr>
-        <w:t>3</w:t>
-      </w:r>
-      <w:r>
-        <w:rPr>
-          <w:rStyle w:val="Titolo2Carattere"/>
-          <w:rFonts w:ascii="Century Gothic" w:hAnsi="Century Gothic" w:cs="Leelawadee UI"/>
-          <w:color w:val="auto"/>
-          <w:sz w:val="24"/>
-          <w:szCs w:val="24"/>
-        </w:rPr>
-        <w:t xml:space="preserve"> - Gestore del catalogo</w:t>
-      </w:r>
-      <w:bookmarkEnd w:id="22"/>
-      <w:r>
-        <w:rPr>
-          <w:rFonts w:ascii="Century Gothic" w:hAnsi="Century Gothic" w:cs="Leelawadee UI"/>
-          <w:b/>
-          <w:bCs/>
-          <w:sz w:val="24"/>
-          <w:szCs w:val="24"/>
-        </w:rPr>
-        <w:t>:</w:t>
-      </w:r>
-      <w:r>
-        <w:rPr>
-          <w:rFonts w:ascii="Century Gothic" w:hAnsi="Century Gothic" w:cs="Leelawadee UI"/>
-          <w:sz w:val="24"/>
-          <w:szCs w:val="24"/>
-        </w:rPr>
-        <w:t xml:space="preserve"> dovrebbe avere il compito di</w:t>
-      </w:r>
-      <w:r>
-        <w:rPr>
-          <w:rFonts w:ascii="Century Gothic" w:hAnsi="Century Gothic" w:cs="Leelawadee UI"/>
-          <w:sz w:val="24"/>
-          <w:szCs w:val="24"/>
-        </w:rPr>
-        <w:t>:</w:t>
-      </w:r>
-    </w:p>
-    <w:p>
-      <w:pPr>
-        <w:pStyle w:val="Paragrafoelenco"/>
-        <w:numPr>
-          <w:ilvl w:val="0"/>
-          <w:numId w:val="42"/>
-        </w:numPr>
-        <w:rPr>
-          <w:rFonts w:ascii="Century Gothic" w:hAnsi="Century Gothic" w:cs="Leelawadee UI"/>
-          <w:sz w:val="24"/>
-          <w:szCs w:val="24"/>
-        </w:rPr>
-      </w:pPr>
-      <w:r>
-        <w:rPr>
-          <w:rFonts w:ascii="Century Gothic" w:hAnsi="Century Gothic" w:cs="Leelawadee UI"/>
-          <w:sz w:val="24"/>
-          <w:szCs w:val="24"/>
-        </w:rPr>
-        <w:t>visionare se l’insegnate ha inserito la propria videolezione nella giusta categoria</w:t>
-      </w:r>
-      <w:r>
-        <w:rPr>
-          <w:rFonts w:ascii="Century Gothic" w:hAnsi="Century Gothic" w:cs="Leelawadee UI"/>
-          <w:sz w:val="24"/>
-          <w:szCs w:val="24"/>
-        </w:rPr>
-        <w:t>;</w:t>
-      </w:r>
-    </w:p>
-    <w:p>
-      <w:pPr>
-        <w:pStyle w:val="Paragrafoelenco"/>
-        <w:numPr>
-          <w:ilvl w:val="0"/>
-          <w:numId w:val="42"/>
-        </w:numPr>
-        <w:rPr>
-          <w:rFonts w:ascii="Century Gothic" w:hAnsi="Century Gothic" w:cs="Leelawadee UI"/>
-          <w:sz w:val="24"/>
-          <w:szCs w:val="24"/>
-        </w:rPr>
-      </w:pPr>
-      <w:r>
-        <w:rPr>
-          <w:rFonts w:ascii="Century Gothic" w:hAnsi="Century Gothic" w:cs="Leelawadee UI"/>
-          <w:sz w:val="24"/>
-          <w:szCs w:val="24"/>
-        </w:rPr>
-        <w:t xml:space="preserve">in caso contrario può provvedere a rimuoverla. </w:t>
-      </w:r>
+          <w:u w:val="single"/>
+        </w:rPr>
+      </w:pPr>
     </w:p>
     <w:p>
       <w:pPr>
@@ -5062,14 +5789,15 @@
           <w:szCs w:val="28"/>
         </w:rPr>
       </w:pPr>
-      <w:bookmarkStart w:id="23" w:name="_Toc21727852"/>
-      <w:bookmarkStart w:id="24" w:name="_Toc25232263"/>
+      <w:bookmarkStart w:id="12" w:name="_Toc21727852"/>
+      <w:bookmarkStart w:id="13" w:name="_Toc29912273"/>
       <w:r>
         <w:rPr>
           <w:rFonts w:ascii="Century Gothic" w:hAnsi="Century Gothic" w:cs="Leelawadee UI"/>
           <w:sz w:val="28"/>
           <w:szCs w:val="28"/>
         </w:rPr>
+        <w:lastRenderedPageBreak/>
         <w:t>Non-</w:t>
       </w:r>
       <w:proofErr w:type="spellStart"/>
@@ -5099,8 +5827,8 @@
         </w:rPr>
         <w:t>requirements</w:t>
       </w:r>
-      <w:bookmarkEnd w:id="23"/>
-      <w:bookmarkEnd w:id="24"/>
+      <w:bookmarkEnd w:id="12"/>
+      <w:bookmarkEnd w:id="13"/>
       <w:proofErr w:type="spellEnd"/>
     </w:p>
     <w:p>
@@ -5122,7 +5850,7 @@
           <w:szCs w:val="24"/>
         </w:rPr>
       </w:pPr>
-      <w:bookmarkStart w:id="25" w:name="_Toc25232264"/>
+      <w:bookmarkStart w:id="14" w:name="_Toc29912274"/>
       <w:r>
         <w:rPr>
           <w:rStyle w:val="Titolo2Carattere"/>
@@ -5144,7 +5872,7 @@
         </w:rPr>
         <w:t>Supportabilità</w:t>
       </w:r>
-      <w:bookmarkEnd w:id="25"/>
+      <w:bookmarkEnd w:id="14"/>
       <w:proofErr w:type="spellEnd"/>
       <w:r>
         <w:rPr>
@@ -5203,7 +5931,7 @@
           <w:szCs w:val="24"/>
         </w:rPr>
       </w:pPr>
-      <w:bookmarkStart w:id="26" w:name="_Toc25232265"/>
+      <w:bookmarkStart w:id="15" w:name="_Toc29912275"/>
       <w:r>
         <w:rPr>
           <w:rStyle w:val="Titolo2Carattere"/>
@@ -5214,7 +5942,7 @@
         </w:rPr>
         <w:t>RNF2 - Usabilità</w:t>
       </w:r>
-      <w:bookmarkEnd w:id="26"/>
+      <w:bookmarkEnd w:id="15"/>
       <w:r>
         <w:rPr>
           <w:rFonts w:ascii="Century Gothic" w:hAnsi="Century Gothic" w:cs="Leelawadee UI"/>
@@ -5290,7 +6018,7 @@
           <w:szCs w:val="24"/>
         </w:rPr>
       </w:pPr>
-      <w:bookmarkStart w:id="27" w:name="_Toc25232266"/>
+      <w:bookmarkStart w:id="16" w:name="_Toc29912276"/>
       <w:r>
         <w:rPr>
           <w:rStyle w:val="Titolo2Carattere"/>
@@ -5301,7 +6029,7 @@
         </w:rPr>
         <w:t>RNF3 - Affidabilità</w:t>
       </w:r>
-      <w:bookmarkEnd w:id="27"/>
+      <w:bookmarkEnd w:id="16"/>
       <w:r>
         <w:rPr>
           <w:rFonts w:ascii="Century Gothic" w:hAnsi="Century Gothic" w:cs="Leelawadee UI"/>
@@ -5406,7 +6134,7 @@
           <w:szCs w:val="24"/>
         </w:rPr>
       </w:pPr>
-      <w:bookmarkStart w:id="28" w:name="_Toc25232267"/>
+      <w:bookmarkStart w:id="17" w:name="_Toc29912277"/>
       <w:r>
         <w:rPr>
           <w:rStyle w:val="Titolo2Carattere"/>
@@ -5417,7 +6145,7 @@
         </w:rPr>
         <w:t>RNF4 - Performance</w:t>
       </w:r>
-      <w:bookmarkEnd w:id="28"/>
+      <w:bookmarkEnd w:id="17"/>
       <w:r>
         <w:rPr>
           <w:rFonts w:ascii="Century Gothic" w:hAnsi="Century Gothic" w:cs="Leelawadee UI"/>
@@ -5475,7 +6203,7 @@
           <w:szCs w:val="24"/>
         </w:rPr>
       </w:pPr>
-      <w:bookmarkStart w:id="29" w:name="_Toc25232268"/>
+      <w:bookmarkStart w:id="18" w:name="_Toc29912278"/>
       <w:r>
         <w:rPr>
           <w:rStyle w:val="Titolo2Carattere"/>
@@ -5486,7 +6214,7 @@
         </w:rPr>
         <w:t>RNF5 – Implementazione</w:t>
       </w:r>
-      <w:bookmarkEnd w:id="29"/>
+      <w:bookmarkEnd w:id="18"/>
       <w:r>
         <w:rPr>
           <w:rFonts w:ascii="Century Gothic" w:hAnsi="Century Gothic" w:cs="Leelawadee UI"/>
@@ -5715,7 +6443,7 @@
           <w:szCs w:val="24"/>
         </w:rPr>
       </w:pPr>
-      <w:bookmarkStart w:id="30" w:name="_Toc25232269"/>
+      <w:bookmarkStart w:id="19" w:name="_Toc29912279"/>
       <w:r>
         <w:rPr>
           <w:rStyle w:val="Titolo2Carattere"/>
@@ -5726,7 +6454,7 @@
         </w:rPr>
         <w:t>RNF6 – Sicurezza</w:t>
       </w:r>
-      <w:bookmarkEnd w:id="30"/>
+      <w:bookmarkEnd w:id="19"/>
       <w:r>
         <w:rPr>
           <w:rFonts w:ascii="Century Gothic" w:hAnsi="Century Gothic" w:cs="Leelawadee UI"/>
@@ -5816,19 +6544,6 @@
     </w:p>
     <w:p>
       <w:pPr>
-        <w:spacing w:line="259" w:lineRule="auto"/>
-        <w:contextualSpacing/>
-        <w:rPr>
-          <w:rFonts w:ascii="Century Gothic" w:hAnsi="Century Gothic" w:cs="Leelawadee UI"/>
-          <w:b/>
-          <w:bCs/>
-          <w:sz w:val="24"/>
-          <w:szCs w:val="24"/>
-        </w:rPr>
-      </w:pPr>
-    </w:p>
-    <w:p>
-      <w:pPr>
         <w:pStyle w:val="Titolo1"/>
         <w:numPr>
           <w:ilvl w:val="0"/>
@@ -5841,8 +6556,8 @@
           <w:shd w:val="clear" w:color="auto" w:fill="FFFFFF"/>
         </w:rPr>
       </w:pPr>
-      <w:bookmarkStart w:id="31" w:name="_Toc21727853"/>
-      <w:bookmarkStart w:id="32" w:name="_Toc25232270"/>
+      <w:bookmarkStart w:id="20" w:name="_Toc21727853"/>
+      <w:bookmarkStart w:id="21" w:name="_Toc29912280"/>
       <w:r>
         <w:rPr>
           <w:rFonts w:ascii="Century Gothic" w:hAnsi="Century Gothic" w:cs="Leelawadee UI"/>
@@ -5872,8 +6587,8 @@
         </w:rPr>
         <w:t>:</w:t>
       </w:r>
-      <w:bookmarkEnd w:id="31"/>
-      <w:bookmarkEnd w:id="32"/>
+      <w:bookmarkEnd w:id="20"/>
+      <w:bookmarkEnd w:id="21"/>
     </w:p>
     <w:p>
       <w:pPr>
@@ -5901,6 +6616,7 @@
           <w:sz w:val="24"/>
           <w:szCs w:val="24"/>
         </w:rPr>
+        <w:lastRenderedPageBreak/>
         <w:t>Tutti gli utenti dovrebbero essere in grado di accedere alla piattaforma attraverso Browser Web (es. Google Chrome, Vivaldi, Mozilla, etc..).</w:t>
       </w:r>
     </w:p>
@@ -5945,55 +6661,6 @@
     </w:p>
     <w:p>
       <w:pPr>
-        <w:rPr>
-          <w:rFonts w:ascii="Century Gothic" w:hAnsi="Century Gothic" w:cs="Leelawadee UI"/>
-          <w:sz w:val="24"/>
-          <w:szCs w:val="24"/>
-        </w:rPr>
-      </w:pPr>
-      <w:r>
-        <w:rPr>
-          <w:rFonts w:ascii="Century Gothic" w:hAnsi="Century Gothic" w:cs="Leelawadee UI"/>
-          <w:sz w:val="24"/>
-          <w:szCs w:val="24"/>
-        </w:rPr>
-        <w:br/>
-      </w:r>
-    </w:p>
-    <w:p>
-      <w:pPr>
-        <w:rPr>
-          <w:rFonts w:ascii="Century Gothic" w:hAnsi="Century Gothic" w:cs="Leelawadee UI"/>
-          <w:b/>
-          <w:bCs/>
-          <w:sz w:val="28"/>
-          <w:szCs w:val="28"/>
-        </w:rPr>
-      </w:pPr>
-    </w:p>
-    <w:p>
-      <w:pPr>
-        <w:rPr>
-          <w:rFonts w:ascii="Century Gothic" w:hAnsi="Century Gothic"/>
-        </w:rPr>
-      </w:pPr>
-    </w:p>
-    <w:p>
-      <w:pPr>
-        <w:spacing w:line="259" w:lineRule="auto"/>
-        <w:rPr>
-          <w:rFonts w:ascii="Century Gothic" w:hAnsi="Century Gothic"/>
-        </w:rPr>
-      </w:pPr>
-      <w:r>
-        <w:rPr>
-          <w:rFonts w:ascii="Century Gothic" w:hAnsi="Century Gothic"/>
-        </w:rPr>
-        <w:br w:type="page"/>
-      </w:r>
-    </w:p>
-    <w:p>
-      <w:pPr>
         <w:pStyle w:val="Titolo1"/>
         <w:numPr>
           <w:ilvl w:val="0"/>
@@ -6005,17 +6672,16 @@
           <w:szCs w:val="28"/>
         </w:rPr>
       </w:pPr>
-      <w:bookmarkStart w:id="33" w:name="_Toc25232271"/>
+      <w:bookmarkStart w:id="22" w:name="_Toc29912281"/>
       <w:r>
         <w:rPr>
           <w:rFonts w:ascii="Century Gothic" w:hAnsi="Century Gothic" w:cs="Leelawadee UI"/>
           <w:sz w:val="28"/>
           <w:szCs w:val="28"/>
         </w:rPr>
-        <w:lastRenderedPageBreak/>
         <w:t>Casi d’uso</w:t>
       </w:r>
-      <w:bookmarkEnd w:id="33"/>
+      <w:bookmarkEnd w:id="22"/>
     </w:p>
     <w:p>
       <w:pPr>
@@ -6033,18 +6699,18 @@
         <w:jc w:val="center"/>
         <w:rPr>
           <w:rFonts w:ascii="Century Gothic" w:hAnsi="Century Gothic"/>
+          <w:u w:val="single"/>
         </w:rPr>
       </w:pPr>
       <w:r>
         <w:rPr>
-          <w:rFonts w:ascii="Century Gothic" w:hAnsi="Century Gothic"/>
           <w:noProof/>
         </w:rPr>
         <w:drawing>
-          <wp:inline distT="0" distB="0" distL="0" distR="0" wp14:anchorId="6DB9D4CC" wp14:editId="1337A81C">
-            <wp:extent cx="6120130" cy="2858770"/>
+          <wp:inline distT="0" distB="0" distL="0" distR="0" wp14:anchorId="77498F80" wp14:editId="65F04E01">
+            <wp:extent cx="6120130" cy="2918552"/>
             <wp:effectExtent l="0" t="0" r="0" b="0"/>
-            <wp:docPr id="5" name="Immagine 5"/>
+            <wp:docPr id="19" name="Immagine 19"/>
             <wp:cNvGraphicFramePr>
               <a:graphicFrameLocks xmlns:a="http://schemas.openxmlformats.org/drawingml/2006/main" noChangeAspect="1"/>
             </wp:cNvGraphicFramePr>
@@ -6073,7 +6739,7 @@
                   <pic:spPr bwMode="auto">
                     <a:xfrm>
                       <a:off x="0" y="0"/>
-                      <a:ext cx="6120130" cy="2858770"/>
+                      <a:ext cx="6120130" cy="2918552"/>
                     </a:xfrm>
                     <a:prstGeom prst="rect">
                       <a:avLst/>
@@ -6244,7 +6910,7 @@
           <w:iCs/>
         </w:rPr>
       </w:pPr>
-      <w:bookmarkStart w:id="34" w:name="_Toc25232272"/>
+      <w:bookmarkStart w:id="23" w:name="_Toc29912282"/>
       <w:r>
         <w:rPr>
           <w:rStyle w:val="Titolo2Carattere"/>
@@ -6255,7 +6921,6 @@
           <w:sz w:val="24"/>
           <w:szCs w:val="24"/>
         </w:rPr>
-        <w:lastRenderedPageBreak/>
         <w:t>U</w:t>
       </w:r>
       <w:r>
@@ -6306,7 +6971,7 @@
         </w:rPr>
         <w:t>pagina pacchetto</w:t>
       </w:r>
-      <w:bookmarkEnd w:id="34"/>
+      <w:bookmarkEnd w:id="23"/>
       <w:r>
         <w:rPr>
           <w:rFonts w:ascii="Century Gothic" w:hAnsi="Century Gothic" w:cs="Leelawadee UI"/>
@@ -6733,7 +7398,7 @@
           <w:szCs w:val="24"/>
         </w:rPr>
       </w:pPr>
-      <w:bookmarkStart w:id="35" w:name="_Toc25232273"/>
+      <w:bookmarkStart w:id="24" w:name="_Toc29912283"/>
       <w:r>
         <w:rPr>
           <w:rFonts w:ascii="Century Gothic" w:hAnsi="Century Gothic" w:cs="Leelawadee UI"/>
@@ -6778,7 +7443,7 @@
         </w:rPr>
         <w:t>Aggiungi pacchetto al carrello</w:t>
       </w:r>
-      <w:bookmarkEnd w:id="35"/>
+      <w:bookmarkEnd w:id="24"/>
     </w:p>
     <w:p>
       <w:pPr>
@@ -7223,7 +7888,7 @@
           <w:szCs w:val="24"/>
         </w:rPr>
       </w:pPr>
-      <w:bookmarkStart w:id="36" w:name="_Toc25232274"/>
+      <w:bookmarkStart w:id="25" w:name="_Toc29912284"/>
       <w:r>
         <w:rPr>
           <w:rFonts w:ascii="Century Gothic" w:hAnsi="Century Gothic" w:cs="Leelawadee UI"/>
@@ -7257,7 +7922,7 @@
         </w:rPr>
         <w:t xml:space="preserve"> – Visualizza carrello</w:t>
       </w:r>
-      <w:bookmarkEnd w:id="36"/>
+      <w:bookmarkEnd w:id="25"/>
     </w:p>
     <w:p>
       <w:pPr>
@@ -7729,7 +8394,7 @@
           <w:szCs w:val="24"/>
         </w:rPr>
       </w:pPr>
-      <w:bookmarkStart w:id="37" w:name="_Toc25232275"/>
+      <w:bookmarkStart w:id="26" w:name="_Toc29912285"/>
       <w:r>
         <w:rPr>
           <w:rStyle w:val="Titolo2Carattere"/>
@@ -7740,7 +8405,6 @@
           <w:sz w:val="24"/>
           <w:szCs w:val="24"/>
         </w:rPr>
-        <w:lastRenderedPageBreak/>
         <w:t>UC</w:t>
       </w:r>
       <w:r>
@@ -7767,7 +8431,7 @@
         </w:rPr>
         <w:t>– Aggiungi pacchetto al carrello</w:t>
       </w:r>
-      <w:bookmarkEnd w:id="37"/>
+      <w:bookmarkEnd w:id="26"/>
     </w:p>
     <w:p>
       <w:pPr>
@@ -8594,7 +9258,7 @@
           <w:szCs w:val="24"/>
         </w:rPr>
       </w:pPr>
-      <w:bookmarkStart w:id="38" w:name="_Toc25232276"/>
+      <w:bookmarkStart w:id="27" w:name="_Toc29912286"/>
       <w:r>
         <w:rPr>
           <w:rFonts w:ascii="Century Gothic" w:hAnsi="Century Gothic" w:cs="Leelawadee UI"/>
@@ -8604,7 +9268,6 @@
           <w:sz w:val="24"/>
           <w:szCs w:val="24"/>
         </w:rPr>
-        <w:lastRenderedPageBreak/>
         <w:t>UC</w:t>
       </w:r>
       <w:r>
@@ -8629,7 +9292,7 @@
         </w:rPr>
         <w:t xml:space="preserve"> – Rimozione prodotto dal carrello</w:t>
       </w:r>
-      <w:bookmarkEnd w:id="38"/>
+      <w:bookmarkEnd w:id="27"/>
     </w:p>
     <w:p>
       <w:pPr>
@@ -9533,7 +10196,7 @@
           <w:szCs w:val="24"/>
         </w:rPr>
       </w:pPr>
-      <w:bookmarkStart w:id="39" w:name="_Toc25232277"/>
+      <w:bookmarkStart w:id="28" w:name="_Toc29912287"/>
       <w:r>
         <w:rPr>
           <w:rFonts w:ascii="Century Gothic" w:hAnsi="Century Gothic" w:cs="Leelawadee UI"/>
@@ -9567,7 +10230,7 @@
         </w:rPr>
         <w:t xml:space="preserve"> – Visualizzazione lezione del pacchetto acquistato</w:t>
       </w:r>
-      <w:bookmarkEnd w:id="39"/>
+      <w:bookmarkEnd w:id="28"/>
     </w:p>
     <w:p>
       <w:pPr>
@@ -10159,7 +10822,7 @@
           <w:szCs w:val="24"/>
         </w:rPr>
       </w:pPr>
-      <w:bookmarkStart w:id="40" w:name="_Toc25232278"/>
+      <w:bookmarkStart w:id="29" w:name="_Toc29912288"/>
       <w:r>
         <w:rPr>
           <w:rFonts w:ascii="Century Gothic" w:hAnsi="Century Gothic" w:cs="Leelawadee UI"/>
@@ -10204,7 +10867,7 @@
         </w:rPr>
         <w:t xml:space="preserve"> – Lasciare una recensione</w:t>
       </w:r>
-      <w:bookmarkEnd w:id="40"/>
+      <w:bookmarkEnd w:id="29"/>
     </w:p>
     <w:p>
       <w:pPr>
@@ -10233,7 +10896,7 @@
           <w:szCs w:val="24"/>
         </w:rPr>
       </w:pPr>
-      <w:bookmarkStart w:id="41" w:name="_Toc25232279"/>
+      <w:bookmarkStart w:id="30" w:name="_Toc29912289"/>
       <w:r>
         <w:rPr>
           <w:rFonts w:ascii="Century Gothic" w:hAnsi="Century Gothic" w:cs="Leelawadee UI"/>
@@ -10267,7 +10930,7 @@
         </w:rPr>
         <w:t xml:space="preserve"> – Accesso area personale</w:t>
       </w:r>
-      <w:bookmarkEnd w:id="41"/>
+      <w:bookmarkEnd w:id="30"/>
     </w:p>
     <w:p>
       <w:pPr>
@@ -10745,7 +11408,7 @@
           <w:szCs w:val="24"/>
         </w:rPr>
       </w:pPr>
-      <w:bookmarkStart w:id="42" w:name="_Toc25232280"/>
+      <w:bookmarkStart w:id="31" w:name="_Toc29912290"/>
       <w:r>
         <w:rPr>
           <w:rFonts w:ascii="Century Gothic" w:hAnsi="Century Gothic" w:cs="Leelawadee UI"/>
@@ -10755,7 +11418,6 @@
           <w:sz w:val="24"/>
           <w:szCs w:val="24"/>
         </w:rPr>
-        <w:lastRenderedPageBreak/>
         <w:t>U</w:t>
       </w:r>
       <w:r>
@@ -10791,7 +11453,7 @@
         </w:rPr>
         <w:t>– Inserimento pacchetto</w:t>
       </w:r>
-      <w:bookmarkEnd w:id="42"/>
+      <w:bookmarkEnd w:id="31"/>
     </w:p>
     <w:p>
       <w:pPr>
@@ -11074,7 +11736,7 @@
               <w:rPr>
                 <w:rFonts w:ascii="Century Gothic" w:hAnsi="Century Gothic" w:cs="Leelawadee UI"/>
               </w:rPr>
-              <w:t>L’insegnante preme il pulsante “Aggiungi pacchetto”;</w:t>
+              <w:t>L’insegnante preme il pulsante “Aggiungi pacchetto”</w:t>
             </w:r>
           </w:p>
           <w:p>
@@ -11140,13 +11802,19 @@
               <w:rPr>
                 <w:rFonts w:ascii="Century Gothic" w:hAnsi="Century Gothic" w:cs="Leelawadee UI"/>
               </w:rPr>
-              <w:t>, e preme il pulsante “avanti”</w:t>
-            </w:r>
-            <w:r>
-              <w:rPr>
-                <w:rFonts w:ascii="Century Gothic" w:hAnsi="Century Gothic" w:cs="Leelawadee UI"/>
-              </w:rPr>
-              <w:t>;</w:t>
+              <w:t>, e preme il pulsante “</w:t>
+            </w:r>
+            <w:r>
+              <w:rPr>
+                <w:rFonts w:ascii="Century Gothic" w:hAnsi="Century Gothic" w:cs="Leelawadee UI"/>
+              </w:rPr>
+              <w:t>procedi</w:t>
+            </w:r>
+            <w:r>
+              <w:rPr>
+                <w:rFonts w:ascii="Century Gothic" w:hAnsi="Century Gothic" w:cs="Leelawadee UI"/>
+              </w:rPr>
+              <w:t>”</w:t>
             </w:r>
           </w:p>
           <w:p>
@@ -11186,7 +11854,31 @@
               <w:rPr>
                 <w:rFonts w:ascii="Century Gothic" w:hAnsi="Century Gothic" w:cs="Leelawadee UI"/>
               </w:rPr>
-              <w:t>.L’insegnante inserisce i dati della lezione e preme su “inserisci lezione”. Una volta terminato preme sul pulsante “avanti”</w:t>
+              <w:t>.L’insegnante inserisce i dati della lezione e preme su “</w:t>
+            </w:r>
+            <w:r>
+              <w:rPr>
+                <w:rFonts w:ascii="Century Gothic" w:hAnsi="Century Gothic" w:cs="Leelawadee UI"/>
+              </w:rPr>
+              <w:t>procedi</w:t>
+            </w:r>
+            <w:r>
+              <w:rPr>
+                <w:rFonts w:ascii="Century Gothic" w:hAnsi="Century Gothic" w:cs="Leelawadee UI"/>
+              </w:rPr>
+              <w:t>”. Una volta terminato preme sul pulsante “</w:t>
+            </w:r>
+            <w:r>
+              <w:rPr>
+                <w:rFonts w:ascii="Century Gothic" w:hAnsi="Century Gothic" w:cs="Leelawadee UI"/>
+              </w:rPr>
+              <w:t>procedi</w:t>
+            </w:r>
+            <w:r>
+              <w:rPr>
+                <w:rFonts w:ascii="Century Gothic" w:hAnsi="Century Gothic" w:cs="Leelawadee UI"/>
+              </w:rPr>
+              <w:t>”</w:t>
             </w:r>
           </w:p>
           <w:p>
@@ -11219,7 +11911,19 @@
               <w:rPr>
                 <w:rFonts w:ascii="Century Gothic" w:hAnsi="Century Gothic" w:cs="Leelawadee UI"/>
               </w:rPr>
-              <w:t>.L’insegnante conferma l’inserimento premendo su “aggiungi”</w:t>
+              <w:t>.L’insegnante conferma l’inserimento premendo su “</w:t>
+            </w:r>
+            <w:r>
+              <w:rPr>
+                <w:rFonts w:ascii="Century Gothic" w:hAnsi="Century Gothic" w:cs="Leelawadee UI"/>
+              </w:rPr>
+              <w:t>aggiungi</w:t>
+            </w:r>
+            <w:r>
+              <w:rPr>
+                <w:rFonts w:ascii="Century Gothic" w:hAnsi="Century Gothic" w:cs="Leelawadee UI"/>
+              </w:rPr>
+              <w:t>”</w:t>
             </w:r>
           </w:p>
         </w:tc>
@@ -11271,7 +11975,7 @@
               <w:rPr>
                 <w:rFonts w:ascii="Century Gothic" w:hAnsi="Century Gothic" w:cs="Leelawadee UI"/>
               </w:rPr>
-              <w:t xml:space="preserve"> per inserire i dati del nuovo pacchetto, tra cui il titolo, la descrizione, sottocategoria e immagine di copertina;</w:t>
+              <w:t xml:space="preserve"> per inserire i dati del nuovo pacchetto, tra cui il titolo, la descrizione, sottocategoria e immagine di copertina</w:t>
             </w:r>
           </w:p>
           <w:p>
@@ -11317,48 +12021,46 @@
               <w:rPr>
                 <w:rFonts w:ascii="Century Gothic" w:hAnsi="Century Gothic" w:cs="Leelawadee UI"/>
               </w:rPr>
-              <w:t xml:space="preserve">.Il sistema le </w:t>
+              <w:t>.Il sistema le most</w:t>
+            </w:r>
+            <w:r>
+              <w:rPr>
+                <w:rFonts w:ascii="Century Gothic" w:hAnsi="Century Gothic" w:cs="Leelawadee UI"/>
+              </w:rPr>
+              <w:t>r</w:t>
+            </w:r>
+            <w:r>
+              <w:rPr>
+                <w:rFonts w:ascii="Century Gothic" w:hAnsi="Century Gothic" w:cs="Leelawadee UI"/>
+              </w:rPr>
+              <w:t xml:space="preserve">a una </w:t>
             </w:r>
             <w:proofErr w:type="spellStart"/>
             <w:r>
               <w:rPr>
                 <w:rFonts w:ascii="Century Gothic" w:hAnsi="Century Gothic" w:cs="Leelawadee UI"/>
               </w:rPr>
-              <w:t>mosta</w:t>
+              <w:t>form</w:t>
             </w:r>
             <w:proofErr w:type="spellEnd"/>
             <w:r>
               <w:rPr>
                 <w:rFonts w:ascii="Century Gothic" w:hAnsi="Century Gothic" w:cs="Leelawadee UI"/>
               </w:rPr>
-              <w:t xml:space="preserve"> una </w:t>
+              <w:t xml:space="preserve"> per l’inserimento delle lezioni, tra cui </w:t>
             </w:r>
             <w:proofErr w:type="spellStart"/>
             <w:r>
               <w:rPr>
                 <w:rFonts w:ascii="Century Gothic" w:hAnsi="Century Gothic" w:cs="Leelawadee UI"/>
               </w:rPr>
-              <w:t>form</w:t>
+              <w:t>url</w:t>
             </w:r>
             <w:proofErr w:type="spellEnd"/>
             <w:r>
               <w:rPr>
                 <w:rFonts w:ascii="Century Gothic" w:hAnsi="Century Gothic" w:cs="Leelawadee UI"/>
               </w:rPr>
-              <w:t xml:space="preserve"> per l’inserimento delle lezioni, tra cui </w:t>
-            </w:r>
-            <w:proofErr w:type="spellStart"/>
-            <w:r>
-              <w:rPr>
-                <w:rFonts w:ascii="Century Gothic" w:hAnsi="Century Gothic" w:cs="Leelawadee UI"/>
-              </w:rPr>
-              <w:t>url</w:t>
-            </w:r>
-            <w:proofErr w:type="spellEnd"/>
-            <w:r>
-              <w:rPr>
-                <w:rFonts w:ascii="Century Gothic" w:hAnsi="Century Gothic" w:cs="Leelawadee UI"/>
-              </w:rPr>
               <w:t>, titolo e durata</w:t>
             </w:r>
           </w:p>
@@ -11458,7 +12160,19 @@
               <w:rPr>
                 <w:rFonts w:ascii="Century Gothic" w:hAnsi="Century Gothic" w:cs="Leelawadee UI"/>
               </w:rPr>
-              <w:t>Il sistema provvede a rendere visibile il pacchetto all’interno del catalogo.</w:t>
+              <w:t>Il sistema provvede a rendere visibile il pacchetto all’interno del catalogo</w:t>
+            </w:r>
+            <w:r>
+              <w:rPr>
+                <w:rFonts w:ascii="Century Gothic" w:hAnsi="Century Gothic" w:cs="Leelawadee UI"/>
+              </w:rPr>
+              <w:t xml:space="preserve"> dell’insegnante</w:t>
+            </w:r>
+            <w:r>
+              <w:rPr>
+                <w:rFonts w:ascii="Century Gothic" w:hAnsi="Century Gothic" w:cs="Leelawadee UI"/>
+              </w:rPr>
+              <w:t>.</w:t>
             </w:r>
           </w:p>
         </w:tc>
@@ -11505,21 +12219,19 @@
               <w:rPr>
                 <w:rFonts w:ascii="Century Gothic" w:hAnsi="Century Gothic" w:cs="Leelawadee UI"/>
               </w:rPr>
-              <w:t xml:space="preserve">Il gestore del catalogo riceve una </w:t>
-            </w:r>
-            <w:proofErr w:type="gramStart"/>
-            <w:r>
-              <w:rPr>
-                <w:rFonts w:ascii="Century Gothic" w:hAnsi="Century Gothic" w:cs="Leelawadee UI"/>
-              </w:rPr>
-              <w:t>email</w:t>
-            </w:r>
-            <w:proofErr w:type="gramEnd"/>
-            <w:r>
-              <w:rPr>
-                <w:rFonts w:ascii="Century Gothic" w:hAnsi="Century Gothic" w:cs="Leelawadee UI"/>
-              </w:rPr>
-              <w:t xml:space="preserve"> di richiesta inserimento pacchetto</w:t>
+              <w:t xml:space="preserve">Il gestore del catalogo </w:t>
+            </w:r>
+            <w:r>
+              <w:rPr>
+                <w:rFonts w:ascii="Century Gothic" w:hAnsi="Century Gothic" w:cs="Leelawadee UI"/>
+              </w:rPr>
+              <w:t>troverà il nuovo pacchetto e le lezioni</w:t>
+            </w:r>
+            <w:r>
+              <w:rPr>
+                <w:rFonts w:ascii="Century Gothic" w:hAnsi="Century Gothic" w:cs="Leelawadee UI"/>
+              </w:rPr>
+              <w:t xml:space="preserve"> nella sua area approvazioni.</w:t>
             </w:r>
           </w:p>
         </w:tc>
@@ -12278,7 +12990,7 @@
           <w:szCs w:val="24"/>
         </w:rPr>
       </w:pPr>
-      <w:bookmarkStart w:id="43" w:name="_Toc25232281"/>
+      <w:bookmarkStart w:id="32" w:name="_Toc29912291"/>
       <w:r>
         <w:rPr>
           <w:rFonts w:ascii="Century Gothic" w:hAnsi="Century Gothic" w:cs="Leelawadee UI"/>
@@ -12312,7 +13024,7 @@
         </w:rPr>
         <w:t>– Inserimento lezione</w:t>
       </w:r>
-      <w:bookmarkEnd w:id="43"/>
+      <w:bookmarkEnd w:id="32"/>
     </w:p>
     <w:p>
       <w:pPr>
@@ -12344,7 +13056,7 @@
           <w:szCs w:val="24"/>
         </w:rPr>
       </w:pPr>
-      <w:bookmarkStart w:id="44" w:name="_Toc25232282"/>
+      <w:bookmarkStart w:id="33" w:name="_Toc29912292"/>
       <w:r>
         <w:rPr>
           <w:rFonts w:ascii="Century Gothic" w:hAnsi="Century Gothic" w:cs="Leelawadee UI"/>
@@ -12389,7 +13101,7 @@
         </w:rPr>
         <w:t>– Approvazione lezione</w:t>
       </w:r>
-      <w:bookmarkEnd w:id="44"/>
+      <w:bookmarkEnd w:id="33"/>
     </w:p>
     <w:p>
       <w:pPr>
@@ -12756,13 +13468,13 @@
               <w:rPr>
                 <w:rFonts w:ascii="Century Gothic" w:hAnsi="Century Gothic" w:cs="Leelawadee UI"/>
               </w:rPr>
-              <w:t xml:space="preserve">“pacchetti </w:t>
-            </w:r>
-            <w:r>
-              <w:rPr>
-                <w:rFonts w:ascii="Century Gothic" w:hAnsi="Century Gothic" w:cs="Leelawadee UI"/>
-              </w:rPr>
-              <w:t>d’approvare</w:t>
+              <w:t>“</w:t>
+            </w:r>
+            <w:r>
+              <w:rPr>
+                <w:rFonts w:ascii="Century Gothic" w:hAnsi="Century Gothic" w:cs="Leelawadee UI"/>
+              </w:rPr>
+              <w:t>approvazioni</w:t>
             </w:r>
             <w:r>
               <w:rPr>
@@ -12934,7 +13646,13 @@
               <w:rPr>
                 <w:rFonts w:ascii="Century Gothic" w:hAnsi="Century Gothic" w:cs="Leelawadee UI"/>
               </w:rPr>
-              <w:t xml:space="preserve"> il gestore del catalogo deve approvare o bocciare</w:t>
+              <w:t xml:space="preserve"> il gestore del catalogo deve approvare o </w:t>
+            </w:r>
+            <w:r>
+              <w:rPr>
+                <w:rFonts w:ascii="Century Gothic" w:hAnsi="Century Gothic" w:cs="Leelawadee UI"/>
+              </w:rPr>
+              <w:t>disapprovare</w:t>
             </w:r>
             <w:r>
               <w:rPr>
@@ -13094,7 +13812,7 @@
           <w:szCs w:val="24"/>
         </w:rPr>
       </w:pPr>
-      <w:bookmarkStart w:id="45" w:name="_Toc25232283"/>
+      <w:bookmarkStart w:id="34" w:name="_Toc29912293"/>
       <w:r>
         <w:rPr>
           <w:rFonts w:ascii="Century Gothic" w:hAnsi="Century Gothic" w:cs="Leelawadee UI"/>
@@ -13162,7 +13880,7 @@
         </w:rPr>
         <w:t>e lezione</w:t>
       </w:r>
-      <w:bookmarkEnd w:id="45"/>
+      <w:bookmarkEnd w:id="34"/>
     </w:p>
     <w:tbl>
       <w:tblPr>
@@ -13831,7 +14549,7 @@
           <w:iCs/>
         </w:rPr>
       </w:pPr>
-      <w:bookmarkStart w:id="46" w:name="_Toc25232284"/>
+      <w:bookmarkStart w:id="35" w:name="_Toc29912294"/>
       <w:r>
         <w:rPr>
           <w:rStyle w:val="Titolo2Carattere"/>
@@ -13880,7 +14598,7 @@
         </w:rPr>
         <w:t>– Modifica pacchetto</w:t>
       </w:r>
-      <w:bookmarkEnd w:id="46"/>
+      <w:bookmarkEnd w:id="35"/>
     </w:p>
     <w:tbl>
       <w:tblPr>
@@ -14396,7 +15114,7 @@
           <w:szCs w:val="24"/>
         </w:rPr>
       </w:pPr>
-      <w:bookmarkStart w:id="47" w:name="_Toc25232285"/>
+      <w:bookmarkStart w:id="36" w:name="_Toc29912295"/>
       <w:r>
         <w:rPr>
           <w:rFonts w:ascii="Century Gothic" w:hAnsi="Century Gothic" w:cs="Leelawadee UI"/>
@@ -14442,7 +15160,7 @@
         </w:rPr>
         <w:t>– Modifica lezione</w:t>
       </w:r>
-      <w:bookmarkEnd w:id="47"/>
+      <w:bookmarkEnd w:id="36"/>
     </w:p>
     <w:tbl>
       <w:tblPr>
@@ -15018,7 +15736,7 @@
           <w:szCs w:val="24"/>
         </w:rPr>
       </w:pPr>
-      <w:bookmarkStart w:id="48" w:name="_Toc25232286"/>
+      <w:bookmarkStart w:id="37" w:name="_Toc29912296"/>
       <w:r>
         <w:rPr>
           <w:rFonts w:ascii="Century Gothic" w:hAnsi="Century Gothic" w:cs="Leelawadee UI"/>
@@ -15063,7 +15781,7 @@
         </w:rPr>
         <w:t>– Rimozione lezione</w:t>
       </w:r>
-      <w:bookmarkEnd w:id="48"/>
+      <w:bookmarkEnd w:id="37"/>
     </w:p>
     <w:p>
       <w:pPr>
@@ -15706,7 +16424,7 @@
           <w:szCs w:val="24"/>
         </w:rPr>
       </w:pPr>
-      <w:bookmarkStart w:id="49" w:name="_Toc25232287"/>
+      <w:bookmarkStart w:id="38" w:name="_Toc29912297"/>
       <w:r>
         <w:rPr>
           <w:rFonts w:ascii="Century Gothic" w:hAnsi="Century Gothic" w:cs="Leelawadee UI"/>
@@ -15752,7 +16470,7 @@
         </w:rPr>
         <w:t>– Elimina pacchetto</w:t>
       </w:r>
-      <w:bookmarkEnd w:id="49"/>
+      <w:bookmarkEnd w:id="38"/>
     </w:p>
     <w:tbl>
       <w:tblPr>
@@ -16172,16 +16890,8 @@
               <w:rPr>
                 <w:rFonts w:ascii="Century Gothic" w:hAnsi="Century Gothic" w:cs="Leelawadee UI"/>
               </w:rPr>
-              <w:t>4.</w:t>
-            </w:r>
-            <w:bookmarkStart w:id="50" w:name="_GoBack"/>
-            <w:r>
-              <w:rPr>
-                <w:rFonts w:ascii="Century Gothic" w:hAnsi="Century Gothic" w:cs="Leelawadee UI"/>
-              </w:rPr>
-              <w:t>Il sistema elimina il pacchetto</w:t>
-            </w:r>
-            <w:bookmarkEnd w:id="50"/>
+              <w:t>4.Il sistema elimina il pacchetto</w:t>
+            </w:r>
           </w:p>
         </w:tc>
       </w:tr>
@@ -16260,7 +16970,7 @@
           <w:szCs w:val="24"/>
         </w:rPr>
       </w:pPr>
-      <w:bookmarkStart w:id="51" w:name="_Toc25232288"/>
+      <w:bookmarkStart w:id="39" w:name="_Toc29912298"/>
       <w:r>
         <w:rPr>
           <w:rFonts w:ascii="Century Gothic" w:hAnsi="Century Gothic" w:cs="Leelawadee UI"/>
@@ -16305,7 +17015,7 @@
         </w:rPr>
         <w:t>– Visualizza anteprima</w:t>
       </w:r>
-      <w:bookmarkEnd w:id="51"/>
+      <w:bookmarkEnd w:id="39"/>
     </w:p>
     <w:p/>
     <w:tbl>
@@ -16790,7 +17500,7 @@
           <w:szCs w:val="24"/>
         </w:rPr>
       </w:pPr>
-      <w:bookmarkStart w:id="52" w:name="_Toc25232289"/>
+      <w:bookmarkStart w:id="40" w:name="_Toc29912299"/>
       <w:r>
         <w:rPr>
           <w:rFonts w:ascii="Century Gothic" w:hAnsi="Century Gothic" w:cs="Leelawadee UI"/>
@@ -16835,7 +17545,7 @@
         </w:rPr>
         <w:t>–Visualizza lezione</w:t>
       </w:r>
-      <w:bookmarkEnd w:id="52"/>
+      <w:bookmarkEnd w:id="40"/>
     </w:p>
     <w:p>
       <w:pPr>
@@ -17316,7 +18026,7 @@
           <w:szCs w:val="24"/>
         </w:rPr>
       </w:pPr>
-      <w:bookmarkStart w:id="53" w:name="_Toc25232290"/>
+      <w:bookmarkStart w:id="41" w:name="_Toc29912300"/>
       <w:r>
         <w:rPr>
           <w:rFonts w:ascii="Century Gothic" w:hAnsi="Century Gothic" w:cs="Leelawadee UI"/>
@@ -17361,7 +18071,7 @@
         </w:rPr>
         <w:t>– login</w:t>
       </w:r>
-      <w:bookmarkEnd w:id="53"/>
+      <w:bookmarkEnd w:id="41"/>
     </w:p>
     <w:p>
       <w:pPr>
@@ -18089,7 +18799,7 @@
           <w:szCs w:val="24"/>
         </w:rPr>
       </w:pPr>
-      <w:bookmarkStart w:id="54" w:name="_Toc25232291"/>
+      <w:bookmarkStart w:id="42" w:name="_Toc29912301"/>
       <w:r>
         <w:rPr>
           <w:rFonts w:ascii="Century Gothic" w:hAnsi="Century Gothic" w:cs="Leelawadee UI"/>
@@ -18124,7 +18834,7 @@
         </w:rPr>
         <w:t>.1 – Password dimenticata</w:t>
       </w:r>
-      <w:bookmarkEnd w:id="54"/>
+      <w:bookmarkEnd w:id="42"/>
     </w:p>
     <w:tbl>
       <w:tblPr>
@@ -18633,48 +19343,6 @@
                 <w:bCs/>
               </w:rPr>
             </w:pPr>
-          </w:p>
-          <w:p>
-            <w:pPr>
-              <w:rPr>
-                <w:rFonts w:ascii="Century Gothic" w:hAnsi="Century Gothic" w:cs="Leelawadee UI"/>
-                <w:b/>
-                <w:bCs/>
-              </w:rPr>
-            </w:pPr>
-          </w:p>
-        </w:tc>
-        <w:tc>
-          <w:tcPr>
-            <w:tcW w:w="6817" w:type="dxa"/>
-            <w:gridSpan w:val="2"/>
-          </w:tcPr>
-          <w:p>
-            <w:pPr>
-              <w:rPr>
-                <w:rFonts w:ascii="Century Gothic" w:hAnsi="Century Gothic" w:cs="Leelawadee UI"/>
-              </w:rPr>
-            </w:pPr>
-          </w:p>
-        </w:tc>
-      </w:tr>
-      <w:tr>
-        <w:trPr>
-          <w:trHeight w:val="301"/>
-          <w:jc w:val="center"/>
-        </w:trPr>
-        <w:tc>
-          <w:tcPr>
-            <w:tcW w:w="2835" w:type="dxa"/>
-          </w:tcPr>
-          <w:p>
-            <w:pPr>
-              <w:rPr>
-                <w:rFonts w:ascii="Century Gothic" w:hAnsi="Century Gothic" w:cs="Leelawadee UI"/>
-                <w:b/>
-                <w:bCs/>
-              </w:rPr>
-            </w:pPr>
             <w:r>
               <w:rPr>
                 <w:rFonts w:ascii="Century Gothic" w:hAnsi="Century Gothic" w:cs="Leelawadee UI"/>
@@ -18730,7 +19398,7 @@
           <w:szCs w:val="24"/>
         </w:rPr>
       </w:pPr>
-      <w:bookmarkStart w:id="55" w:name="_Toc25232292"/>
+      <w:bookmarkStart w:id="43" w:name="_Toc29912302"/>
       <w:r>
         <w:rPr>
           <w:rFonts w:ascii="Century Gothic" w:hAnsi="Century Gothic" w:cs="Leelawadee UI"/>
@@ -18764,7 +19432,7 @@
         </w:rPr>
         <w:t>.2–Autentificazione fallita</w:t>
       </w:r>
-      <w:bookmarkEnd w:id="55"/>
+      <w:bookmarkEnd w:id="43"/>
     </w:p>
     <w:p>
       <w:pPr>
@@ -19257,7 +19925,7 @@
           <w:szCs w:val="24"/>
         </w:rPr>
       </w:pPr>
-      <w:bookmarkStart w:id="56" w:name="_Toc25232293"/>
+      <w:bookmarkStart w:id="44" w:name="_Toc29912303"/>
       <w:r>
         <w:rPr>
           <w:rFonts w:ascii="Century Gothic" w:hAnsi="Century Gothic" w:cs="Leelawadee UI"/>
@@ -19270,7 +19938,7 @@
         <w:lastRenderedPageBreak/>
         <w:t>UC20– Registrazione</w:t>
       </w:r>
-      <w:bookmarkEnd w:id="56"/>
+      <w:bookmarkEnd w:id="44"/>
     </w:p>
     <w:tbl>
       <w:tblPr>
@@ -19960,7 +20628,7 @@
           <w:szCs w:val="24"/>
         </w:rPr>
       </w:pPr>
-      <w:bookmarkStart w:id="57" w:name="_Toc25232294"/>
+      <w:bookmarkStart w:id="45" w:name="_Toc29912304"/>
       <w:r>
         <w:rPr>
           <w:rFonts w:ascii="Century Gothic" w:hAnsi="Century Gothic" w:cs="Leelawadee UI"/>
@@ -20017,7 +20685,7 @@
         </w:rPr>
         <w:t>Logout</w:t>
       </w:r>
-      <w:bookmarkEnd w:id="57"/>
+      <w:bookmarkEnd w:id="45"/>
       <w:proofErr w:type="spellEnd"/>
       <w:r>
         <w:rPr>
@@ -21065,7 +21733,7 @@
               <w:rPr>
                 <w:rFonts w:ascii="Century Gothic" w:hAnsi="Century Gothic" w:cs="Leelawadee UI"/>
               </w:rPr>
-              <w:t>, dove è possibile inserire la nuova la nuova password;</w:t>
+              <w:t>, dove è possibile inserire la nuova password;</w:t>
             </w:r>
           </w:p>
           <w:p>
@@ -21278,7 +21946,7 @@
           <w:szCs w:val="24"/>
         </w:rPr>
       </w:pPr>
-      <w:bookmarkStart w:id="58" w:name="_Toc25232295"/>
+      <w:bookmarkStart w:id="46" w:name="_Toc29912305"/>
       <w:r>
         <w:rPr>
           <w:rFonts w:ascii="Century Gothic" w:hAnsi="Century Gothic" w:cs="Leelawadee UI"/>
@@ -21290,7 +21958,7 @@
         </w:rPr>
         <w:t>UC22-Modifica Password</w:t>
       </w:r>
-      <w:bookmarkEnd w:id="58"/>
+      <w:bookmarkEnd w:id="46"/>
     </w:p>
     <w:p>
       <w:pPr>
@@ -21328,7 +21996,7 @@
           <w:szCs w:val="24"/>
         </w:rPr>
       </w:pPr>
-      <w:bookmarkStart w:id="59" w:name="_Toc25232296"/>
+      <w:bookmarkStart w:id="47" w:name="_Toc29912306"/>
       <w:r>
         <w:rPr>
           <w:rFonts w:ascii="Century Gothic" w:hAnsi="Century Gothic" w:cs="Leelawadee UI"/>
@@ -21362,7 +22030,7 @@
         </w:rPr>
         <w:t>-Ricerca corso</w:t>
       </w:r>
-      <w:bookmarkEnd w:id="59"/>
+      <w:bookmarkEnd w:id="47"/>
     </w:p>
     <w:p>
       <w:pPr>
@@ -21809,7 +22477,7 @@
           <w:szCs w:val="24"/>
         </w:rPr>
       </w:pPr>
-      <w:bookmarkStart w:id="60" w:name="_Toc25232297"/>
+      <w:bookmarkStart w:id="48" w:name="_Toc29912307"/>
       <w:r>
         <w:rPr>
           <w:rFonts w:ascii="Century Gothic" w:hAnsi="Century Gothic" w:cs="Leelawadee UI"/>
@@ -21844,7 +22512,7 @@
         </w:rPr>
         <w:t xml:space="preserve"> – Modifica e-mail</w:t>
       </w:r>
-      <w:bookmarkEnd w:id="60"/>
+      <w:bookmarkEnd w:id="48"/>
     </w:p>
     <w:tbl>
       <w:tblPr>
@@ -22662,6 +23330,7 @@
         <w:docPartUnique/>
       </w:docPartObj>
     </w:sdtPr>
+    <w:sdtEndPr/>
     <w:sdtContent>
       <w:p>
         <w:pPr>
@@ -28684,7 +29353,7 @@
 </file>
 
 <file path=customXml/itemProps1.xml><?xml version="1.0" encoding="utf-8"?>
-<ds:datastoreItem xmlns:ds="http://schemas.openxmlformats.org/officeDocument/2006/customXml" ds:itemID="{0ED59E0C-01DA-4586-94F6-234B68664B26}">
+<ds:datastoreItem xmlns:ds="http://schemas.openxmlformats.org/officeDocument/2006/customXml" ds:itemID="{0E4D777B-350A-4713-8117-FB2BF6183BBB}">
   <ds:schemaRefs>
     <ds:schemaRef ds:uri="http://schemas.openxmlformats.org/officeDocument/2006/bibliography"/>
   </ds:schemaRefs>

</xml_diff>